<commit_message>
add pics in pz
</commit_message>
<xml_diff>
--- a/Нирс ПЗ.docx
+++ b/Нирс ПЗ.docx
@@ -1308,13 +1308,7 @@
         <w:t xml:space="preserve">Алгоритм </w:t>
       </w:r>
       <w:r>
-        <w:t>оценивания размера фрактала по длине контура</w:t>
-      </w:r>
-      <w:r>
-        <w:t xml:space="preserve"> выглядит следующим образом. </w:t>
-      </w:r>
-      <w:r>
-        <w:t xml:space="preserve">Производится разбиение динамического диапазона яркостей изображения на равные интервалы [3]. Для полученного набора пороговых значений яркости строятся бинарные изображения. При этом элементам изображения, яркость которых меньше порога, присваивается значение </w:t>
+        <w:t xml:space="preserve">оценивания размера фрактала по длине контура выглядит следующим образом. Производится разбиение динамического диапазона яркостей изображения на равные интервалы [3]. Для полученного набора пороговых значений яркости строятся бинарные изображения. При этом элементам изображения, яркость которых меньше порога, присваивается значение </w:t>
       </w:r>
       <w:r>
         <w:t>«</w:t>
@@ -1411,10 +1405,7 @@
       </w:r>
       <w:proofErr w:type="spellEnd"/>
       <w:r>
-        <w:t>.</w:t>
-      </w:r>
-      <w:r>
-        <w:t xml:space="preserve"> </w:t>
+        <w:t xml:space="preserve">. </w:t>
       </w:r>
     </w:p>
     <w:p>
@@ -1424,10 +1415,7 @@
         </w:rPr>
       </w:pPr>
       <w:r>
-        <w:t>Д</w:t>
-      </w:r>
-      <w:r>
-        <w:t xml:space="preserve">анный метод можно использовать для оценки размера фрактала </w:t>
+        <w:t xml:space="preserve">Данный метод можно использовать для оценки размера фрактала </w:t>
       </w:r>
       <w:r>
         <w:rPr>
@@ -1436,19 +1424,7 @@
         <w:t>D</w:t>
       </w:r>
       <w:r>
-        <w:t xml:space="preserve"> при условии ее НЧ-фильтрации</w:t>
-      </w:r>
-      <w:r>
-        <w:t>. И</w:t>
-      </w:r>
-      <w:r>
-        <w:t>сключение некоторых интервалов из рассмотрения при оценке размера фрактала приводит к неразличимости фракталов, имеющих разный размер</w:t>
-      </w:r>
-      <w:r>
-        <w:t>. Д</w:t>
-      </w:r>
-      <w:r>
-        <w:t>ля изотропных текстур большей эффективностью обладает алгоритм оценки размера фрактала по строкам и по столбцам.</w:t>
+        <w:t xml:space="preserve"> при условии ее НЧ-фильтрации. Исключение некоторых интервалов из рассмотрения при оценке размера фрактала приводит к неразличимости фракталов, имеющих разный размер. Для изотропных текстур большей эффективностью обладает алгоритм оценки размера фрактала по строкам и по столбцам.</w:t>
       </w:r>
     </w:p>
     <w:p>
@@ -1885,10 +1861,7 @@
         </m:sSub>
       </m:oMath>
       <w:r>
-        <w:t>,</w:t>
-      </w:r>
-      <w:r>
-        <w:t>.</w:t>
+        <w:t>,.</w:t>
       </w:r>
       <w:r>
         <w:tab/>
@@ -1958,10 +1931,7 @@
         </m:sSub>
       </m:oMath>
       <w:r>
-        <w:t>— тангенс угла наклона линии выборочной регрессии</w:t>
-      </w:r>
-      <w:r>
-        <w:t>.</w:t>
+        <w:t>— тангенс угла наклона линии выборочной регрессии.</w:t>
       </w:r>
     </w:p>
     <w:p>
@@ -5756,13 +5726,13 @@
         <w:tblLook w:val="04A0" w:firstRow="1" w:lastRow="0" w:firstColumn="1" w:lastColumn="0" w:noHBand="0" w:noVBand="1"/>
       </w:tblPr>
       <w:tblGrid>
-        <w:gridCol w:w="4572"/>
-        <w:gridCol w:w="4773"/>
+        <w:gridCol w:w="4479"/>
+        <w:gridCol w:w="4866"/>
       </w:tblGrid>
       <w:tr>
         <w:tc>
           <w:tcPr>
-            <w:tcW w:w="4785" w:type="dxa"/>
+            <w:tcW w:w="4479" w:type="dxa"/>
           </w:tcPr>
           <w:p>
             <w:pPr>
@@ -5781,7 +5751,7 @@
         </w:tc>
         <w:tc>
           <w:tcPr>
-            <w:tcW w:w="4786" w:type="dxa"/>
+            <w:tcW w:w="4866" w:type="dxa"/>
           </w:tcPr>
           <w:p>
             <w:pPr>
@@ -5808,7 +5778,7 @@
       <w:tr>
         <w:tc>
           <w:tcPr>
-            <w:tcW w:w="4785" w:type="dxa"/>
+            <w:tcW w:w="4479" w:type="dxa"/>
           </w:tcPr>
           <w:p>
             <w:pPr>
@@ -5827,7 +5797,7 @@
         </w:tc>
         <w:tc>
           <w:tcPr>
-            <w:tcW w:w="4786" w:type="dxa"/>
+            <w:tcW w:w="4866" w:type="dxa"/>
           </w:tcPr>
           <w:p>
             <w:pPr>
@@ -5890,15 +5860,13 @@
                 </wp:inline>
               </w:drawing>
             </w:r>
-            <w:bookmarkStart w:id="9" w:name="_GoBack"/>
-            <w:bookmarkEnd w:id="9"/>
           </w:p>
         </w:tc>
       </w:tr>
       <w:tr>
         <w:tc>
           <w:tcPr>
-            <w:tcW w:w="4785" w:type="dxa"/>
+            <w:tcW w:w="4479" w:type="dxa"/>
           </w:tcPr>
           <w:p>
             <w:pPr>
@@ -5917,7 +5885,7 @@
         </w:tc>
         <w:tc>
           <w:tcPr>
-            <w:tcW w:w="4786" w:type="dxa"/>
+            <w:tcW w:w="4866" w:type="dxa"/>
           </w:tcPr>
           <w:p>
             <w:pPr>
@@ -5986,7 +5954,393 @@
       <w:tr>
         <w:tc>
           <w:tcPr>
-            <w:tcW w:w="4785" w:type="dxa"/>
+            <w:tcW w:w="4479" w:type="dxa"/>
+          </w:tcPr>
+          <w:p>
+            <w:pPr>
+              <w:ind w:firstLine="0"/>
+              <w:rPr>
+                <w:lang w:val="en-US" w:eastAsia="ru-RU"/>
+              </w:rPr>
+            </w:pPr>
+            <w:r>
+              <w:rPr>
+                <w:lang w:val="en-US" w:eastAsia="ru-RU"/>
+              </w:rPr>
+              <w:t>Mdb032</w:t>
+            </w:r>
+          </w:p>
+        </w:tc>
+        <w:tc>
+          <w:tcPr>
+            <w:tcW w:w="4866" w:type="dxa"/>
+          </w:tcPr>
+          <w:p>
+            <w:pPr>
+              <w:ind w:firstLine="0"/>
+              <w:rPr>
+                <w:noProof/>
+                <w:lang w:val="en-US" w:eastAsia="ru-RU"/>
+              </w:rPr>
+            </w:pPr>
+            <w:r>
+              <w:rPr>
+                <w:noProof/>
+                <w:lang w:val="en-US" w:eastAsia="ru-RU"/>
+              </w:rPr>
+              <w:drawing>
+                <wp:inline distT="0" distB="0" distL="0" distR="0" wp14:anchorId="55BD0348" wp14:editId="6BAAA8BE">
+                  <wp:extent cx="2771775" cy="1385888"/>
+                  <wp:effectExtent l="0" t="0" r="0" b="5080"/>
+                  <wp:docPr id="1" name="Рисунок 1"/>
+                  <wp:cNvGraphicFramePr>
+                    <a:graphicFrameLocks xmlns:a="http://schemas.openxmlformats.org/drawingml/2006/main" noChangeAspect="1"/>
+                  </wp:cNvGraphicFramePr>
+                  <a:graphic xmlns:a="http://schemas.openxmlformats.org/drawingml/2006/main">
+                    <a:graphicData uri="http://schemas.openxmlformats.org/drawingml/2006/picture">
+                      <pic:pic xmlns:pic="http://schemas.openxmlformats.org/drawingml/2006/picture">
+                        <pic:nvPicPr>
+                          <pic:cNvPr id="0" name="Picture 1"/>
+                          <pic:cNvPicPr>
+                            <a:picLocks noChangeAspect="1" noChangeArrowheads="1"/>
+                          </pic:cNvPicPr>
+                        </pic:nvPicPr>
+                        <pic:blipFill>
+                          <a:blip r:embed="rId14">
+                            <a:extLst>
+                              <a:ext uri="{28A0092B-C50C-407E-A947-70E740481C1C}">
+                                <a14:useLocalDpi xmlns:a14="http://schemas.microsoft.com/office/drawing/2010/main" val="0"/>
+                              </a:ext>
+                            </a:extLst>
+                          </a:blip>
+                          <a:srcRect/>
+                          <a:stretch>
+                            <a:fillRect/>
+                          </a:stretch>
+                        </pic:blipFill>
+                        <pic:spPr bwMode="auto">
+                          <a:xfrm>
+                            <a:off x="0" y="0"/>
+                            <a:ext cx="2794574" cy="1397288"/>
+                          </a:xfrm>
+                          <a:prstGeom prst="rect">
+                            <a:avLst/>
+                          </a:prstGeom>
+                          <a:noFill/>
+                          <a:ln>
+                            <a:noFill/>
+                          </a:ln>
+                        </pic:spPr>
+                      </pic:pic>
+                    </a:graphicData>
+                  </a:graphic>
+                </wp:inline>
+              </w:drawing>
+            </w:r>
+          </w:p>
+        </w:tc>
+      </w:tr>
+      <w:tr>
+        <w:tc>
+          <w:tcPr>
+            <w:tcW w:w="4479" w:type="dxa"/>
+          </w:tcPr>
+          <w:p>
+            <w:pPr>
+              <w:ind w:firstLine="0"/>
+              <w:rPr>
+                <w:lang w:val="en-US" w:eastAsia="ru-RU"/>
+              </w:rPr>
+            </w:pPr>
+            <w:r>
+              <w:rPr>
+                <w:lang w:val="en-US" w:eastAsia="ru-RU"/>
+              </w:rPr>
+              <w:t>Mdb032_1</w:t>
+            </w:r>
+          </w:p>
+        </w:tc>
+        <w:tc>
+          <w:tcPr>
+            <w:tcW w:w="4866" w:type="dxa"/>
+          </w:tcPr>
+          <w:p>
+            <w:pPr>
+              <w:ind w:firstLine="0"/>
+              <w:rPr>
+                <w:noProof/>
+                <w:lang w:val="en-US" w:eastAsia="ru-RU"/>
+              </w:rPr>
+            </w:pPr>
+            <w:r>
+              <w:rPr>
+                <w:noProof/>
+                <w:lang w:val="en-US" w:eastAsia="ru-RU"/>
+              </w:rPr>
+              <w:drawing>
+                <wp:inline distT="0" distB="0" distL="0" distR="0" wp14:anchorId="1C804367" wp14:editId="024AB2DA">
+                  <wp:extent cx="2771775" cy="1385888"/>
+                  <wp:effectExtent l="0" t="0" r="0" b="5080"/>
+                  <wp:docPr id="2" name="Рисунок 2"/>
+                  <wp:cNvGraphicFramePr>
+                    <a:graphicFrameLocks xmlns:a="http://schemas.openxmlformats.org/drawingml/2006/main" noChangeAspect="1"/>
+                  </wp:cNvGraphicFramePr>
+                  <a:graphic xmlns:a="http://schemas.openxmlformats.org/drawingml/2006/main">
+                    <a:graphicData uri="http://schemas.openxmlformats.org/drawingml/2006/picture">
+                      <pic:pic xmlns:pic="http://schemas.openxmlformats.org/drawingml/2006/picture">
+                        <pic:nvPicPr>
+                          <pic:cNvPr id="0" name="Picture 2"/>
+                          <pic:cNvPicPr>
+                            <a:picLocks noChangeAspect="1" noChangeArrowheads="1"/>
+                          </pic:cNvPicPr>
+                        </pic:nvPicPr>
+                        <pic:blipFill>
+                          <a:blip r:embed="rId15">
+                            <a:extLst>
+                              <a:ext uri="{28A0092B-C50C-407E-A947-70E740481C1C}">
+                                <a14:useLocalDpi xmlns:a14="http://schemas.microsoft.com/office/drawing/2010/main" val="0"/>
+                              </a:ext>
+                            </a:extLst>
+                          </a:blip>
+                          <a:srcRect/>
+                          <a:stretch>
+                            <a:fillRect/>
+                          </a:stretch>
+                        </pic:blipFill>
+                        <pic:spPr bwMode="auto">
+                          <a:xfrm>
+                            <a:off x="0" y="0"/>
+                            <a:ext cx="2789427" cy="1394714"/>
+                          </a:xfrm>
+                          <a:prstGeom prst="rect">
+                            <a:avLst/>
+                          </a:prstGeom>
+                          <a:noFill/>
+                          <a:ln>
+                            <a:noFill/>
+                          </a:ln>
+                        </pic:spPr>
+                      </pic:pic>
+                    </a:graphicData>
+                  </a:graphic>
+                </wp:inline>
+              </w:drawing>
+            </w:r>
+          </w:p>
+        </w:tc>
+      </w:tr>
+      <w:tr>
+        <w:tc>
+          <w:tcPr>
+            <w:tcW w:w="4479" w:type="dxa"/>
+          </w:tcPr>
+          <w:p>
+            <w:pPr>
+              <w:ind w:firstLine="0"/>
+              <w:rPr>
+                <w:lang w:val="en-US" w:eastAsia="ru-RU"/>
+              </w:rPr>
+            </w:pPr>
+            <w:r>
+              <w:rPr>
+                <w:lang w:val="en-US" w:eastAsia="ru-RU"/>
+              </w:rPr>
+              <w:t>Mdb058</w:t>
+            </w:r>
+          </w:p>
+        </w:tc>
+        <w:tc>
+          <w:tcPr>
+            <w:tcW w:w="4866" w:type="dxa"/>
+          </w:tcPr>
+          <w:p>
+            <w:pPr>
+              <w:ind w:firstLine="0"/>
+              <w:rPr>
+                <w:noProof/>
+                <w:lang w:val="en-US" w:eastAsia="ru-RU"/>
+              </w:rPr>
+            </w:pPr>
+            <w:r>
+              <w:rPr>
+                <w:noProof/>
+                <w:lang w:val="en-US" w:eastAsia="ru-RU"/>
+              </w:rPr>
+              <w:drawing>
+                <wp:inline distT="0" distB="0" distL="0" distR="0" wp14:anchorId="15228B01" wp14:editId="2D1731F0">
+                  <wp:extent cx="2771775" cy="1385888"/>
+                  <wp:effectExtent l="0" t="0" r="0" b="5080"/>
+                  <wp:docPr id="10" name="Рисунок 10"/>
+                  <wp:cNvGraphicFramePr>
+                    <a:graphicFrameLocks xmlns:a="http://schemas.openxmlformats.org/drawingml/2006/main" noChangeAspect="1"/>
+                  </wp:cNvGraphicFramePr>
+                  <a:graphic xmlns:a="http://schemas.openxmlformats.org/drawingml/2006/main">
+                    <a:graphicData uri="http://schemas.openxmlformats.org/drawingml/2006/picture">
+                      <pic:pic xmlns:pic="http://schemas.openxmlformats.org/drawingml/2006/picture">
+                        <pic:nvPicPr>
+                          <pic:cNvPr id="0" name="Picture 3"/>
+                          <pic:cNvPicPr>
+                            <a:picLocks noChangeAspect="1" noChangeArrowheads="1"/>
+                          </pic:cNvPicPr>
+                        </pic:nvPicPr>
+                        <pic:blipFill>
+                          <a:blip r:embed="rId16">
+                            <a:extLst>
+                              <a:ext uri="{28A0092B-C50C-407E-A947-70E740481C1C}">
+                                <a14:useLocalDpi xmlns:a14="http://schemas.microsoft.com/office/drawing/2010/main" val="0"/>
+                              </a:ext>
+                            </a:extLst>
+                          </a:blip>
+                          <a:srcRect/>
+                          <a:stretch>
+                            <a:fillRect/>
+                          </a:stretch>
+                        </pic:blipFill>
+                        <pic:spPr bwMode="auto">
+                          <a:xfrm>
+                            <a:off x="0" y="0"/>
+                            <a:ext cx="2789659" cy="1394830"/>
+                          </a:xfrm>
+                          <a:prstGeom prst="rect">
+                            <a:avLst/>
+                          </a:prstGeom>
+                          <a:noFill/>
+                          <a:ln>
+                            <a:noFill/>
+                          </a:ln>
+                        </pic:spPr>
+                      </pic:pic>
+                    </a:graphicData>
+                  </a:graphic>
+                </wp:inline>
+              </w:drawing>
+            </w:r>
+          </w:p>
+        </w:tc>
+      </w:tr>
+    </w:tbl>
+    <w:p/>
+    <w:p/>
+    <w:p>
+      <w:r>
+        <w:rPr>
+          <w:rFonts w:cs="Times New Roman"/>
+          <w:szCs w:val="28"/>
+        </w:rPr>
+        <w:lastRenderedPageBreak/>
+        <w:t xml:space="preserve">Продолжение таблицы - </w:t>
+      </w:r>
+      <w:r>
+        <w:rPr>
+          <w:rFonts w:cs="Times New Roman"/>
+          <w:szCs w:val="28"/>
+        </w:rPr>
+        <w:t>Результаты обработки изображений</w:t>
+      </w:r>
+    </w:p>
+    <w:tbl>
+      <w:tblPr>
+        <w:tblStyle w:val="ad"/>
+        <w:tblW w:w="0" w:type="auto"/>
+        <w:tblLook w:val="04A0" w:firstRow="1" w:lastRow="0" w:firstColumn="1" w:lastColumn="0" w:noHBand="0" w:noVBand="1"/>
+      </w:tblPr>
+      <w:tblGrid>
+        <w:gridCol w:w="4479"/>
+        <w:gridCol w:w="4866"/>
+      </w:tblGrid>
+      <w:tr>
+        <w:tc>
+          <w:tcPr>
+            <w:tcW w:w="4479" w:type="dxa"/>
+          </w:tcPr>
+          <w:p>
+            <w:pPr>
+              <w:ind w:firstLine="0"/>
+              <w:rPr>
+                <w:lang w:val="en-US" w:eastAsia="ru-RU"/>
+              </w:rPr>
+            </w:pPr>
+            <w:r>
+              <w:rPr>
+                <w:lang w:val="en-US" w:eastAsia="ru-RU"/>
+              </w:rPr>
+              <w:t>Mdb058_1</w:t>
+            </w:r>
+          </w:p>
+        </w:tc>
+        <w:tc>
+          <w:tcPr>
+            <w:tcW w:w="4866" w:type="dxa"/>
+          </w:tcPr>
+          <w:p>
+            <w:pPr>
+              <w:ind w:firstLine="0"/>
+              <w:rPr>
+                <w:noProof/>
+                <w:lang w:val="en-US" w:eastAsia="ru-RU"/>
+              </w:rPr>
+            </w:pPr>
+            <w:r>
+              <w:rPr>
+                <w:noProof/>
+                <w:lang w:val="en-US" w:eastAsia="ru-RU"/>
+              </w:rPr>
+              <w:drawing>
+                <wp:inline distT="0" distB="0" distL="0" distR="0" wp14:anchorId="54EF5A71" wp14:editId="65DD9DC4">
+                  <wp:extent cx="2771775" cy="1385888"/>
+                  <wp:effectExtent l="0" t="0" r="0" b="5080"/>
+                  <wp:docPr id="11" name="Рисунок 11"/>
+                  <wp:cNvGraphicFramePr>
+                    <a:graphicFrameLocks xmlns:a="http://schemas.openxmlformats.org/drawingml/2006/main" noChangeAspect="1"/>
+                  </wp:cNvGraphicFramePr>
+                  <a:graphic xmlns:a="http://schemas.openxmlformats.org/drawingml/2006/main">
+                    <a:graphicData uri="http://schemas.openxmlformats.org/drawingml/2006/picture">
+                      <pic:pic xmlns:pic="http://schemas.openxmlformats.org/drawingml/2006/picture">
+                        <pic:nvPicPr>
+                          <pic:cNvPr id="0" name="Picture 4"/>
+                          <pic:cNvPicPr>
+                            <a:picLocks noChangeAspect="1" noChangeArrowheads="1"/>
+                          </pic:cNvPicPr>
+                        </pic:nvPicPr>
+                        <pic:blipFill>
+                          <a:blip r:embed="rId17">
+                            <a:extLst>
+                              <a:ext uri="{28A0092B-C50C-407E-A947-70E740481C1C}">
+                                <a14:useLocalDpi xmlns:a14="http://schemas.microsoft.com/office/drawing/2010/main" val="0"/>
+                              </a:ext>
+                            </a:extLst>
+                          </a:blip>
+                          <a:srcRect/>
+                          <a:stretch>
+                            <a:fillRect/>
+                          </a:stretch>
+                        </pic:blipFill>
+                        <pic:spPr bwMode="auto">
+                          <a:xfrm>
+                            <a:off x="0" y="0"/>
+                            <a:ext cx="2800706" cy="1400353"/>
+                          </a:xfrm>
+                          <a:prstGeom prst="rect">
+                            <a:avLst/>
+                          </a:prstGeom>
+                          <a:noFill/>
+                          <a:ln>
+                            <a:noFill/>
+                          </a:ln>
+                        </pic:spPr>
+                      </pic:pic>
+                    </a:graphicData>
+                  </a:graphic>
+                </wp:inline>
+              </w:drawing>
+            </w:r>
+          </w:p>
+        </w:tc>
+      </w:tr>
+      <w:tr>
+        <w:tc>
+          <w:tcPr>
+            <w:tcW w:w="4479" w:type="dxa"/>
           </w:tcPr>
           <w:p>
             <w:pPr>
@@ -6005,7 +6359,7 @@
         </w:tc>
         <w:tc>
           <w:tcPr>
-            <w:tcW w:w="4786" w:type="dxa"/>
+            <w:tcW w:w="4866" w:type="dxa"/>
           </w:tcPr>
           <w:p>
             <w:pPr>
@@ -6037,7 +6391,7 @@
                           </pic:cNvPicPr>
                         </pic:nvPicPr>
                         <pic:blipFill>
-                          <a:blip r:embed="rId14">
+                          <a:blip r:embed="rId18">
                             <a:extLst>
                               <a:ext uri="{28A0092B-C50C-407E-A947-70E740481C1C}">
                                 <a14:useLocalDpi xmlns:a14="http://schemas.microsoft.com/office/drawing/2010/main" val="0"/>
@@ -6074,7 +6428,7 @@
       <w:tr>
         <w:tc>
           <w:tcPr>
-            <w:tcW w:w="4785" w:type="dxa"/>
+            <w:tcW w:w="4479" w:type="dxa"/>
           </w:tcPr>
           <w:p>
             <w:pPr>
@@ -6093,7 +6447,7 @@
         </w:tc>
         <w:tc>
           <w:tcPr>
-            <w:tcW w:w="4786" w:type="dxa"/>
+            <w:tcW w:w="4866" w:type="dxa"/>
           </w:tcPr>
           <w:p>
             <w:pPr>
@@ -6125,7 +6479,7 @@
                           </pic:cNvPicPr>
                         </pic:nvPicPr>
                         <pic:blipFill>
-                          <a:blip r:embed="rId15">
+                          <a:blip r:embed="rId19">
                             <a:extLst>
                               <a:ext uri="{28A0092B-C50C-407E-A947-70E740481C1C}">
                                 <a14:useLocalDpi xmlns:a14="http://schemas.microsoft.com/office/drawing/2010/main" val="0"/>
@@ -6162,7 +6516,7 @@
       <w:tr>
         <w:tc>
           <w:tcPr>
-            <w:tcW w:w="4785" w:type="dxa"/>
+            <w:tcW w:w="4479" w:type="dxa"/>
           </w:tcPr>
           <w:p>
             <w:pPr>
@@ -6175,31 +6529,38 @@
               <w:rPr>
                 <w:lang w:val="en-US" w:eastAsia="ru-RU"/>
               </w:rPr>
-              <w:t>Mdb117</w:t>
+              <w:t>Mdb0</w:t>
+            </w:r>
+            <w:r>
+              <w:rPr>
+                <w:lang w:val="en-US" w:eastAsia="ru-RU"/>
+              </w:rPr>
+              <w:t>92</w:t>
             </w:r>
           </w:p>
         </w:tc>
         <w:tc>
           <w:tcPr>
-            <w:tcW w:w="4786" w:type="dxa"/>
+            <w:tcW w:w="4866" w:type="dxa"/>
           </w:tcPr>
           <w:p>
             <w:pPr>
               <w:ind w:firstLine="0"/>
               <w:rPr>
+                <w:noProof/>
                 <w:lang w:eastAsia="ru-RU"/>
               </w:rPr>
             </w:pPr>
             <w:r>
               <w:rPr>
                 <w:noProof/>
-                <w:lang w:eastAsia="ru-RU"/>
+                <w:lang w:val="en-US" w:eastAsia="ru-RU"/>
               </w:rPr>
               <w:drawing>
-                <wp:inline distT="0" distB="0" distL="0" distR="0" wp14:anchorId="392B6017" wp14:editId="615BD2B3">
-                  <wp:extent cx="2725590" cy="1364914"/>
-                  <wp:effectExtent l="0" t="0" r="0" b="6985"/>
-                  <wp:docPr id="50" name="Рисунок 50"/>
+                <wp:inline distT="0" distB="0" distL="0" distR="0" wp14:anchorId="6A2098A4" wp14:editId="723C0087">
+                  <wp:extent cx="2781300" cy="1390650"/>
+                  <wp:effectExtent l="0" t="0" r="0" b="0"/>
+                  <wp:docPr id="57" name="Рисунок 57"/>
                   <wp:cNvGraphicFramePr>
                     <a:graphicFrameLocks xmlns:a="http://schemas.openxmlformats.org/drawingml/2006/main" noChangeAspect="1"/>
                   </wp:cNvGraphicFramePr>
@@ -6207,13 +6568,13 @@
                     <a:graphicData uri="http://schemas.openxmlformats.org/drawingml/2006/picture">
                       <pic:pic xmlns:pic="http://schemas.openxmlformats.org/drawingml/2006/picture">
                         <pic:nvPicPr>
-                          <pic:cNvPr id="0" name="Picture 140"/>
+                          <pic:cNvPr id="0" name="Picture 20"/>
                           <pic:cNvPicPr>
                             <a:picLocks noChangeAspect="1" noChangeArrowheads="1"/>
                           </pic:cNvPicPr>
                         </pic:nvPicPr>
                         <pic:blipFill>
-                          <a:blip r:embed="rId16">
+                          <a:blip r:embed="rId20">
                             <a:extLst>
                               <a:ext uri="{28A0092B-C50C-407E-A947-70E740481C1C}">
                                 <a14:useLocalDpi xmlns:a14="http://schemas.microsoft.com/office/drawing/2010/main" val="0"/>
@@ -6228,128 +6589,7 @@
                         <pic:spPr bwMode="auto">
                           <a:xfrm>
                             <a:off x="0" y="0"/>
-                            <a:ext cx="2770232" cy="1387270"/>
-                          </a:xfrm>
-                          <a:prstGeom prst="rect">
-                            <a:avLst/>
-                          </a:prstGeom>
-                          <a:noFill/>
-                          <a:ln>
-                            <a:noFill/>
-                          </a:ln>
-                        </pic:spPr>
-                      </pic:pic>
-                    </a:graphicData>
-                  </a:graphic>
-                </wp:inline>
-              </w:drawing>
-            </w:r>
-          </w:p>
-        </w:tc>
-      </w:tr>
-    </w:tbl>
-    <w:p/>
-    <w:p/>
-    <w:p>
-      <w:pPr>
-        <w:ind w:firstLine="708"/>
-        <w:rPr>
-          <w:rFonts w:cs="Times New Roman"/>
-          <w:szCs w:val="28"/>
-        </w:rPr>
-      </w:pPr>
-      <w:r>
-        <w:lastRenderedPageBreak/>
-        <w:t xml:space="preserve">Продолжение таблицы - </w:t>
-      </w:r>
-      <w:r>
-        <w:rPr>
-          <w:rFonts w:cs="Times New Roman"/>
-          <w:szCs w:val="28"/>
-        </w:rPr>
-        <w:t>Результаты обработки изображений</w:t>
-      </w:r>
-    </w:p>
-    <w:tbl>
-      <w:tblPr>
-        <w:tblStyle w:val="ad"/>
-        <w:tblW w:w="0" w:type="auto"/>
-        <w:tblLook w:val="04A0" w:firstRow="1" w:lastRow="0" w:firstColumn="1" w:lastColumn="0" w:noHBand="0" w:noVBand="1"/>
-      </w:tblPr>
-      <w:tblGrid>
-        <w:gridCol w:w="4576"/>
-        <w:gridCol w:w="4769"/>
-      </w:tblGrid>
-      <w:tr>
-        <w:tc>
-          <w:tcPr>
-            <w:tcW w:w="4785" w:type="dxa"/>
-          </w:tcPr>
-          <w:p>
-            <w:pPr>
-              <w:ind w:firstLine="0"/>
-              <w:rPr>
-                <w:lang w:eastAsia="ru-RU"/>
-              </w:rPr>
-            </w:pPr>
-            <w:r>
-              <w:rPr>
-                <w:lang w:val="en-US" w:eastAsia="ru-RU"/>
-              </w:rPr>
-              <w:t>Mdb117_1</w:t>
-            </w:r>
-          </w:p>
-        </w:tc>
-        <w:tc>
-          <w:tcPr>
-            <w:tcW w:w="4786" w:type="dxa"/>
-          </w:tcPr>
-          <w:p>
-            <w:pPr>
-              <w:ind w:firstLine="0"/>
-              <w:rPr>
-                <w:lang w:eastAsia="ru-RU"/>
-              </w:rPr>
-            </w:pPr>
-            <w:r>
-              <w:rPr>
-                <w:noProof/>
-                <w:lang w:eastAsia="ru-RU"/>
-              </w:rPr>
-              <w:drawing>
-                <wp:inline distT="0" distB="0" distL="0" distR="0" wp14:anchorId="5CE57A98" wp14:editId="5F19C3D1">
-                  <wp:extent cx="2716712" cy="1360469"/>
-                  <wp:effectExtent l="0" t="0" r="7620" b="0"/>
-                  <wp:docPr id="51" name="Рисунок 51"/>
-                  <wp:cNvGraphicFramePr>
-                    <a:graphicFrameLocks xmlns:a="http://schemas.openxmlformats.org/drawingml/2006/main" noChangeAspect="1"/>
-                  </wp:cNvGraphicFramePr>
-                  <a:graphic xmlns:a="http://schemas.openxmlformats.org/drawingml/2006/main">
-                    <a:graphicData uri="http://schemas.openxmlformats.org/drawingml/2006/picture">
-                      <pic:pic xmlns:pic="http://schemas.openxmlformats.org/drawingml/2006/picture">
-                        <pic:nvPicPr>
-                          <pic:cNvPr id="0" name="Picture 141"/>
-                          <pic:cNvPicPr>
-                            <a:picLocks noChangeAspect="1" noChangeArrowheads="1"/>
-                          </pic:cNvPicPr>
-                        </pic:nvPicPr>
-                        <pic:blipFill>
-                          <a:blip r:embed="rId17">
-                            <a:extLst>
-                              <a:ext uri="{28A0092B-C50C-407E-A947-70E740481C1C}">
-                                <a14:useLocalDpi xmlns:a14="http://schemas.microsoft.com/office/drawing/2010/main" val="0"/>
-                              </a:ext>
-                            </a:extLst>
-                          </a:blip>
-                          <a:srcRect/>
-                          <a:stretch>
-                            <a:fillRect/>
-                          </a:stretch>
-                        </pic:blipFill>
-                        <pic:spPr bwMode="auto">
-                          <a:xfrm>
-                            <a:off x="0" y="0"/>
-                            <a:ext cx="2769841" cy="1387075"/>
+                            <a:ext cx="2798728" cy="1399364"/>
                           </a:xfrm>
                           <a:prstGeom prst="rect">
                             <a:avLst/>
@@ -6371,7 +6611,7 @@
       <w:tr>
         <w:tc>
           <w:tcPr>
-            <w:tcW w:w="4785" w:type="dxa"/>
+            <w:tcW w:w="4479" w:type="dxa"/>
           </w:tcPr>
           <w:p>
             <w:pPr>
@@ -6384,31 +6624,44 @@
               <w:rPr>
                 <w:lang w:val="en-US" w:eastAsia="ru-RU"/>
               </w:rPr>
-              <w:t>Mdb145</w:t>
+              <w:t>Mdb0</w:t>
+            </w:r>
+            <w:r>
+              <w:rPr>
+                <w:lang w:val="en-US" w:eastAsia="ru-RU"/>
+              </w:rPr>
+              <w:t>92</w:t>
+            </w:r>
+            <w:r>
+              <w:rPr>
+                <w:lang w:val="en-US" w:eastAsia="ru-RU"/>
+              </w:rPr>
+              <w:t>_1</w:t>
             </w:r>
           </w:p>
         </w:tc>
         <w:tc>
           <w:tcPr>
-            <w:tcW w:w="4786" w:type="dxa"/>
+            <w:tcW w:w="4866" w:type="dxa"/>
           </w:tcPr>
           <w:p>
             <w:pPr>
               <w:ind w:firstLine="0"/>
               <w:rPr>
+                <w:noProof/>
                 <w:lang w:eastAsia="ru-RU"/>
               </w:rPr>
             </w:pPr>
             <w:r>
               <w:rPr>
                 <w:noProof/>
-                <w:lang w:eastAsia="ru-RU"/>
+                <w:lang w:val="en-US" w:eastAsia="ru-RU"/>
               </w:rPr>
               <w:drawing>
-                <wp:inline distT="0" distB="0" distL="0" distR="0" wp14:anchorId="2BC72440" wp14:editId="44BD4F50">
-                  <wp:extent cx="2708285" cy="1356249"/>
-                  <wp:effectExtent l="0" t="0" r="0" b="0"/>
-                  <wp:docPr id="52" name="Рисунок 52"/>
+                <wp:inline distT="0" distB="0" distL="0" distR="0" wp14:anchorId="44070AA4" wp14:editId="1AEA9D93">
+                  <wp:extent cx="2771775" cy="1385888"/>
+                  <wp:effectExtent l="0" t="0" r="0" b="5080"/>
+                  <wp:docPr id="58" name="Рисунок 58"/>
                   <wp:cNvGraphicFramePr>
                     <a:graphicFrameLocks xmlns:a="http://schemas.openxmlformats.org/drawingml/2006/main" noChangeAspect="1"/>
                   </wp:cNvGraphicFramePr>
@@ -6416,13 +6669,13 @@
                     <a:graphicData uri="http://schemas.openxmlformats.org/drawingml/2006/picture">
                       <pic:pic xmlns:pic="http://schemas.openxmlformats.org/drawingml/2006/picture">
                         <pic:nvPicPr>
-                          <pic:cNvPr id="0" name="Picture 142"/>
+                          <pic:cNvPr id="0" name="Picture 21"/>
                           <pic:cNvPicPr>
                             <a:picLocks noChangeAspect="1" noChangeArrowheads="1"/>
                           </pic:cNvPicPr>
                         </pic:nvPicPr>
                         <pic:blipFill>
-                          <a:blip r:embed="rId18">
+                          <a:blip r:embed="rId21">
                             <a:extLst>
                               <a:ext uri="{28A0092B-C50C-407E-A947-70E740481C1C}">
                                 <a14:useLocalDpi xmlns:a14="http://schemas.microsoft.com/office/drawing/2010/main" val="0"/>
@@ -6437,7 +6690,141 @@
                         <pic:spPr bwMode="auto">
                           <a:xfrm>
                             <a:off x="0" y="0"/>
-                            <a:ext cx="2744469" cy="1374369"/>
+                            <a:ext cx="2775556" cy="1387778"/>
+                          </a:xfrm>
+                          <a:prstGeom prst="rect">
+                            <a:avLst/>
+                          </a:prstGeom>
+                          <a:noFill/>
+                          <a:ln>
+                            <a:noFill/>
+                          </a:ln>
+                        </pic:spPr>
+                      </pic:pic>
+                    </a:graphicData>
+                  </a:graphic>
+                </wp:inline>
+              </w:drawing>
+            </w:r>
+          </w:p>
+        </w:tc>
+      </w:tr>
+    </w:tbl>
+    <w:p/>
+    <w:p>
+      <w:pPr>
+        <w:spacing w:after="200" w:line="276" w:lineRule="auto"/>
+        <w:ind w:firstLine="0"/>
+        <w:jc w:val="left"/>
+      </w:pPr>
+      <w:r>
+        <w:br w:type="page"/>
+      </w:r>
+    </w:p>
+    <w:p>
+      <w:r>
+        <w:rPr>
+          <w:rFonts w:cs="Times New Roman"/>
+          <w:szCs w:val="28"/>
+        </w:rPr>
+        <w:lastRenderedPageBreak/>
+        <w:t xml:space="preserve">Продолжение таблицы - </w:t>
+      </w:r>
+      <w:r>
+        <w:rPr>
+          <w:rFonts w:cs="Times New Roman"/>
+          <w:szCs w:val="28"/>
+        </w:rPr>
+        <w:t>Результаты обработки изображений</w:t>
+      </w:r>
+    </w:p>
+    <w:tbl>
+      <w:tblPr>
+        <w:tblStyle w:val="ad"/>
+        <w:tblW w:w="0" w:type="auto"/>
+        <w:tblLook w:val="04A0" w:firstRow="1" w:lastRow="0" w:firstColumn="1" w:lastColumn="0" w:noHBand="0" w:noVBand="1"/>
+      </w:tblPr>
+      <w:tblGrid>
+        <w:gridCol w:w="4479"/>
+        <w:gridCol w:w="4866"/>
+      </w:tblGrid>
+      <w:tr>
+        <w:tc>
+          <w:tcPr>
+            <w:tcW w:w="4479" w:type="dxa"/>
+          </w:tcPr>
+          <w:p>
+            <w:pPr>
+              <w:ind w:firstLine="0"/>
+              <w:rPr>
+                <w:lang w:val="en-US" w:eastAsia="ru-RU"/>
+              </w:rPr>
+            </w:pPr>
+            <w:r>
+              <w:rPr>
+                <w:lang w:val="en-US" w:eastAsia="ru-RU"/>
+              </w:rPr>
+              <w:t>Mdb0</w:t>
+            </w:r>
+            <w:r>
+              <w:rPr>
+                <w:lang w:val="en-US" w:eastAsia="ru-RU"/>
+              </w:rPr>
+              <w:t>95</w:t>
+            </w:r>
+          </w:p>
+        </w:tc>
+        <w:tc>
+          <w:tcPr>
+            <w:tcW w:w="4866" w:type="dxa"/>
+          </w:tcPr>
+          <w:p>
+            <w:pPr>
+              <w:ind w:firstLine="0"/>
+              <w:rPr>
+                <w:noProof/>
+                <w:lang w:eastAsia="ru-RU"/>
+              </w:rPr>
+            </w:pPr>
+            <w:r>
+              <w:rPr>
+                <w:noProof/>
+                <w:lang w:val="en-US" w:eastAsia="ru-RU"/>
+              </w:rPr>
+              <w:drawing>
+                <wp:inline distT="0" distB="0" distL="0" distR="0" wp14:anchorId="71951045" wp14:editId="5A012B0E">
+                  <wp:extent cx="2771775" cy="1385888"/>
+                  <wp:effectExtent l="0" t="0" r="0" b="5080"/>
+                  <wp:docPr id="59" name="Рисунок 59"/>
+                  <wp:cNvGraphicFramePr>
+                    <a:graphicFrameLocks xmlns:a="http://schemas.openxmlformats.org/drawingml/2006/main" noChangeAspect="1"/>
+                  </wp:cNvGraphicFramePr>
+                  <a:graphic xmlns:a="http://schemas.openxmlformats.org/drawingml/2006/main">
+                    <a:graphicData uri="http://schemas.openxmlformats.org/drawingml/2006/picture">
+                      <pic:pic xmlns:pic="http://schemas.openxmlformats.org/drawingml/2006/picture">
+                        <pic:nvPicPr>
+                          <pic:cNvPr id="0" name="Picture 22"/>
+                          <pic:cNvPicPr>
+                            <a:picLocks noChangeAspect="1" noChangeArrowheads="1"/>
+                          </pic:cNvPicPr>
+                        </pic:nvPicPr>
+                        <pic:blipFill>
+                          <a:blip r:embed="rId22">
+                            <a:extLst>
+                              <a:ext uri="{28A0092B-C50C-407E-A947-70E740481C1C}">
+                                <a14:useLocalDpi xmlns:a14="http://schemas.microsoft.com/office/drawing/2010/main" val="0"/>
+                              </a:ext>
+                            </a:extLst>
+                          </a:blip>
+                          <a:srcRect/>
+                          <a:stretch>
+                            <a:fillRect/>
+                          </a:stretch>
+                        </pic:blipFill>
+                        <pic:spPr bwMode="auto">
+                          <a:xfrm>
+                            <a:off x="0" y="0"/>
+                            <a:ext cx="2786258" cy="1393130"/>
                           </a:xfrm>
                           <a:prstGeom prst="rect">
                             <a:avLst/>
@@ -6459,7 +6846,2624 @@
       <w:tr>
         <w:tc>
           <w:tcPr>
-            <w:tcW w:w="4785" w:type="dxa"/>
+            <w:tcW w:w="4479" w:type="dxa"/>
+          </w:tcPr>
+          <w:p>
+            <w:pPr>
+              <w:ind w:firstLine="0"/>
+              <w:rPr>
+                <w:lang w:val="en-US" w:eastAsia="ru-RU"/>
+              </w:rPr>
+            </w:pPr>
+            <w:r>
+              <w:rPr>
+                <w:lang w:val="en-US" w:eastAsia="ru-RU"/>
+              </w:rPr>
+              <w:t>Mdb0</w:t>
+            </w:r>
+            <w:r>
+              <w:rPr>
+                <w:lang w:val="en-US" w:eastAsia="ru-RU"/>
+              </w:rPr>
+              <w:t>95</w:t>
+            </w:r>
+            <w:r>
+              <w:rPr>
+                <w:lang w:val="en-US" w:eastAsia="ru-RU"/>
+              </w:rPr>
+              <w:t>_1</w:t>
+            </w:r>
+          </w:p>
+        </w:tc>
+        <w:tc>
+          <w:tcPr>
+            <w:tcW w:w="4866" w:type="dxa"/>
+          </w:tcPr>
+          <w:p>
+            <w:pPr>
+              <w:ind w:firstLine="0"/>
+              <w:rPr>
+                <w:noProof/>
+                <w:lang w:eastAsia="ru-RU"/>
+              </w:rPr>
+            </w:pPr>
+            <w:r>
+              <w:rPr>
+                <w:noProof/>
+                <w:lang w:val="en-US" w:eastAsia="ru-RU"/>
+              </w:rPr>
+              <w:drawing>
+                <wp:inline distT="0" distB="0" distL="0" distR="0" wp14:anchorId="2D149F86" wp14:editId="1E0DC444">
+                  <wp:extent cx="2781300" cy="1390650"/>
+                  <wp:effectExtent l="0" t="0" r="0" b="0"/>
+                  <wp:docPr id="60" name="Рисунок 60"/>
+                  <wp:cNvGraphicFramePr>
+                    <a:graphicFrameLocks xmlns:a="http://schemas.openxmlformats.org/drawingml/2006/main" noChangeAspect="1"/>
+                  </wp:cNvGraphicFramePr>
+                  <a:graphic xmlns:a="http://schemas.openxmlformats.org/drawingml/2006/main">
+                    <a:graphicData uri="http://schemas.openxmlformats.org/drawingml/2006/picture">
+                      <pic:pic xmlns:pic="http://schemas.openxmlformats.org/drawingml/2006/picture">
+                        <pic:nvPicPr>
+                          <pic:cNvPr id="0" name="Picture 23"/>
+                          <pic:cNvPicPr>
+                            <a:picLocks noChangeAspect="1" noChangeArrowheads="1"/>
+                          </pic:cNvPicPr>
+                        </pic:nvPicPr>
+                        <pic:blipFill>
+                          <a:blip r:embed="rId23">
+                            <a:extLst>
+                              <a:ext uri="{28A0092B-C50C-407E-A947-70E740481C1C}">
+                                <a14:useLocalDpi xmlns:a14="http://schemas.microsoft.com/office/drawing/2010/main" val="0"/>
+                              </a:ext>
+                            </a:extLst>
+                          </a:blip>
+                          <a:srcRect/>
+                          <a:stretch>
+                            <a:fillRect/>
+                          </a:stretch>
+                        </pic:blipFill>
+                        <pic:spPr bwMode="auto">
+                          <a:xfrm>
+                            <a:off x="0" y="0"/>
+                            <a:ext cx="2782004" cy="1391002"/>
+                          </a:xfrm>
+                          <a:prstGeom prst="rect">
+                            <a:avLst/>
+                          </a:prstGeom>
+                          <a:noFill/>
+                          <a:ln>
+                            <a:noFill/>
+                          </a:ln>
+                        </pic:spPr>
+                      </pic:pic>
+                    </a:graphicData>
+                  </a:graphic>
+                </wp:inline>
+              </w:drawing>
+            </w:r>
+          </w:p>
+        </w:tc>
+      </w:tr>
+      <w:tr>
+        <w:tc>
+          <w:tcPr>
+            <w:tcW w:w="4479" w:type="dxa"/>
+          </w:tcPr>
+          <w:p>
+            <w:pPr>
+              <w:ind w:firstLine="0"/>
+              <w:rPr>
+                <w:lang w:val="en-US" w:eastAsia="ru-RU"/>
+              </w:rPr>
+            </w:pPr>
+            <w:r>
+              <w:rPr>
+                <w:lang w:val="en-US" w:eastAsia="ru-RU"/>
+              </w:rPr>
+              <w:t>Mdb</w:t>
+            </w:r>
+            <w:r>
+              <w:rPr>
+                <w:lang w:val="en-US" w:eastAsia="ru-RU"/>
+              </w:rPr>
+              <w:t>102</w:t>
+            </w:r>
+          </w:p>
+        </w:tc>
+        <w:tc>
+          <w:tcPr>
+            <w:tcW w:w="4866" w:type="dxa"/>
+          </w:tcPr>
+          <w:p>
+            <w:pPr>
+              <w:ind w:firstLine="0"/>
+              <w:rPr>
+                <w:noProof/>
+                <w:lang w:eastAsia="ru-RU"/>
+              </w:rPr>
+            </w:pPr>
+            <w:r>
+              <w:rPr>
+                <w:noProof/>
+                <w:lang w:val="en-US" w:eastAsia="ru-RU"/>
+              </w:rPr>
+              <w:drawing>
+                <wp:inline distT="0" distB="0" distL="0" distR="0" wp14:anchorId="3D8C9896" wp14:editId="1720E7FD">
+                  <wp:extent cx="2819400" cy="1409700"/>
+                  <wp:effectExtent l="0" t="0" r="0" b="0"/>
+                  <wp:docPr id="61" name="Рисунок 61"/>
+                  <wp:cNvGraphicFramePr>
+                    <a:graphicFrameLocks xmlns:a="http://schemas.openxmlformats.org/drawingml/2006/main" noChangeAspect="1"/>
+                  </wp:cNvGraphicFramePr>
+                  <a:graphic xmlns:a="http://schemas.openxmlformats.org/drawingml/2006/main">
+                    <a:graphicData uri="http://schemas.openxmlformats.org/drawingml/2006/picture">
+                      <pic:pic xmlns:pic="http://schemas.openxmlformats.org/drawingml/2006/picture">
+                        <pic:nvPicPr>
+                          <pic:cNvPr id="0" name="Picture 24"/>
+                          <pic:cNvPicPr>
+                            <a:picLocks noChangeAspect="1" noChangeArrowheads="1"/>
+                          </pic:cNvPicPr>
+                        </pic:nvPicPr>
+                        <pic:blipFill>
+                          <a:blip r:embed="rId24">
+                            <a:extLst>
+                              <a:ext uri="{28A0092B-C50C-407E-A947-70E740481C1C}">
+                                <a14:useLocalDpi xmlns:a14="http://schemas.microsoft.com/office/drawing/2010/main" val="0"/>
+                              </a:ext>
+                            </a:extLst>
+                          </a:blip>
+                          <a:srcRect/>
+                          <a:stretch>
+                            <a:fillRect/>
+                          </a:stretch>
+                        </pic:blipFill>
+                        <pic:spPr bwMode="auto">
+                          <a:xfrm>
+                            <a:off x="0" y="0"/>
+                            <a:ext cx="2837076" cy="1418538"/>
+                          </a:xfrm>
+                          <a:prstGeom prst="rect">
+                            <a:avLst/>
+                          </a:prstGeom>
+                          <a:noFill/>
+                          <a:ln>
+                            <a:noFill/>
+                          </a:ln>
+                        </pic:spPr>
+                      </pic:pic>
+                    </a:graphicData>
+                  </a:graphic>
+                </wp:inline>
+              </w:drawing>
+            </w:r>
+          </w:p>
+        </w:tc>
+      </w:tr>
+      <w:tr>
+        <w:tc>
+          <w:tcPr>
+            <w:tcW w:w="4479" w:type="dxa"/>
+          </w:tcPr>
+          <w:p>
+            <w:pPr>
+              <w:ind w:firstLine="0"/>
+              <w:rPr>
+                <w:lang w:val="en-US" w:eastAsia="ru-RU"/>
+              </w:rPr>
+            </w:pPr>
+            <w:r>
+              <w:rPr>
+                <w:lang w:val="en-US" w:eastAsia="ru-RU"/>
+              </w:rPr>
+              <w:t>Mdb</w:t>
+            </w:r>
+            <w:r>
+              <w:rPr>
+                <w:lang w:val="en-US" w:eastAsia="ru-RU"/>
+              </w:rPr>
+              <w:t>102</w:t>
+            </w:r>
+            <w:r>
+              <w:rPr>
+                <w:lang w:val="en-US" w:eastAsia="ru-RU"/>
+              </w:rPr>
+              <w:t>_1</w:t>
+            </w:r>
+          </w:p>
+        </w:tc>
+        <w:tc>
+          <w:tcPr>
+            <w:tcW w:w="4866" w:type="dxa"/>
+          </w:tcPr>
+          <w:p>
+            <w:pPr>
+              <w:ind w:firstLine="0"/>
+              <w:rPr>
+                <w:noProof/>
+                <w:lang w:eastAsia="ru-RU"/>
+              </w:rPr>
+            </w:pPr>
+            <w:r>
+              <w:rPr>
+                <w:noProof/>
+              </w:rPr>
+              <w:drawing>
+                <wp:inline distT="0" distB="0" distL="0" distR="0" wp14:anchorId="08BCA113" wp14:editId="6F356929">
+                  <wp:extent cx="2819400" cy="1409700"/>
+                  <wp:effectExtent l="0" t="0" r="0" b="0"/>
+                  <wp:docPr id="62" name="Рисунок 62"/>
+                  <wp:cNvGraphicFramePr>
+                    <a:graphicFrameLocks xmlns:a="http://schemas.openxmlformats.org/drawingml/2006/main" noChangeAspect="1"/>
+                  </wp:cNvGraphicFramePr>
+                  <a:graphic xmlns:a="http://schemas.openxmlformats.org/drawingml/2006/main">
+                    <a:graphicData uri="http://schemas.openxmlformats.org/drawingml/2006/picture">
+                      <pic:pic xmlns:pic="http://schemas.openxmlformats.org/drawingml/2006/picture">
+                        <pic:nvPicPr>
+                          <pic:cNvPr id="0" name="Picture 25"/>
+                          <pic:cNvPicPr>
+                            <a:picLocks noChangeAspect="1" noChangeArrowheads="1"/>
+                          </pic:cNvPicPr>
+                        </pic:nvPicPr>
+                        <pic:blipFill>
+                          <a:blip r:embed="rId25">
+                            <a:extLst>
+                              <a:ext uri="{28A0092B-C50C-407E-A947-70E740481C1C}">
+                                <a14:useLocalDpi xmlns:a14="http://schemas.microsoft.com/office/drawing/2010/main" val="0"/>
+                              </a:ext>
+                            </a:extLst>
+                          </a:blip>
+                          <a:srcRect/>
+                          <a:stretch>
+                            <a:fillRect/>
+                          </a:stretch>
+                        </pic:blipFill>
+                        <pic:spPr bwMode="auto">
+                          <a:xfrm>
+                            <a:off x="0" y="0"/>
+                            <a:ext cx="2831162" cy="1415581"/>
+                          </a:xfrm>
+                          <a:prstGeom prst="rect">
+                            <a:avLst/>
+                          </a:prstGeom>
+                          <a:noFill/>
+                          <a:ln>
+                            <a:noFill/>
+                          </a:ln>
+                        </pic:spPr>
+                      </pic:pic>
+                    </a:graphicData>
+                  </a:graphic>
+                </wp:inline>
+              </w:drawing>
+            </w:r>
+          </w:p>
+        </w:tc>
+      </w:tr>
+      <w:tr>
+        <w:tc>
+          <w:tcPr>
+            <w:tcW w:w="4479" w:type="dxa"/>
+          </w:tcPr>
+          <w:p>
+            <w:pPr>
+              <w:ind w:firstLine="0"/>
+              <w:rPr>
+                <w:lang w:val="en-US" w:eastAsia="ru-RU"/>
+              </w:rPr>
+            </w:pPr>
+            <w:r>
+              <w:rPr>
+                <w:lang w:val="en-US" w:eastAsia="ru-RU"/>
+              </w:rPr>
+              <w:t>Mdb</w:t>
+            </w:r>
+            <w:r>
+              <w:rPr>
+                <w:lang w:val="en-US" w:eastAsia="ru-RU"/>
+              </w:rPr>
+              <w:t>104</w:t>
+            </w:r>
+          </w:p>
+        </w:tc>
+        <w:tc>
+          <w:tcPr>
+            <w:tcW w:w="4866" w:type="dxa"/>
+          </w:tcPr>
+          <w:p>
+            <w:pPr>
+              <w:ind w:firstLine="0"/>
+              <w:rPr>
+                <w:noProof/>
+                <w:lang w:eastAsia="ru-RU"/>
+              </w:rPr>
+            </w:pPr>
+            <w:r>
+              <w:rPr>
+                <w:noProof/>
+              </w:rPr>
+              <w:drawing>
+                <wp:inline distT="0" distB="0" distL="0" distR="0" wp14:anchorId="7C3B99BA" wp14:editId="0BB45CBD">
+                  <wp:extent cx="2838450" cy="1419225"/>
+                  <wp:effectExtent l="0" t="0" r="0" b="9525"/>
+                  <wp:docPr id="63" name="Рисунок 63"/>
+                  <wp:cNvGraphicFramePr>
+                    <a:graphicFrameLocks xmlns:a="http://schemas.openxmlformats.org/drawingml/2006/main" noChangeAspect="1"/>
+                  </wp:cNvGraphicFramePr>
+                  <a:graphic xmlns:a="http://schemas.openxmlformats.org/drawingml/2006/main">
+                    <a:graphicData uri="http://schemas.openxmlformats.org/drawingml/2006/picture">
+                      <pic:pic xmlns:pic="http://schemas.openxmlformats.org/drawingml/2006/picture">
+                        <pic:nvPicPr>
+                          <pic:cNvPr id="0" name="Picture 27"/>
+                          <pic:cNvPicPr>
+                            <a:picLocks noChangeAspect="1" noChangeArrowheads="1"/>
+                          </pic:cNvPicPr>
+                        </pic:nvPicPr>
+                        <pic:blipFill>
+                          <a:blip r:embed="rId26">
+                            <a:extLst>
+                              <a:ext uri="{28A0092B-C50C-407E-A947-70E740481C1C}">
+                                <a14:useLocalDpi xmlns:a14="http://schemas.microsoft.com/office/drawing/2010/main" val="0"/>
+                              </a:ext>
+                            </a:extLst>
+                          </a:blip>
+                          <a:srcRect/>
+                          <a:stretch>
+                            <a:fillRect/>
+                          </a:stretch>
+                        </pic:blipFill>
+                        <pic:spPr bwMode="auto">
+                          <a:xfrm>
+                            <a:off x="0" y="0"/>
+                            <a:ext cx="2848116" cy="1424058"/>
+                          </a:xfrm>
+                          <a:prstGeom prst="rect">
+                            <a:avLst/>
+                          </a:prstGeom>
+                          <a:noFill/>
+                          <a:ln>
+                            <a:noFill/>
+                          </a:ln>
+                        </pic:spPr>
+                      </pic:pic>
+                    </a:graphicData>
+                  </a:graphic>
+                </wp:inline>
+              </w:drawing>
+            </w:r>
+          </w:p>
+        </w:tc>
+      </w:tr>
+    </w:tbl>
+    <w:p/>
+    <w:p>
+      <w:pPr>
+        <w:spacing w:after="200" w:line="276" w:lineRule="auto"/>
+        <w:ind w:firstLine="0"/>
+        <w:jc w:val="left"/>
+      </w:pPr>
+      <w:r>
+        <w:br w:type="page"/>
+      </w:r>
+    </w:p>
+    <w:p>
+      <w:r>
+        <w:rPr>
+          <w:rFonts w:cs="Times New Roman"/>
+          <w:szCs w:val="28"/>
+        </w:rPr>
+        <w:lastRenderedPageBreak/>
+        <w:t xml:space="preserve">Продолжение таблицы - </w:t>
+      </w:r>
+      <w:r>
+        <w:rPr>
+          <w:rFonts w:cs="Times New Roman"/>
+          <w:szCs w:val="28"/>
+        </w:rPr>
+        <w:t>Результаты обработки изображений</w:t>
+      </w:r>
+    </w:p>
+    <w:tbl>
+      <w:tblPr>
+        <w:tblStyle w:val="ad"/>
+        <w:tblW w:w="0" w:type="auto"/>
+        <w:tblLook w:val="04A0" w:firstRow="1" w:lastRow="0" w:firstColumn="1" w:lastColumn="0" w:noHBand="0" w:noVBand="1"/>
+      </w:tblPr>
+      <w:tblGrid>
+        <w:gridCol w:w="4479"/>
+        <w:gridCol w:w="4866"/>
+      </w:tblGrid>
+      <w:tr>
+        <w:tc>
+          <w:tcPr>
+            <w:tcW w:w="4479" w:type="dxa"/>
+          </w:tcPr>
+          <w:p>
+            <w:pPr>
+              <w:ind w:firstLine="0"/>
+              <w:rPr>
+                <w:lang w:val="en-US" w:eastAsia="ru-RU"/>
+              </w:rPr>
+            </w:pPr>
+            <w:r>
+              <w:rPr>
+                <w:lang w:val="en-US" w:eastAsia="ru-RU"/>
+              </w:rPr>
+              <w:t>Mdb</w:t>
+            </w:r>
+            <w:r>
+              <w:rPr>
+                <w:lang w:val="en-US" w:eastAsia="ru-RU"/>
+              </w:rPr>
+              <w:t>104</w:t>
+            </w:r>
+            <w:r>
+              <w:rPr>
+                <w:lang w:val="en-US" w:eastAsia="ru-RU"/>
+              </w:rPr>
+              <w:t>_1</w:t>
+            </w:r>
+          </w:p>
+        </w:tc>
+        <w:tc>
+          <w:tcPr>
+            <w:tcW w:w="4866" w:type="dxa"/>
+          </w:tcPr>
+          <w:p>
+            <w:pPr>
+              <w:ind w:firstLine="0"/>
+              <w:rPr>
+                <w:noProof/>
+                <w:lang w:eastAsia="ru-RU"/>
+              </w:rPr>
+            </w:pPr>
+            <w:r>
+              <w:rPr>
+                <w:noProof/>
+              </w:rPr>
+              <w:drawing>
+                <wp:inline distT="0" distB="0" distL="0" distR="0" wp14:anchorId="473BBE23" wp14:editId="6BC6B9D4">
+                  <wp:extent cx="2819398" cy="1409700"/>
+                  <wp:effectExtent l="0" t="0" r="635" b="0"/>
+                  <wp:docPr id="64" name="Рисунок 64"/>
+                  <wp:cNvGraphicFramePr>
+                    <a:graphicFrameLocks xmlns:a="http://schemas.openxmlformats.org/drawingml/2006/main" noChangeAspect="1"/>
+                  </wp:cNvGraphicFramePr>
+                  <a:graphic xmlns:a="http://schemas.openxmlformats.org/drawingml/2006/main">
+                    <a:graphicData uri="http://schemas.openxmlformats.org/drawingml/2006/picture">
+                      <pic:pic xmlns:pic="http://schemas.openxmlformats.org/drawingml/2006/picture">
+                        <pic:nvPicPr>
+                          <pic:cNvPr id="0" name="Picture 29"/>
+                          <pic:cNvPicPr>
+                            <a:picLocks noChangeAspect="1" noChangeArrowheads="1"/>
+                          </pic:cNvPicPr>
+                        </pic:nvPicPr>
+                        <pic:blipFill>
+                          <a:blip r:embed="rId27">
+                            <a:extLst>
+                              <a:ext uri="{28A0092B-C50C-407E-A947-70E740481C1C}">
+                                <a14:useLocalDpi xmlns:a14="http://schemas.microsoft.com/office/drawing/2010/main" val="0"/>
+                              </a:ext>
+                            </a:extLst>
+                          </a:blip>
+                          <a:srcRect/>
+                          <a:stretch>
+                            <a:fillRect/>
+                          </a:stretch>
+                        </pic:blipFill>
+                        <pic:spPr bwMode="auto">
+                          <a:xfrm>
+                            <a:off x="0" y="0"/>
+                            <a:ext cx="2854519" cy="1427260"/>
+                          </a:xfrm>
+                          <a:prstGeom prst="rect">
+                            <a:avLst/>
+                          </a:prstGeom>
+                          <a:noFill/>
+                          <a:ln>
+                            <a:noFill/>
+                          </a:ln>
+                        </pic:spPr>
+                      </pic:pic>
+                    </a:graphicData>
+                  </a:graphic>
+                </wp:inline>
+              </w:drawing>
+            </w:r>
+          </w:p>
+        </w:tc>
+      </w:tr>
+      <w:tr>
+        <w:tc>
+          <w:tcPr>
+            <w:tcW w:w="4479" w:type="dxa"/>
+          </w:tcPr>
+          <w:p>
+            <w:pPr>
+              <w:ind w:firstLine="0"/>
+              <w:rPr>
+                <w:lang w:val="en-US" w:eastAsia="ru-RU"/>
+              </w:rPr>
+            </w:pPr>
+            <w:r>
+              <w:rPr>
+                <w:lang w:val="en-US" w:eastAsia="ru-RU"/>
+              </w:rPr>
+              <w:t>Mdb</w:t>
+            </w:r>
+            <w:r>
+              <w:rPr>
+                <w:lang w:val="en-US" w:eastAsia="ru-RU"/>
+              </w:rPr>
+              <w:t>105</w:t>
+            </w:r>
+          </w:p>
+        </w:tc>
+        <w:tc>
+          <w:tcPr>
+            <w:tcW w:w="4866" w:type="dxa"/>
+          </w:tcPr>
+          <w:p>
+            <w:pPr>
+              <w:ind w:firstLine="0"/>
+              <w:rPr>
+                <w:noProof/>
+                <w:lang w:eastAsia="ru-RU"/>
+              </w:rPr>
+            </w:pPr>
+            <w:r>
+              <w:rPr>
+                <w:noProof/>
+              </w:rPr>
+              <w:drawing>
+                <wp:inline distT="0" distB="0" distL="0" distR="0" wp14:anchorId="6F202B44" wp14:editId="2ACCB2DA">
+                  <wp:extent cx="2828925" cy="1414463"/>
+                  <wp:effectExtent l="0" t="0" r="0" b="0"/>
+                  <wp:docPr id="65" name="Рисунок 65"/>
+                  <wp:cNvGraphicFramePr>
+                    <a:graphicFrameLocks xmlns:a="http://schemas.openxmlformats.org/drawingml/2006/main" noChangeAspect="1"/>
+                  </wp:cNvGraphicFramePr>
+                  <a:graphic xmlns:a="http://schemas.openxmlformats.org/drawingml/2006/main">
+                    <a:graphicData uri="http://schemas.openxmlformats.org/drawingml/2006/picture">
+                      <pic:pic xmlns:pic="http://schemas.openxmlformats.org/drawingml/2006/picture">
+                        <pic:nvPicPr>
+                          <pic:cNvPr id="0" name="Picture 31"/>
+                          <pic:cNvPicPr>
+                            <a:picLocks noChangeAspect="1" noChangeArrowheads="1"/>
+                          </pic:cNvPicPr>
+                        </pic:nvPicPr>
+                        <pic:blipFill>
+                          <a:blip r:embed="rId28">
+                            <a:extLst>
+                              <a:ext uri="{28A0092B-C50C-407E-A947-70E740481C1C}">
+                                <a14:useLocalDpi xmlns:a14="http://schemas.microsoft.com/office/drawing/2010/main" val="0"/>
+                              </a:ext>
+                            </a:extLst>
+                          </a:blip>
+                          <a:srcRect/>
+                          <a:stretch>
+                            <a:fillRect/>
+                          </a:stretch>
+                        </pic:blipFill>
+                        <pic:spPr bwMode="auto">
+                          <a:xfrm>
+                            <a:off x="0" y="0"/>
+                            <a:ext cx="2846439" cy="1423220"/>
+                          </a:xfrm>
+                          <a:prstGeom prst="rect">
+                            <a:avLst/>
+                          </a:prstGeom>
+                          <a:noFill/>
+                          <a:ln>
+                            <a:noFill/>
+                          </a:ln>
+                        </pic:spPr>
+                      </pic:pic>
+                    </a:graphicData>
+                  </a:graphic>
+                </wp:inline>
+              </w:drawing>
+            </w:r>
+          </w:p>
+        </w:tc>
+      </w:tr>
+      <w:tr>
+        <w:tc>
+          <w:tcPr>
+            <w:tcW w:w="4479" w:type="dxa"/>
+          </w:tcPr>
+          <w:p>
+            <w:pPr>
+              <w:ind w:firstLine="0"/>
+              <w:rPr>
+                <w:lang w:val="en-US" w:eastAsia="ru-RU"/>
+              </w:rPr>
+            </w:pPr>
+            <w:r>
+              <w:rPr>
+                <w:lang w:val="en-US" w:eastAsia="ru-RU"/>
+              </w:rPr>
+              <w:t>Mdb</w:t>
+            </w:r>
+            <w:r>
+              <w:rPr>
+                <w:lang w:val="en-US" w:eastAsia="ru-RU"/>
+              </w:rPr>
+              <w:t>1</w:t>
+            </w:r>
+            <w:r>
+              <w:rPr>
+                <w:lang w:val="en-US" w:eastAsia="ru-RU"/>
+              </w:rPr>
+              <w:t>0</w:t>
+            </w:r>
+            <w:r>
+              <w:rPr>
+                <w:lang w:val="en-US" w:eastAsia="ru-RU"/>
+              </w:rPr>
+              <w:t>5</w:t>
+            </w:r>
+            <w:r>
+              <w:rPr>
+                <w:lang w:val="en-US" w:eastAsia="ru-RU"/>
+              </w:rPr>
+              <w:t>_1</w:t>
+            </w:r>
+          </w:p>
+        </w:tc>
+        <w:tc>
+          <w:tcPr>
+            <w:tcW w:w="4866" w:type="dxa"/>
+          </w:tcPr>
+          <w:p>
+            <w:pPr>
+              <w:ind w:firstLine="0"/>
+              <w:rPr>
+                <w:noProof/>
+                <w:lang w:eastAsia="ru-RU"/>
+              </w:rPr>
+            </w:pPr>
+            <w:r>
+              <w:rPr>
+                <w:noProof/>
+              </w:rPr>
+              <w:drawing>
+                <wp:inline distT="0" distB="0" distL="0" distR="0" wp14:anchorId="0397AF80" wp14:editId="22AF6C76">
+                  <wp:extent cx="2838450" cy="1419225"/>
+                  <wp:effectExtent l="0" t="0" r="0" b="9525"/>
+                  <wp:docPr id="66" name="Рисунок 66"/>
+                  <wp:cNvGraphicFramePr>
+                    <a:graphicFrameLocks xmlns:a="http://schemas.openxmlformats.org/drawingml/2006/main" noChangeAspect="1"/>
+                  </wp:cNvGraphicFramePr>
+                  <a:graphic xmlns:a="http://schemas.openxmlformats.org/drawingml/2006/main">
+                    <a:graphicData uri="http://schemas.openxmlformats.org/drawingml/2006/picture">
+                      <pic:pic xmlns:pic="http://schemas.openxmlformats.org/drawingml/2006/picture">
+                        <pic:nvPicPr>
+                          <pic:cNvPr id="0" name="Picture 33"/>
+                          <pic:cNvPicPr>
+                            <a:picLocks noChangeAspect="1" noChangeArrowheads="1"/>
+                          </pic:cNvPicPr>
+                        </pic:nvPicPr>
+                        <pic:blipFill>
+                          <a:blip r:embed="rId29">
+                            <a:extLst>
+                              <a:ext uri="{28A0092B-C50C-407E-A947-70E740481C1C}">
+                                <a14:useLocalDpi xmlns:a14="http://schemas.microsoft.com/office/drawing/2010/main" val="0"/>
+                              </a:ext>
+                            </a:extLst>
+                          </a:blip>
+                          <a:srcRect/>
+                          <a:stretch>
+                            <a:fillRect/>
+                          </a:stretch>
+                        </pic:blipFill>
+                        <pic:spPr bwMode="auto">
+                          <a:xfrm>
+                            <a:off x="0" y="0"/>
+                            <a:ext cx="2846004" cy="1423002"/>
+                          </a:xfrm>
+                          <a:prstGeom prst="rect">
+                            <a:avLst/>
+                          </a:prstGeom>
+                          <a:noFill/>
+                          <a:ln>
+                            <a:noFill/>
+                          </a:ln>
+                        </pic:spPr>
+                      </pic:pic>
+                    </a:graphicData>
+                  </a:graphic>
+                </wp:inline>
+              </w:drawing>
+            </w:r>
+          </w:p>
+        </w:tc>
+      </w:tr>
+      <w:tr>
+        <w:tc>
+          <w:tcPr>
+            <w:tcW w:w="4479" w:type="dxa"/>
+          </w:tcPr>
+          <w:p>
+            <w:pPr>
+              <w:ind w:firstLine="0"/>
+              <w:rPr>
+                <w:lang w:val="en-US" w:eastAsia="ru-RU"/>
+              </w:rPr>
+            </w:pPr>
+            <w:r>
+              <w:rPr>
+                <w:lang w:val="en-US" w:eastAsia="ru-RU"/>
+              </w:rPr>
+              <w:t>Mdb</w:t>
+            </w:r>
+            <w:r>
+              <w:rPr>
+                <w:lang w:val="en-US" w:eastAsia="ru-RU"/>
+              </w:rPr>
+              <w:t>110</w:t>
+            </w:r>
+          </w:p>
+        </w:tc>
+        <w:tc>
+          <w:tcPr>
+            <w:tcW w:w="4866" w:type="dxa"/>
+          </w:tcPr>
+          <w:p>
+            <w:pPr>
+              <w:ind w:firstLine="0"/>
+              <w:rPr>
+                <w:noProof/>
+                <w:lang w:eastAsia="ru-RU"/>
+              </w:rPr>
+            </w:pPr>
+            <w:r>
+              <w:rPr>
+                <w:noProof/>
+              </w:rPr>
+              <w:drawing>
+                <wp:inline distT="0" distB="0" distL="0" distR="0" wp14:anchorId="4C2573D1" wp14:editId="05C4A3B3">
+                  <wp:extent cx="2847975" cy="1423988"/>
+                  <wp:effectExtent l="0" t="0" r="0" b="5080"/>
+                  <wp:docPr id="67" name="Рисунок 67"/>
+                  <wp:cNvGraphicFramePr>
+                    <a:graphicFrameLocks xmlns:a="http://schemas.openxmlformats.org/drawingml/2006/main" noChangeAspect="1"/>
+                  </wp:cNvGraphicFramePr>
+                  <a:graphic xmlns:a="http://schemas.openxmlformats.org/drawingml/2006/main">
+                    <a:graphicData uri="http://schemas.openxmlformats.org/drawingml/2006/picture">
+                      <pic:pic xmlns:pic="http://schemas.openxmlformats.org/drawingml/2006/picture">
+                        <pic:nvPicPr>
+                          <pic:cNvPr id="0" name="Picture 35"/>
+                          <pic:cNvPicPr>
+                            <a:picLocks noChangeAspect="1" noChangeArrowheads="1"/>
+                          </pic:cNvPicPr>
+                        </pic:nvPicPr>
+                        <pic:blipFill>
+                          <a:blip r:embed="rId30">
+                            <a:extLst>
+                              <a:ext uri="{28A0092B-C50C-407E-A947-70E740481C1C}">
+                                <a14:useLocalDpi xmlns:a14="http://schemas.microsoft.com/office/drawing/2010/main" val="0"/>
+                              </a:ext>
+                            </a:extLst>
+                          </a:blip>
+                          <a:srcRect/>
+                          <a:stretch>
+                            <a:fillRect/>
+                          </a:stretch>
+                        </pic:blipFill>
+                        <pic:spPr bwMode="auto">
+                          <a:xfrm>
+                            <a:off x="0" y="0"/>
+                            <a:ext cx="2874305" cy="1437153"/>
+                          </a:xfrm>
+                          <a:prstGeom prst="rect">
+                            <a:avLst/>
+                          </a:prstGeom>
+                          <a:noFill/>
+                          <a:ln>
+                            <a:noFill/>
+                          </a:ln>
+                        </pic:spPr>
+                      </pic:pic>
+                    </a:graphicData>
+                  </a:graphic>
+                </wp:inline>
+              </w:drawing>
+            </w:r>
+          </w:p>
+        </w:tc>
+      </w:tr>
+      <w:tr>
+        <w:tc>
+          <w:tcPr>
+            <w:tcW w:w="4479" w:type="dxa"/>
+          </w:tcPr>
+          <w:p>
+            <w:pPr>
+              <w:ind w:firstLine="0"/>
+              <w:rPr>
+                <w:lang w:val="en-US" w:eastAsia="ru-RU"/>
+              </w:rPr>
+            </w:pPr>
+            <w:r>
+              <w:rPr>
+                <w:lang w:val="en-US" w:eastAsia="ru-RU"/>
+              </w:rPr>
+              <w:t>Mdb</w:t>
+            </w:r>
+            <w:r>
+              <w:rPr>
+                <w:lang w:val="en-US" w:eastAsia="ru-RU"/>
+              </w:rPr>
+              <w:t>11</w:t>
+            </w:r>
+            <w:r>
+              <w:rPr>
+                <w:lang w:val="en-US" w:eastAsia="ru-RU"/>
+              </w:rPr>
+              <w:t>0_1</w:t>
+            </w:r>
+          </w:p>
+        </w:tc>
+        <w:tc>
+          <w:tcPr>
+            <w:tcW w:w="4866" w:type="dxa"/>
+          </w:tcPr>
+          <w:p>
+            <w:pPr>
+              <w:ind w:firstLine="0"/>
+              <w:rPr>
+                <w:noProof/>
+                <w:lang w:eastAsia="ru-RU"/>
+              </w:rPr>
+            </w:pPr>
+            <w:r>
+              <w:rPr>
+                <w:noProof/>
+              </w:rPr>
+              <w:drawing>
+                <wp:inline distT="0" distB="0" distL="0" distR="0" wp14:anchorId="1DAF6AFE" wp14:editId="34936049">
+                  <wp:extent cx="2819400" cy="1409701"/>
+                  <wp:effectExtent l="0" t="0" r="0" b="0"/>
+                  <wp:docPr id="68" name="Рисунок 68"/>
+                  <wp:cNvGraphicFramePr>
+                    <a:graphicFrameLocks xmlns:a="http://schemas.openxmlformats.org/drawingml/2006/main" noChangeAspect="1"/>
+                  </wp:cNvGraphicFramePr>
+                  <a:graphic xmlns:a="http://schemas.openxmlformats.org/drawingml/2006/main">
+                    <a:graphicData uri="http://schemas.openxmlformats.org/drawingml/2006/picture">
+                      <pic:pic xmlns:pic="http://schemas.openxmlformats.org/drawingml/2006/picture">
+                        <pic:nvPicPr>
+                          <pic:cNvPr id="0" name="Picture 37"/>
+                          <pic:cNvPicPr>
+                            <a:picLocks noChangeAspect="1" noChangeArrowheads="1"/>
+                          </pic:cNvPicPr>
+                        </pic:nvPicPr>
+                        <pic:blipFill>
+                          <a:blip r:embed="rId31">
+                            <a:extLst>
+                              <a:ext uri="{28A0092B-C50C-407E-A947-70E740481C1C}">
+                                <a14:useLocalDpi xmlns:a14="http://schemas.microsoft.com/office/drawing/2010/main" val="0"/>
+                              </a:ext>
+                            </a:extLst>
+                          </a:blip>
+                          <a:srcRect/>
+                          <a:stretch>
+                            <a:fillRect/>
+                          </a:stretch>
+                        </pic:blipFill>
+                        <pic:spPr bwMode="auto">
+                          <a:xfrm>
+                            <a:off x="0" y="0"/>
+                            <a:ext cx="2842642" cy="1421322"/>
+                          </a:xfrm>
+                          <a:prstGeom prst="rect">
+                            <a:avLst/>
+                          </a:prstGeom>
+                          <a:noFill/>
+                          <a:ln>
+                            <a:noFill/>
+                          </a:ln>
+                        </pic:spPr>
+                      </pic:pic>
+                    </a:graphicData>
+                  </a:graphic>
+                </wp:inline>
+              </w:drawing>
+            </w:r>
+          </w:p>
+        </w:tc>
+      </w:tr>
+    </w:tbl>
+    <w:p/>
+    <w:p>
+      <w:pPr>
+        <w:spacing w:after="200" w:line="276" w:lineRule="auto"/>
+        <w:ind w:firstLine="0"/>
+        <w:jc w:val="left"/>
+      </w:pPr>
+      <w:r>
+        <w:br w:type="page"/>
+      </w:r>
+    </w:p>
+    <w:p>
+      <w:r>
+        <w:rPr>
+          <w:rFonts w:cs="Times New Roman"/>
+          <w:szCs w:val="28"/>
+        </w:rPr>
+        <w:lastRenderedPageBreak/>
+        <w:t xml:space="preserve">Продолжение таблицы - </w:t>
+      </w:r>
+      <w:r>
+        <w:rPr>
+          <w:rFonts w:cs="Times New Roman"/>
+          <w:szCs w:val="28"/>
+        </w:rPr>
+        <w:t>Результаты обработки изображений</w:t>
+      </w:r>
+    </w:p>
+    <w:tbl>
+      <w:tblPr>
+        <w:tblStyle w:val="ad"/>
+        <w:tblW w:w="0" w:type="auto"/>
+        <w:tblLook w:val="04A0" w:firstRow="1" w:lastRow="0" w:firstColumn="1" w:lastColumn="0" w:noHBand="0" w:noVBand="1"/>
+      </w:tblPr>
+      <w:tblGrid>
+        <w:gridCol w:w="4479"/>
+        <w:gridCol w:w="4866"/>
+      </w:tblGrid>
+      <w:tr>
+        <w:tc>
+          <w:tcPr>
+            <w:tcW w:w="4479" w:type="dxa"/>
+          </w:tcPr>
+          <w:p>
+            <w:pPr>
+              <w:ind w:firstLine="0"/>
+              <w:rPr>
+                <w:lang w:val="en-US" w:eastAsia="ru-RU"/>
+              </w:rPr>
+            </w:pPr>
+            <w:r>
+              <w:rPr>
+                <w:lang w:val="en-US" w:eastAsia="ru-RU"/>
+              </w:rPr>
+              <w:t>Mdb</w:t>
+            </w:r>
+            <w:r>
+              <w:rPr>
+                <w:lang w:val="en-US" w:eastAsia="ru-RU"/>
+              </w:rPr>
+              <w:t>111</w:t>
+            </w:r>
+          </w:p>
+        </w:tc>
+        <w:tc>
+          <w:tcPr>
+            <w:tcW w:w="4866" w:type="dxa"/>
+          </w:tcPr>
+          <w:p>
+            <w:pPr>
+              <w:ind w:firstLine="0"/>
+              <w:rPr>
+                <w:noProof/>
+                <w:lang w:eastAsia="ru-RU"/>
+              </w:rPr>
+            </w:pPr>
+            <w:r>
+              <w:rPr>
+                <w:noProof/>
+              </w:rPr>
+              <w:drawing>
+                <wp:inline distT="0" distB="0" distL="0" distR="0" wp14:anchorId="6B5FC2C4" wp14:editId="3C2C859D">
+                  <wp:extent cx="2847975" cy="1423988"/>
+                  <wp:effectExtent l="0" t="0" r="0" b="5080"/>
+                  <wp:docPr id="69" name="Рисунок 69"/>
+                  <wp:cNvGraphicFramePr>
+                    <a:graphicFrameLocks xmlns:a="http://schemas.openxmlformats.org/drawingml/2006/main" noChangeAspect="1"/>
+                  </wp:cNvGraphicFramePr>
+                  <a:graphic xmlns:a="http://schemas.openxmlformats.org/drawingml/2006/main">
+                    <a:graphicData uri="http://schemas.openxmlformats.org/drawingml/2006/picture">
+                      <pic:pic xmlns:pic="http://schemas.openxmlformats.org/drawingml/2006/picture">
+                        <pic:nvPicPr>
+                          <pic:cNvPr id="0" name="Picture 39"/>
+                          <pic:cNvPicPr>
+                            <a:picLocks noChangeAspect="1" noChangeArrowheads="1"/>
+                          </pic:cNvPicPr>
+                        </pic:nvPicPr>
+                        <pic:blipFill>
+                          <a:blip r:embed="rId32">
+                            <a:extLst>
+                              <a:ext uri="{28A0092B-C50C-407E-A947-70E740481C1C}">
+                                <a14:useLocalDpi xmlns:a14="http://schemas.microsoft.com/office/drawing/2010/main" val="0"/>
+                              </a:ext>
+                            </a:extLst>
+                          </a:blip>
+                          <a:srcRect/>
+                          <a:stretch>
+                            <a:fillRect/>
+                          </a:stretch>
+                        </pic:blipFill>
+                        <pic:spPr bwMode="auto">
+                          <a:xfrm>
+                            <a:off x="0" y="0"/>
+                            <a:ext cx="2857975" cy="1428988"/>
+                          </a:xfrm>
+                          <a:prstGeom prst="rect">
+                            <a:avLst/>
+                          </a:prstGeom>
+                          <a:noFill/>
+                          <a:ln>
+                            <a:noFill/>
+                          </a:ln>
+                        </pic:spPr>
+                      </pic:pic>
+                    </a:graphicData>
+                  </a:graphic>
+                </wp:inline>
+              </w:drawing>
+            </w:r>
+          </w:p>
+        </w:tc>
+      </w:tr>
+      <w:tr>
+        <w:tc>
+          <w:tcPr>
+            <w:tcW w:w="4479" w:type="dxa"/>
+          </w:tcPr>
+          <w:p>
+            <w:pPr>
+              <w:ind w:firstLine="0"/>
+              <w:rPr>
+                <w:lang w:val="en-US" w:eastAsia="ru-RU"/>
+              </w:rPr>
+            </w:pPr>
+            <w:r>
+              <w:rPr>
+                <w:lang w:val="en-US" w:eastAsia="ru-RU"/>
+              </w:rPr>
+              <w:t>Mdb</w:t>
+            </w:r>
+            <w:r>
+              <w:rPr>
+                <w:lang w:val="en-US" w:eastAsia="ru-RU"/>
+              </w:rPr>
+              <w:t>111</w:t>
+            </w:r>
+            <w:r>
+              <w:rPr>
+                <w:lang w:val="en-US" w:eastAsia="ru-RU"/>
+              </w:rPr>
+              <w:t>_1</w:t>
+            </w:r>
+          </w:p>
+        </w:tc>
+        <w:tc>
+          <w:tcPr>
+            <w:tcW w:w="4866" w:type="dxa"/>
+          </w:tcPr>
+          <w:p>
+            <w:pPr>
+              <w:ind w:firstLine="0"/>
+              <w:rPr>
+                <w:noProof/>
+                <w:lang w:eastAsia="ru-RU"/>
+              </w:rPr>
+            </w:pPr>
+            <w:r>
+              <w:rPr>
+                <w:noProof/>
+              </w:rPr>
+              <w:drawing>
+                <wp:inline distT="0" distB="0" distL="0" distR="0" wp14:anchorId="51911E3A" wp14:editId="4B782956">
+                  <wp:extent cx="2800350" cy="1400175"/>
+                  <wp:effectExtent l="0" t="0" r="0" b="9525"/>
+                  <wp:docPr id="70" name="Рисунок 70"/>
+                  <wp:cNvGraphicFramePr>
+                    <a:graphicFrameLocks xmlns:a="http://schemas.openxmlformats.org/drawingml/2006/main" noChangeAspect="1"/>
+                  </wp:cNvGraphicFramePr>
+                  <a:graphic xmlns:a="http://schemas.openxmlformats.org/drawingml/2006/main">
+                    <a:graphicData uri="http://schemas.openxmlformats.org/drawingml/2006/picture">
+                      <pic:pic xmlns:pic="http://schemas.openxmlformats.org/drawingml/2006/picture">
+                        <pic:nvPicPr>
+                          <pic:cNvPr id="0" name="Picture 41"/>
+                          <pic:cNvPicPr>
+                            <a:picLocks noChangeAspect="1" noChangeArrowheads="1"/>
+                          </pic:cNvPicPr>
+                        </pic:nvPicPr>
+                        <pic:blipFill>
+                          <a:blip r:embed="rId33">
+                            <a:extLst>
+                              <a:ext uri="{28A0092B-C50C-407E-A947-70E740481C1C}">
+                                <a14:useLocalDpi xmlns:a14="http://schemas.microsoft.com/office/drawing/2010/main" val="0"/>
+                              </a:ext>
+                            </a:extLst>
+                          </a:blip>
+                          <a:srcRect/>
+                          <a:stretch>
+                            <a:fillRect/>
+                          </a:stretch>
+                        </pic:blipFill>
+                        <pic:spPr bwMode="auto">
+                          <a:xfrm>
+                            <a:off x="0" y="0"/>
+                            <a:ext cx="2800734" cy="1400367"/>
+                          </a:xfrm>
+                          <a:prstGeom prst="rect">
+                            <a:avLst/>
+                          </a:prstGeom>
+                          <a:noFill/>
+                          <a:ln>
+                            <a:noFill/>
+                          </a:ln>
+                        </pic:spPr>
+                      </pic:pic>
+                    </a:graphicData>
+                  </a:graphic>
+                </wp:inline>
+              </w:drawing>
+            </w:r>
+          </w:p>
+        </w:tc>
+      </w:tr>
+      <w:tr>
+        <w:tc>
+          <w:tcPr>
+            <w:tcW w:w="4479" w:type="dxa"/>
+          </w:tcPr>
+          <w:p>
+            <w:pPr>
+              <w:ind w:firstLine="0"/>
+              <w:rPr>
+                <w:lang w:val="en-US" w:eastAsia="ru-RU"/>
+              </w:rPr>
+            </w:pPr>
+            <w:r>
+              <w:rPr>
+                <w:lang w:val="en-US" w:eastAsia="ru-RU"/>
+              </w:rPr>
+              <w:t>Mdb</w:t>
+            </w:r>
+            <w:r>
+              <w:rPr>
+                <w:lang w:val="en-US" w:eastAsia="ru-RU"/>
+              </w:rPr>
+              <w:t>115</w:t>
+            </w:r>
+          </w:p>
+        </w:tc>
+        <w:tc>
+          <w:tcPr>
+            <w:tcW w:w="4866" w:type="dxa"/>
+          </w:tcPr>
+          <w:p>
+            <w:pPr>
+              <w:ind w:firstLine="0"/>
+              <w:rPr>
+                <w:noProof/>
+                <w:lang w:eastAsia="ru-RU"/>
+              </w:rPr>
+            </w:pPr>
+            <w:r>
+              <w:rPr>
+                <w:noProof/>
+              </w:rPr>
+              <w:drawing>
+                <wp:inline distT="0" distB="0" distL="0" distR="0" wp14:anchorId="124B2E89" wp14:editId="5B83CEBD">
+                  <wp:extent cx="2819399" cy="1409700"/>
+                  <wp:effectExtent l="0" t="0" r="635" b="0"/>
+                  <wp:docPr id="71" name="Рисунок 71"/>
+                  <wp:cNvGraphicFramePr>
+                    <a:graphicFrameLocks xmlns:a="http://schemas.openxmlformats.org/drawingml/2006/main" noChangeAspect="1"/>
+                  </wp:cNvGraphicFramePr>
+                  <a:graphic xmlns:a="http://schemas.openxmlformats.org/drawingml/2006/main">
+                    <a:graphicData uri="http://schemas.openxmlformats.org/drawingml/2006/picture">
+                      <pic:pic xmlns:pic="http://schemas.openxmlformats.org/drawingml/2006/picture">
+                        <pic:nvPicPr>
+                          <pic:cNvPr id="0" name="Picture 43"/>
+                          <pic:cNvPicPr>
+                            <a:picLocks noChangeAspect="1" noChangeArrowheads="1"/>
+                          </pic:cNvPicPr>
+                        </pic:nvPicPr>
+                        <pic:blipFill>
+                          <a:blip r:embed="rId34">
+                            <a:extLst>
+                              <a:ext uri="{28A0092B-C50C-407E-A947-70E740481C1C}">
+                                <a14:useLocalDpi xmlns:a14="http://schemas.microsoft.com/office/drawing/2010/main" val="0"/>
+                              </a:ext>
+                            </a:extLst>
+                          </a:blip>
+                          <a:srcRect/>
+                          <a:stretch>
+                            <a:fillRect/>
+                          </a:stretch>
+                        </pic:blipFill>
+                        <pic:spPr bwMode="auto">
+                          <a:xfrm>
+                            <a:off x="0" y="0"/>
+                            <a:ext cx="2827082" cy="1413541"/>
+                          </a:xfrm>
+                          <a:prstGeom prst="rect">
+                            <a:avLst/>
+                          </a:prstGeom>
+                          <a:noFill/>
+                          <a:ln>
+                            <a:noFill/>
+                          </a:ln>
+                        </pic:spPr>
+                      </pic:pic>
+                    </a:graphicData>
+                  </a:graphic>
+                </wp:inline>
+              </w:drawing>
+            </w:r>
+          </w:p>
+        </w:tc>
+      </w:tr>
+      <w:tr>
+        <w:tc>
+          <w:tcPr>
+            <w:tcW w:w="4479" w:type="dxa"/>
+          </w:tcPr>
+          <w:p>
+            <w:pPr>
+              <w:ind w:firstLine="0"/>
+              <w:rPr>
+                <w:lang w:val="en-US" w:eastAsia="ru-RU"/>
+              </w:rPr>
+            </w:pPr>
+            <w:r>
+              <w:rPr>
+                <w:lang w:val="en-US" w:eastAsia="ru-RU"/>
+              </w:rPr>
+              <w:t>Mdb</w:t>
+            </w:r>
+            <w:r>
+              <w:rPr>
+                <w:lang w:val="en-US" w:eastAsia="ru-RU"/>
+              </w:rPr>
+              <w:t>115</w:t>
+            </w:r>
+            <w:r>
+              <w:rPr>
+                <w:lang w:val="en-US" w:eastAsia="ru-RU"/>
+              </w:rPr>
+              <w:t>_1</w:t>
+            </w:r>
+          </w:p>
+        </w:tc>
+        <w:tc>
+          <w:tcPr>
+            <w:tcW w:w="4866" w:type="dxa"/>
+          </w:tcPr>
+          <w:p>
+            <w:pPr>
+              <w:ind w:firstLine="0"/>
+              <w:rPr>
+                <w:noProof/>
+                <w:lang w:eastAsia="ru-RU"/>
+              </w:rPr>
+            </w:pPr>
+            <w:r>
+              <w:rPr>
+                <w:noProof/>
+              </w:rPr>
+              <w:drawing>
+                <wp:inline distT="0" distB="0" distL="0" distR="0" wp14:anchorId="55D303D7" wp14:editId="1542D3B7">
+                  <wp:extent cx="2819400" cy="1409700"/>
+                  <wp:effectExtent l="0" t="0" r="0" b="0"/>
+                  <wp:docPr id="72" name="Рисунок 72"/>
+                  <wp:cNvGraphicFramePr>
+                    <a:graphicFrameLocks xmlns:a="http://schemas.openxmlformats.org/drawingml/2006/main" noChangeAspect="1"/>
+                  </wp:cNvGraphicFramePr>
+                  <a:graphic xmlns:a="http://schemas.openxmlformats.org/drawingml/2006/main">
+                    <a:graphicData uri="http://schemas.openxmlformats.org/drawingml/2006/picture">
+                      <pic:pic xmlns:pic="http://schemas.openxmlformats.org/drawingml/2006/picture">
+                        <pic:nvPicPr>
+                          <pic:cNvPr id="0" name="Picture 45"/>
+                          <pic:cNvPicPr>
+                            <a:picLocks noChangeAspect="1" noChangeArrowheads="1"/>
+                          </pic:cNvPicPr>
+                        </pic:nvPicPr>
+                        <pic:blipFill>
+                          <a:blip r:embed="rId35">
+                            <a:extLst>
+                              <a:ext uri="{28A0092B-C50C-407E-A947-70E740481C1C}">
+                                <a14:useLocalDpi xmlns:a14="http://schemas.microsoft.com/office/drawing/2010/main" val="0"/>
+                              </a:ext>
+                            </a:extLst>
+                          </a:blip>
+                          <a:srcRect/>
+                          <a:stretch>
+                            <a:fillRect/>
+                          </a:stretch>
+                        </pic:blipFill>
+                        <pic:spPr bwMode="auto">
+                          <a:xfrm>
+                            <a:off x="0" y="0"/>
+                            <a:ext cx="2820070" cy="1410035"/>
+                          </a:xfrm>
+                          <a:prstGeom prst="rect">
+                            <a:avLst/>
+                          </a:prstGeom>
+                          <a:noFill/>
+                          <a:ln>
+                            <a:noFill/>
+                          </a:ln>
+                        </pic:spPr>
+                      </pic:pic>
+                    </a:graphicData>
+                  </a:graphic>
+                </wp:inline>
+              </w:drawing>
+            </w:r>
+          </w:p>
+        </w:tc>
+      </w:tr>
+      <w:tr>
+        <w:tc>
+          <w:tcPr>
+            <w:tcW w:w="4479" w:type="dxa"/>
+          </w:tcPr>
+          <w:p>
+            <w:pPr>
+              <w:ind w:firstLine="0"/>
+              <w:rPr>
+                <w:lang w:val="en-US" w:eastAsia="ru-RU"/>
+              </w:rPr>
+            </w:pPr>
+            <w:r>
+              <w:rPr>
+                <w:lang w:val="en-US" w:eastAsia="ru-RU"/>
+              </w:rPr>
+              <w:t>Mdb117</w:t>
+            </w:r>
+          </w:p>
+        </w:tc>
+        <w:tc>
+          <w:tcPr>
+            <w:tcW w:w="4866" w:type="dxa"/>
+          </w:tcPr>
+          <w:p>
+            <w:pPr>
+              <w:ind w:firstLine="0"/>
+              <w:rPr>
+                <w:lang w:eastAsia="ru-RU"/>
+              </w:rPr>
+            </w:pPr>
+            <w:r>
+              <w:rPr>
+                <w:noProof/>
+                <w:lang w:eastAsia="ru-RU"/>
+              </w:rPr>
+              <w:drawing>
+                <wp:inline distT="0" distB="0" distL="0" distR="0" wp14:anchorId="392B6017" wp14:editId="0ED5183B">
+                  <wp:extent cx="2834042" cy="1419225"/>
+                  <wp:effectExtent l="0" t="0" r="4445" b="0"/>
+                  <wp:docPr id="50" name="Рисунок 50"/>
+                  <wp:cNvGraphicFramePr>
+                    <a:graphicFrameLocks xmlns:a="http://schemas.openxmlformats.org/drawingml/2006/main" noChangeAspect="1"/>
+                  </wp:cNvGraphicFramePr>
+                  <a:graphic xmlns:a="http://schemas.openxmlformats.org/drawingml/2006/main">
+                    <a:graphicData uri="http://schemas.openxmlformats.org/drawingml/2006/picture">
+                      <pic:pic xmlns:pic="http://schemas.openxmlformats.org/drawingml/2006/picture">
+                        <pic:nvPicPr>
+                          <pic:cNvPr id="0" name="Picture 140"/>
+                          <pic:cNvPicPr>
+                            <a:picLocks noChangeAspect="1" noChangeArrowheads="1"/>
+                          </pic:cNvPicPr>
+                        </pic:nvPicPr>
+                        <pic:blipFill>
+                          <a:blip r:embed="rId36">
+                            <a:extLst>
+                              <a:ext uri="{28A0092B-C50C-407E-A947-70E740481C1C}">
+                                <a14:useLocalDpi xmlns:a14="http://schemas.microsoft.com/office/drawing/2010/main" val="0"/>
+                              </a:ext>
+                            </a:extLst>
+                          </a:blip>
+                          <a:srcRect/>
+                          <a:stretch>
+                            <a:fillRect/>
+                          </a:stretch>
+                        </pic:blipFill>
+                        <pic:spPr bwMode="auto">
+                          <a:xfrm>
+                            <a:off x="0" y="0"/>
+                            <a:ext cx="2883637" cy="1444061"/>
+                          </a:xfrm>
+                          <a:prstGeom prst="rect">
+                            <a:avLst/>
+                          </a:prstGeom>
+                          <a:noFill/>
+                          <a:ln>
+                            <a:noFill/>
+                          </a:ln>
+                        </pic:spPr>
+                      </pic:pic>
+                    </a:graphicData>
+                  </a:graphic>
+                </wp:inline>
+              </w:drawing>
+            </w:r>
+          </w:p>
+        </w:tc>
+      </w:tr>
+    </w:tbl>
+    <w:p/>
+    <w:p>
+      <w:pPr>
+        <w:spacing w:after="200" w:line="276" w:lineRule="auto"/>
+        <w:ind w:firstLine="0"/>
+        <w:jc w:val="left"/>
+      </w:pPr>
+      <w:r>
+        <w:br w:type="page"/>
+      </w:r>
+    </w:p>
+    <w:p>
+      <w:r>
+        <w:rPr>
+          <w:rFonts w:cs="Times New Roman"/>
+          <w:szCs w:val="28"/>
+        </w:rPr>
+        <w:lastRenderedPageBreak/>
+        <w:t xml:space="preserve">Продолжение таблицы - </w:t>
+      </w:r>
+      <w:r>
+        <w:rPr>
+          <w:rFonts w:cs="Times New Roman"/>
+          <w:szCs w:val="28"/>
+        </w:rPr>
+        <w:t>Результаты обработки изображений</w:t>
+      </w:r>
+    </w:p>
+    <w:tbl>
+      <w:tblPr>
+        <w:tblStyle w:val="ad"/>
+        <w:tblW w:w="0" w:type="auto"/>
+        <w:tblLook w:val="04A0" w:firstRow="1" w:lastRow="0" w:firstColumn="1" w:lastColumn="0" w:noHBand="0" w:noVBand="1"/>
+      </w:tblPr>
+      <w:tblGrid>
+        <w:gridCol w:w="4479"/>
+        <w:gridCol w:w="4866"/>
+      </w:tblGrid>
+      <w:tr>
+        <w:tc>
+          <w:tcPr>
+            <w:tcW w:w="4479" w:type="dxa"/>
+          </w:tcPr>
+          <w:p>
+            <w:pPr>
+              <w:ind w:firstLine="0"/>
+              <w:rPr>
+                <w:lang w:eastAsia="ru-RU"/>
+              </w:rPr>
+            </w:pPr>
+            <w:r>
+              <w:rPr>
+                <w:lang w:val="en-US" w:eastAsia="ru-RU"/>
+              </w:rPr>
+              <w:t>Mdb117_1</w:t>
+            </w:r>
+          </w:p>
+        </w:tc>
+        <w:tc>
+          <w:tcPr>
+            <w:tcW w:w="4866" w:type="dxa"/>
+          </w:tcPr>
+          <w:p>
+            <w:pPr>
+              <w:ind w:firstLine="0"/>
+              <w:rPr>
+                <w:lang w:eastAsia="ru-RU"/>
+              </w:rPr>
+            </w:pPr>
+            <w:r>
+              <w:rPr>
+                <w:noProof/>
+                <w:lang w:eastAsia="ru-RU"/>
+              </w:rPr>
+              <w:drawing>
+                <wp:inline distT="0" distB="0" distL="0" distR="0" wp14:anchorId="5CE57A98" wp14:editId="6B90F29D">
+                  <wp:extent cx="2834005" cy="1419207"/>
+                  <wp:effectExtent l="0" t="0" r="4445" b="0"/>
+                  <wp:docPr id="51" name="Рисунок 51"/>
+                  <wp:cNvGraphicFramePr>
+                    <a:graphicFrameLocks xmlns:a="http://schemas.openxmlformats.org/drawingml/2006/main" noChangeAspect="1"/>
+                  </wp:cNvGraphicFramePr>
+                  <a:graphic xmlns:a="http://schemas.openxmlformats.org/drawingml/2006/main">
+                    <a:graphicData uri="http://schemas.openxmlformats.org/drawingml/2006/picture">
+                      <pic:pic xmlns:pic="http://schemas.openxmlformats.org/drawingml/2006/picture">
+                        <pic:nvPicPr>
+                          <pic:cNvPr id="0" name="Picture 141"/>
+                          <pic:cNvPicPr>
+                            <a:picLocks noChangeAspect="1" noChangeArrowheads="1"/>
+                          </pic:cNvPicPr>
+                        </pic:nvPicPr>
+                        <pic:blipFill>
+                          <a:blip r:embed="rId37">
+                            <a:extLst>
+                              <a:ext uri="{28A0092B-C50C-407E-A947-70E740481C1C}">
+                                <a14:useLocalDpi xmlns:a14="http://schemas.microsoft.com/office/drawing/2010/main" val="0"/>
+                              </a:ext>
+                            </a:extLst>
+                          </a:blip>
+                          <a:srcRect/>
+                          <a:stretch>
+                            <a:fillRect/>
+                          </a:stretch>
+                        </pic:blipFill>
+                        <pic:spPr bwMode="auto">
+                          <a:xfrm>
+                            <a:off x="0" y="0"/>
+                            <a:ext cx="2902810" cy="1453663"/>
+                          </a:xfrm>
+                          <a:prstGeom prst="rect">
+                            <a:avLst/>
+                          </a:prstGeom>
+                          <a:noFill/>
+                          <a:ln>
+                            <a:noFill/>
+                          </a:ln>
+                        </pic:spPr>
+                      </pic:pic>
+                    </a:graphicData>
+                  </a:graphic>
+                </wp:inline>
+              </w:drawing>
+            </w:r>
+          </w:p>
+        </w:tc>
+      </w:tr>
+      <w:tr>
+        <w:tc>
+          <w:tcPr>
+            <w:tcW w:w="4479" w:type="dxa"/>
+          </w:tcPr>
+          <w:p>
+            <w:pPr>
+              <w:ind w:firstLine="0"/>
+              <w:rPr>
+                <w:lang w:val="en-US" w:eastAsia="ru-RU"/>
+              </w:rPr>
+            </w:pPr>
+            <w:r>
+              <w:rPr>
+                <w:lang w:val="en-US" w:eastAsia="ru-RU"/>
+              </w:rPr>
+              <w:t>Mdb120</w:t>
+            </w:r>
+          </w:p>
+        </w:tc>
+        <w:tc>
+          <w:tcPr>
+            <w:tcW w:w="4866" w:type="dxa"/>
+          </w:tcPr>
+          <w:p>
+            <w:pPr>
+              <w:ind w:firstLine="0"/>
+              <w:rPr>
+                <w:noProof/>
+                <w:lang w:eastAsia="ru-RU"/>
+              </w:rPr>
+            </w:pPr>
+            <w:r>
+              <w:rPr>
+                <w:noProof/>
+              </w:rPr>
+              <w:drawing>
+                <wp:inline distT="0" distB="0" distL="0" distR="0" wp14:anchorId="55EDDE90" wp14:editId="097A5C0A">
+                  <wp:extent cx="2857500" cy="1428750"/>
+                  <wp:effectExtent l="0" t="0" r="0" b="0"/>
+                  <wp:docPr id="73" name="Рисунок 73"/>
+                  <wp:cNvGraphicFramePr>
+                    <a:graphicFrameLocks xmlns:a="http://schemas.openxmlformats.org/drawingml/2006/main" noChangeAspect="1"/>
+                  </wp:cNvGraphicFramePr>
+                  <a:graphic xmlns:a="http://schemas.openxmlformats.org/drawingml/2006/main">
+                    <a:graphicData uri="http://schemas.openxmlformats.org/drawingml/2006/picture">
+                      <pic:pic xmlns:pic="http://schemas.openxmlformats.org/drawingml/2006/picture">
+                        <pic:nvPicPr>
+                          <pic:cNvPr id="0" name="Picture 47"/>
+                          <pic:cNvPicPr>
+                            <a:picLocks noChangeAspect="1" noChangeArrowheads="1"/>
+                          </pic:cNvPicPr>
+                        </pic:nvPicPr>
+                        <pic:blipFill>
+                          <a:blip r:embed="rId38">
+                            <a:extLst>
+                              <a:ext uri="{28A0092B-C50C-407E-A947-70E740481C1C}">
+                                <a14:useLocalDpi xmlns:a14="http://schemas.microsoft.com/office/drawing/2010/main" val="0"/>
+                              </a:ext>
+                            </a:extLst>
+                          </a:blip>
+                          <a:srcRect/>
+                          <a:stretch>
+                            <a:fillRect/>
+                          </a:stretch>
+                        </pic:blipFill>
+                        <pic:spPr bwMode="auto">
+                          <a:xfrm>
+                            <a:off x="0" y="0"/>
+                            <a:ext cx="2858942" cy="1429471"/>
+                          </a:xfrm>
+                          <a:prstGeom prst="rect">
+                            <a:avLst/>
+                          </a:prstGeom>
+                          <a:noFill/>
+                          <a:ln>
+                            <a:noFill/>
+                          </a:ln>
+                        </pic:spPr>
+                      </pic:pic>
+                    </a:graphicData>
+                  </a:graphic>
+                </wp:inline>
+              </w:drawing>
+            </w:r>
+          </w:p>
+        </w:tc>
+      </w:tr>
+      <w:tr>
+        <w:tc>
+          <w:tcPr>
+            <w:tcW w:w="4479" w:type="dxa"/>
+          </w:tcPr>
+          <w:p>
+            <w:pPr>
+              <w:ind w:firstLine="0"/>
+              <w:rPr>
+                <w:lang w:val="en-US" w:eastAsia="ru-RU"/>
+              </w:rPr>
+            </w:pPr>
+            <w:r>
+              <w:rPr>
+                <w:lang w:val="en-US" w:eastAsia="ru-RU"/>
+              </w:rPr>
+              <w:t>Mdb120_1</w:t>
+            </w:r>
+          </w:p>
+        </w:tc>
+        <w:tc>
+          <w:tcPr>
+            <w:tcW w:w="4866" w:type="dxa"/>
+          </w:tcPr>
+          <w:p>
+            <w:pPr>
+              <w:ind w:firstLine="0"/>
+              <w:rPr>
+                <w:noProof/>
+                <w:lang w:eastAsia="ru-RU"/>
+              </w:rPr>
+            </w:pPr>
+            <w:r>
+              <w:rPr>
+                <w:noProof/>
+              </w:rPr>
+              <w:drawing>
+                <wp:inline distT="0" distB="0" distL="0" distR="0" wp14:anchorId="5445B72F" wp14:editId="216CCE6A">
+                  <wp:extent cx="2838450" cy="1419225"/>
+                  <wp:effectExtent l="0" t="0" r="0" b="9525"/>
+                  <wp:docPr id="74" name="Рисунок 74"/>
+                  <wp:cNvGraphicFramePr>
+                    <a:graphicFrameLocks xmlns:a="http://schemas.openxmlformats.org/drawingml/2006/main" noChangeAspect="1"/>
+                  </wp:cNvGraphicFramePr>
+                  <a:graphic xmlns:a="http://schemas.openxmlformats.org/drawingml/2006/main">
+                    <a:graphicData uri="http://schemas.openxmlformats.org/drawingml/2006/picture">
+                      <pic:pic xmlns:pic="http://schemas.openxmlformats.org/drawingml/2006/picture">
+                        <pic:nvPicPr>
+                          <pic:cNvPr id="0" name="Picture 49"/>
+                          <pic:cNvPicPr>
+                            <a:picLocks noChangeAspect="1" noChangeArrowheads="1"/>
+                          </pic:cNvPicPr>
+                        </pic:nvPicPr>
+                        <pic:blipFill>
+                          <a:blip r:embed="rId39">
+                            <a:extLst>
+                              <a:ext uri="{28A0092B-C50C-407E-A947-70E740481C1C}">
+                                <a14:useLocalDpi xmlns:a14="http://schemas.microsoft.com/office/drawing/2010/main" val="0"/>
+                              </a:ext>
+                            </a:extLst>
+                          </a:blip>
+                          <a:srcRect/>
+                          <a:stretch>
+                            <a:fillRect/>
+                          </a:stretch>
+                        </pic:blipFill>
+                        <pic:spPr bwMode="auto">
+                          <a:xfrm>
+                            <a:off x="0" y="0"/>
+                            <a:ext cx="2838792" cy="1419396"/>
+                          </a:xfrm>
+                          <a:prstGeom prst="rect">
+                            <a:avLst/>
+                          </a:prstGeom>
+                          <a:noFill/>
+                          <a:ln>
+                            <a:noFill/>
+                          </a:ln>
+                        </pic:spPr>
+                      </pic:pic>
+                    </a:graphicData>
+                  </a:graphic>
+                </wp:inline>
+              </w:drawing>
+            </w:r>
+          </w:p>
+        </w:tc>
+      </w:tr>
+      <w:tr>
+        <w:tc>
+          <w:tcPr>
+            <w:tcW w:w="4479" w:type="dxa"/>
+          </w:tcPr>
+          <w:p>
+            <w:pPr>
+              <w:ind w:firstLine="0"/>
+              <w:rPr>
+                <w:lang w:val="en-US" w:eastAsia="ru-RU"/>
+              </w:rPr>
+            </w:pPr>
+            <w:r>
+              <w:rPr>
+                <w:lang w:val="en-US" w:eastAsia="ru-RU"/>
+              </w:rPr>
+              <w:t>Mdb124</w:t>
+            </w:r>
+          </w:p>
+        </w:tc>
+        <w:tc>
+          <w:tcPr>
+            <w:tcW w:w="4866" w:type="dxa"/>
+          </w:tcPr>
+          <w:p>
+            <w:pPr>
+              <w:ind w:firstLine="0"/>
+              <w:rPr>
+                <w:noProof/>
+                <w:lang w:eastAsia="ru-RU"/>
+              </w:rPr>
+            </w:pPr>
+            <w:r>
+              <w:rPr>
+                <w:noProof/>
+              </w:rPr>
+              <w:drawing>
+                <wp:inline distT="0" distB="0" distL="0" distR="0" wp14:anchorId="69584567" wp14:editId="6793FC11">
+                  <wp:extent cx="2857500" cy="1428750"/>
+                  <wp:effectExtent l="0" t="0" r="0" b="0"/>
+                  <wp:docPr id="75" name="Рисунок 75"/>
+                  <wp:cNvGraphicFramePr>
+                    <a:graphicFrameLocks xmlns:a="http://schemas.openxmlformats.org/drawingml/2006/main" noChangeAspect="1"/>
+                  </wp:cNvGraphicFramePr>
+                  <a:graphic xmlns:a="http://schemas.openxmlformats.org/drawingml/2006/main">
+                    <a:graphicData uri="http://schemas.openxmlformats.org/drawingml/2006/picture">
+                      <pic:pic xmlns:pic="http://schemas.openxmlformats.org/drawingml/2006/picture">
+                        <pic:nvPicPr>
+                          <pic:cNvPr id="0" name="Picture 51"/>
+                          <pic:cNvPicPr>
+                            <a:picLocks noChangeAspect="1" noChangeArrowheads="1"/>
+                          </pic:cNvPicPr>
+                        </pic:nvPicPr>
+                        <pic:blipFill>
+                          <a:blip r:embed="rId40">
+                            <a:extLst>
+                              <a:ext uri="{28A0092B-C50C-407E-A947-70E740481C1C}">
+                                <a14:useLocalDpi xmlns:a14="http://schemas.microsoft.com/office/drawing/2010/main" val="0"/>
+                              </a:ext>
+                            </a:extLst>
+                          </a:blip>
+                          <a:srcRect/>
+                          <a:stretch>
+                            <a:fillRect/>
+                          </a:stretch>
+                        </pic:blipFill>
+                        <pic:spPr bwMode="auto">
+                          <a:xfrm>
+                            <a:off x="0" y="0"/>
+                            <a:ext cx="2859692" cy="1429846"/>
+                          </a:xfrm>
+                          <a:prstGeom prst="rect">
+                            <a:avLst/>
+                          </a:prstGeom>
+                          <a:noFill/>
+                          <a:ln>
+                            <a:noFill/>
+                          </a:ln>
+                        </pic:spPr>
+                      </pic:pic>
+                    </a:graphicData>
+                  </a:graphic>
+                </wp:inline>
+              </w:drawing>
+            </w:r>
+          </w:p>
+        </w:tc>
+      </w:tr>
+      <w:tr>
+        <w:tc>
+          <w:tcPr>
+            <w:tcW w:w="4479" w:type="dxa"/>
+          </w:tcPr>
+          <w:p>
+            <w:pPr>
+              <w:ind w:firstLine="0"/>
+              <w:rPr>
+                <w:lang w:val="en-US" w:eastAsia="ru-RU"/>
+              </w:rPr>
+            </w:pPr>
+            <w:r>
+              <w:rPr>
+                <w:lang w:val="en-US" w:eastAsia="ru-RU"/>
+              </w:rPr>
+              <w:t>Mdb124_1</w:t>
+            </w:r>
+          </w:p>
+        </w:tc>
+        <w:tc>
+          <w:tcPr>
+            <w:tcW w:w="4866" w:type="dxa"/>
+          </w:tcPr>
+          <w:p>
+            <w:pPr>
+              <w:ind w:firstLine="0"/>
+              <w:rPr>
+                <w:noProof/>
+                <w:lang w:eastAsia="ru-RU"/>
+              </w:rPr>
+            </w:pPr>
+            <w:r>
+              <w:rPr>
+                <w:noProof/>
+              </w:rPr>
+              <w:drawing>
+                <wp:inline distT="0" distB="0" distL="0" distR="0" wp14:anchorId="39070B44" wp14:editId="03EFA97A">
+                  <wp:extent cx="2838450" cy="1419225"/>
+                  <wp:effectExtent l="0" t="0" r="0" b="9525"/>
+                  <wp:docPr id="76" name="Рисунок 76"/>
+                  <wp:cNvGraphicFramePr>
+                    <a:graphicFrameLocks xmlns:a="http://schemas.openxmlformats.org/drawingml/2006/main" noChangeAspect="1"/>
+                  </wp:cNvGraphicFramePr>
+                  <a:graphic xmlns:a="http://schemas.openxmlformats.org/drawingml/2006/main">
+                    <a:graphicData uri="http://schemas.openxmlformats.org/drawingml/2006/picture">
+                      <pic:pic xmlns:pic="http://schemas.openxmlformats.org/drawingml/2006/picture">
+                        <pic:nvPicPr>
+                          <pic:cNvPr id="0" name="Picture 53"/>
+                          <pic:cNvPicPr>
+                            <a:picLocks noChangeAspect="1" noChangeArrowheads="1"/>
+                          </pic:cNvPicPr>
+                        </pic:nvPicPr>
+                        <pic:blipFill>
+                          <a:blip r:embed="rId41">
+                            <a:extLst>
+                              <a:ext uri="{28A0092B-C50C-407E-A947-70E740481C1C}">
+                                <a14:useLocalDpi xmlns:a14="http://schemas.microsoft.com/office/drawing/2010/main" val="0"/>
+                              </a:ext>
+                            </a:extLst>
+                          </a:blip>
+                          <a:srcRect/>
+                          <a:stretch>
+                            <a:fillRect/>
+                          </a:stretch>
+                        </pic:blipFill>
+                        <pic:spPr bwMode="auto">
+                          <a:xfrm>
+                            <a:off x="0" y="0"/>
+                            <a:ext cx="2839188" cy="1419594"/>
+                          </a:xfrm>
+                          <a:prstGeom prst="rect">
+                            <a:avLst/>
+                          </a:prstGeom>
+                          <a:noFill/>
+                          <a:ln>
+                            <a:noFill/>
+                          </a:ln>
+                        </pic:spPr>
+                      </pic:pic>
+                    </a:graphicData>
+                  </a:graphic>
+                </wp:inline>
+              </w:drawing>
+            </w:r>
+          </w:p>
+        </w:tc>
+      </w:tr>
+    </w:tbl>
+    <w:p/>
+    <w:p>
+      <w:pPr>
+        <w:spacing w:after="200" w:line="276" w:lineRule="auto"/>
+        <w:ind w:firstLine="0"/>
+        <w:jc w:val="left"/>
+      </w:pPr>
+      <w:r>
+        <w:br w:type="page"/>
+      </w:r>
+    </w:p>
+    <w:p>
+      <w:r>
+        <w:rPr>
+          <w:rFonts w:cs="Times New Roman"/>
+          <w:szCs w:val="28"/>
+        </w:rPr>
+        <w:lastRenderedPageBreak/>
+        <w:t xml:space="preserve">Продолжение таблицы - </w:t>
+      </w:r>
+      <w:r>
+        <w:rPr>
+          <w:rFonts w:cs="Times New Roman"/>
+          <w:szCs w:val="28"/>
+        </w:rPr>
+        <w:t>Результаты обработки изображений</w:t>
+      </w:r>
+    </w:p>
+    <w:tbl>
+      <w:tblPr>
+        <w:tblStyle w:val="ad"/>
+        <w:tblW w:w="0" w:type="auto"/>
+        <w:tblLook w:val="04A0" w:firstRow="1" w:lastRow="0" w:firstColumn="1" w:lastColumn="0" w:noHBand="0" w:noVBand="1"/>
+      </w:tblPr>
+      <w:tblGrid>
+        <w:gridCol w:w="4479"/>
+        <w:gridCol w:w="4866"/>
+      </w:tblGrid>
+      <w:tr>
+        <w:tc>
+          <w:tcPr>
+            <w:tcW w:w="4479" w:type="dxa"/>
+          </w:tcPr>
+          <w:p>
+            <w:pPr>
+              <w:ind w:firstLine="0"/>
+              <w:rPr>
+                <w:lang w:val="en-US" w:eastAsia="ru-RU"/>
+              </w:rPr>
+            </w:pPr>
+            <w:r>
+              <w:rPr>
+                <w:lang w:val="en-US" w:eastAsia="ru-RU"/>
+              </w:rPr>
+              <w:t>Mdb134</w:t>
+            </w:r>
+          </w:p>
+        </w:tc>
+        <w:tc>
+          <w:tcPr>
+            <w:tcW w:w="4866" w:type="dxa"/>
+          </w:tcPr>
+          <w:p>
+            <w:pPr>
+              <w:ind w:firstLine="0"/>
+              <w:rPr>
+                <w:noProof/>
+                <w:lang w:eastAsia="ru-RU"/>
+              </w:rPr>
+            </w:pPr>
+            <w:r>
+              <w:rPr>
+                <w:noProof/>
+              </w:rPr>
+              <w:drawing>
+                <wp:inline distT="0" distB="0" distL="0" distR="0" wp14:anchorId="30A18BBC" wp14:editId="490BA1C0">
+                  <wp:extent cx="2838450" cy="1419225"/>
+                  <wp:effectExtent l="0" t="0" r="0" b="9525"/>
+                  <wp:docPr id="77" name="Рисунок 77"/>
+                  <wp:cNvGraphicFramePr>
+                    <a:graphicFrameLocks xmlns:a="http://schemas.openxmlformats.org/drawingml/2006/main" noChangeAspect="1"/>
+                  </wp:cNvGraphicFramePr>
+                  <a:graphic xmlns:a="http://schemas.openxmlformats.org/drawingml/2006/main">
+                    <a:graphicData uri="http://schemas.openxmlformats.org/drawingml/2006/picture">
+                      <pic:pic xmlns:pic="http://schemas.openxmlformats.org/drawingml/2006/picture">
+                        <pic:nvPicPr>
+                          <pic:cNvPr id="0" name="Picture 55"/>
+                          <pic:cNvPicPr>
+                            <a:picLocks noChangeAspect="1" noChangeArrowheads="1"/>
+                          </pic:cNvPicPr>
+                        </pic:nvPicPr>
+                        <pic:blipFill>
+                          <a:blip r:embed="rId42">
+                            <a:extLst>
+                              <a:ext uri="{28A0092B-C50C-407E-A947-70E740481C1C}">
+                                <a14:useLocalDpi xmlns:a14="http://schemas.microsoft.com/office/drawing/2010/main" val="0"/>
+                              </a:ext>
+                            </a:extLst>
+                          </a:blip>
+                          <a:srcRect/>
+                          <a:stretch>
+                            <a:fillRect/>
+                          </a:stretch>
+                        </pic:blipFill>
+                        <pic:spPr bwMode="auto">
+                          <a:xfrm>
+                            <a:off x="0" y="0"/>
+                            <a:ext cx="2850024" cy="1425012"/>
+                          </a:xfrm>
+                          <a:prstGeom prst="rect">
+                            <a:avLst/>
+                          </a:prstGeom>
+                          <a:noFill/>
+                          <a:ln>
+                            <a:noFill/>
+                          </a:ln>
+                        </pic:spPr>
+                      </pic:pic>
+                    </a:graphicData>
+                  </a:graphic>
+                </wp:inline>
+              </w:drawing>
+            </w:r>
+          </w:p>
+        </w:tc>
+      </w:tr>
+      <w:tr>
+        <w:tc>
+          <w:tcPr>
+            <w:tcW w:w="4479" w:type="dxa"/>
+          </w:tcPr>
+          <w:p>
+            <w:pPr>
+              <w:ind w:firstLine="0"/>
+              <w:rPr>
+                <w:lang w:val="en-US" w:eastAsia="ru-RU"/>
+              </w:rPr>
+            </w:pPr>
+            <w:r>
+              <w:rPr>
+                <w:lang w:val="en-US" w:eastAsia="ru-RU"/>
+              </w:rPr>
+              <w:t>Mdb134_1</w:t>
+            </w:r>
+          </w:p>
+        </w:tc>
+        <w:tc>
+          <w:tcPr>
+            <w:tcW w:w="4866" w:type="dxa"/>
+          </w:tcPr>
+          <w:p>
+            <w:pPr>
+              <w:ind w:firstLine="0"/>
+              <w:rPr>
+                <w:noProof/>
+                <w:lang w:eastAsia="ru-RU"/>
+              </w:rPr>
+            </w:pPr>
+            <w:r>
+              <w:rPr>
+                <w:noProof/>
+              </w:rPr>
+              <w:drawing>
+                <wp:inline distT="0" distB="0" distL="0" distR="0" wp14:anchorId="4D338779" wp14:editId="0540C131">
+                  <wp:extent cx="2857500" cy="1428750"/>
+                  <wp:effectExtent l="0" t="0" r="0" b="0"/>
+                  <wp:docPr id="78" name="Рисунок 78"/>
+                  <wp:cNvGraphicFramePr>
+                    <a:graphicFrameLocks xmlns:a="http://schemas.openxmlformats.org/drawingml/2006/main" noChangeAspect="1"/>
+                  </wp:cNvGraphicFramePr>
+                  <a:graphic xmlns:a="http://schemas.openxmlformats.org/drawingml/2006/main">
+                    <a:graphicData uri="http://schemas.openxmlformats.org/drawingml/2006/picture">
+                      <pic:pic xmlns:pic="http://schemas.openxmlformats.org/drawingml/2006/picture">
+                        <pic:nvPicPr>
+                          <pic:cNvPr id="0" name="Picture 57"/>
+                          <pic:cNvPicPr>
+                            <a:picLocks noChangeAspect="1" noChangeArrowheads="1"/>
+                          </pic:cNvPicPr>
+                        </pic:nvPicPr>
+                        <pic:blipFill>
+                          <a:blip r:embed="rId43">
+                            <a:extLst>
+                              <a:ext uri="{28A0092B-C50C-407E-A947-70E740481C1C}">
+                                <a14:useLocalDpi xmlns:a14="http://schemas.microsoft.com/office/drawing/2010/main" val="0"/>
+                              </a:ext>
+                            </a:extLst>
+                          </a:blip>
+                          <a:srcRect/>
+                          <a:stretch>
+                            <a:fillRect/>
+                          </a:stretch>
+                        </pic:blipFill>
+                        <pic:spPr bwMode="auto">
+                          <a:xfrm>
+                            <a:off x="0" y="0"/>
+                            <a:ext cx="2858670" cy="1429335"/>
+                          </a:xfrm>
+                          <a:prstGeom prst="rect">
+                            <a:avLst/>
+                          </a:prstGeom>
+                          <a:noFill/>
+                          <a:ln>
+                            <a:noFill/>
+                          </a:ln>
+                        </pic:spPr>
+                      </pic:pic>
+                    </a:graphicData>
+                  </a:graphic>
+                </wp:inline>
+              </w:drawing>
+            </w:r>
+          </w:p>
+        </w:tc>
+      </w:tr>
+      <w:tr>
+        <w:tc>
+          <w:tcPr>
+            <w:tcW w:w="4479" w:type="dxa"/>
+          </w:tcPr>
+          <w:p>
+            <w:pPr>
+              <w:ind w:firstLine="0"/>
+              <w:rPr>
+                <w:lang w:val="en-US" w:eastAsia="ru-RU"/>
+              </w:rPr>
+            </w:pPr>
+            <w:r>
+              <w:rPr>
+                <w:lang w:val="en-US" w:eastAsia="ru-RU"/>
+              </w:rPr>
+              <w:t>Mdb141</w:t>
+            </w:r>
+          </w:p>
+        </w:tc>
+        <w:tc>
+          <w:tcPr>
+            <w:tcW w:w="4866" w:type="dxa"/>
+          </w:tcPr>
+          <w:p>
+            <w:pPr>
+              <w:ind w:firstLine="0"/>
+              <w:rPr>
+                <w:noProof/>
+                <w:lang w:eastAsia="ru-RU"/>
+              </w:rPr>
+            </w:pPr>
+            <w:r>
+              <w:rPr>
+                <w:noProof/>
+              </w:rPr>
+              <w:drawing>
+                <wp:inline distT="0" distB="0" distL="0" distR="0" wp14:anchorId="212BCC70" wp14:editId="6EDB7CB9">
+                  <wp:extent cx="2857500" cy="1428750"/>
+                  <wp:effectExtent l="0" t="0" r="0" b="0"/>
+                  <wp:docPr id="79" name="Рисунок 79"/>
+                  <wp:cNvGraphicFramePr>
+                    <a:graphicFrameLocks xmlns:a="http://schemas.openxmlformats.org/drawingml/2006/main" noChangeAspect="1"/>
+                  </wp:cNvGraphicFramePr>
+                  <a:graphic xmlns:a="http://schemas.openxmlformats.org/drawingml/2006/main">
+                    <a:graphicData uri="http://schemas.openxmlformats.org/drawingml/2006/picture">
+                      <pic:pic xmlns:pic="http://schemas.openxmlformats.org/drawingml/2006/picture">
+                        <pic:nvPicPr>
+                          <pic:cNvPr id="0" name="Picture 59"/>
+                          <pic:cNvPicPr>
+                            <a:picLocks noChangeAspect="1" noChangeArrowheads="1"/>
+                          </pic:cNvPicPr>
+                        </pic:nvPicPr>
+                        <pic:blipFill>
+                          <a:blip r:embed="rId44">
+                            <a:extLst>
+                              <a:ext uri="{28A0092B-C50C-407E-A947-70E740481C1C}">
+                                <a14:useLocalDpi xmlns:a14="http://schemas.microsoft.com/office/drawing/2010/main" val="0"/>
+                              </a:ext>
+                            </a:extLst>
+                          </a:blip>
+                          <a:srcRect/>
+                          <a:stretch>
+                            <a:fillRect/>
+                          </a:stretch>
+                        </pic:blipFill>
+                        <pic:spPr bwMode="auto">
+                          <a:xfrm>
+                            <a:off x="0" y="0"/>
+                            <a:ext cx="2857500" cy="1428750"/>
+                          </a:xfrm>
+                          <a:prstGeom prst="rect">
+                            <a:avLst/>
+                          </a:prstGeom>
+                          <a:noFill/>
+                          <a:ln>
+                            <a:noFill/>
+                          </a:ln>
+                        </pic:spPr>
+                      </pic:pic>
+                    </a:graphicData>
+                  </a:graphic>
+                </wp:inline>
+              </w:drawing>
+            </w:r>
+          </w:p>
+        </w:tc>
+      </w:tr>
+      <w:tr>
+        <w:tc>
+          <w:tcPr>
+            <w:tcW w:w="4479" w:type="dxa"/>
+          </w:tcPr>
+          <w:p>
+            <w:pPr>
+              <w:ind w:firstLine="0"/>
+              <w:rPr>
+                <w:lang w:val="en-US" w:eastAsia="ru-RU"/>
+              </w:rPr>
+            </w:pPr>
+            <w:r>
+              <w:rPr>
+                <w:lang w:val="en-US" w:eastAsia="ru-RU"/>
+              </w:rPr>
+              <w:t>Mdb141_1</w:t>
+            </w:r>
+          </w:p>
+        </w:tc>
+        <w:tc>
+          <w:tcPr>
+            <w:tcW w:w="4866" w:type="dxa"/>
+          </w:tcPr>
+          <w:p>
+            <w:pPr>
+              <w:ind w:firstLine="0"/>
+              <w:rPr>
+                <w:noProof/>
+                <w:lang w:eastAsia="ru-RU"/>
+              </w:rPr>
+            </w:pPr>
+            <w:r>
+              <w:rPr>
+                <w:noProof/>
+              </w:rPr>
+              <w:drawing>
+                <wp:inline distT="0" distB="0" distL="0" distR="0" wp14:anchorId="70F03B2F" wp14:editId="6630191C">
+                  <wp:extent cx="2838450" cy="1419225"/>
+                  <wp:effectExtent l="0" t="0" r="0" b="9525"/>
+                  <wp:docPr id="124" name="Рисунок 124"/>
+                  <wp:cNvGraphicFramePr>
+                    <a:graphicFrameLocks xmlns:a="http://schemas.openxmlformats.org/drawingml/2006/main" noChangeAspect="1"/>
+                  </wp:cNvGraphicFramePr>
+                  <a:graphic xmlns:a="http://schemas.openxmlformats.org/drawingml/2006/main">
+                    <a:graphicData uri="http://schemas.openxmlformats.org/drawingml/2006/picture">
+                      <pic:pic xmlns:pic="http://schemas.openxmlformats.org/drawingml/2006/picture">
+                        <pic:nvPicPr>
+                          <pic:cNvPr id="0" name="Picture 61"/>
+                          <pic:cNvPicPr>
+                            <a:picLocks noChangeAspect="1" noChangeArrowheads="1"/>
+                          </pic:cNvPicPr>
+                        </pic:nvPicPr>
+                        <pic:blipFill>
+                          <a:blip r:embed="rId45">
+                            <a:extLst>
+                              <a:ext uri="{28A0092B-C50C-407E-A947-70E740481C1C}">
+                                <a14:useLocalDpi xmlns:a14="http://schemas.microsoft.com/office/drawing/2010/main" val="0"/>
+                              </a:ext>
+                            </a:extLst>
+                          </a:blip>
+                          <a:srcRect/>
+                          <a:stretch>
+                            <a:fillRect/>
+                          </a:stretch>
+                        </pic:blipFill>
+                        <pic:spPr bwMode="auto">
+                          <a:xfrm>
+                            <a:off x="0" y="0"/>
+                            <a:ext cx="2839108" cy="1419554"/>
+                          </a:xfrm>
+                          <a:prstGeom prst="rect">
+                            <a:avLst/>
+                          </a:prstGeom>
+                          <a:noFill/>
+                          <a:ln>
+                            <a:noFill/>
+                          </a:ln>
+                        </pic:spPr>
+                      </pic:pic>
+                    </a:graphicData>
+                  </a:graphic>
+                </wp:inline>
+              </w:drawing>
+            </w:r>
+          </w:p>
+        </w:tc>
+      </w:tr>
+      <w:tr>
+        <w:tc>
+          <w:tcPr>
+            <w:tcW w:w="4479" w:type="dxa"/>
+          </w:tcPr>
+          <w:p>
+            <w:pPr>
+              <w:ind w:firstLine="0"/>
+              <w:rPr>
+                <w:lang w:val="en-US" w:eastAsia="ru-RU"/>
+              </w:rPr>
+            </w:pPr>
+            <w:r>
+              <w:rPr>
+                <w:lang w:val="en-US" w:eastAsia="ru-RU"/>
+              </w:rPr>
+              <w:t>Mdb144</w:t>
+            </w:r>
+          </w:p>
+        </w:tc>
+        <w:tc>
+          <w:tcPr>
+            <w:tcW w:w="4866" w:type="dxa"/>
+          </w:tcPr>
+          <w:p>
+            <w:pPr>
+              <w:ind w:firstLine="0"/>
+              <w:rPr>
+                <w:noProof/>
+                <w:lang w:eastAsia="ru-RU"/>
+              </w:rPr>
+            </w:pPr>
+            <w:r>
+              <w:rPr>
+                <w:noProof/>
+              </w:rPr>
+              <w:drawing>
+                <wp:inline distT="0" distB="0" distL="0" distR="0" wp14:anchorId="11741777" wp14:editId="53F9A9B8">
+                  <wp:extent cx="2867025" cy="1433513"/>
+                  <wp:effectExtent l="0" t="0" r="0" b="0"/>
+                  <wp:docPr id="125" name="Рисунок 125"/>
+                  <wp:cNvGraphicFramePr>
+                    <a:graphicFrameLocks xmlns:a="http://schemas.openxmlformats.org/drawingml/2006/main" noChangeAspect="1"/>
+                  </wp:cNvGraphicFramePr>
+                  <a:graphic xmlns:a="http://schemas.openxmlformats.org/drawingml/2006/main">
+                    <a:graphicData uri="http://schemas.openxmlformats.org/drawingml/2006/picture">
+                      <pic:pic xmlns:pic="http://schemas.openxmlformats.org/drawingml/2006/picture">
+                        <pic:nvPicPr>
+                          <pic:cNvPr id="0" name="Picture 63"/>
+                          <pic:cNvPicPr>
+                            <a:picLocks noChangeAspect="1" noChangeArrowheads="1"/>
+                          </pic:cNvPicPr>
+                        </pic:nvPicPr>
+                        <pic:blipFill>
+                          <a:blip r:embed="rId46">
+                            <a:extLst>
+                              <a:ext uri="{28A0092B-C50C-407E-A947-70E740481C1C}">
+                                <a14:useLocalDpi xmlns:a14="http://schemas.microsoft.com/office/drawing/2010/main" val="0"/>
+                              </a:ext>
+                            </a:extLst>
+                          </a:blip>
+                          <a:srcRect/>
+                          <a:stretch>
+                            <a:fillRect/>
+                          </a:stretch>
+                        </pic:blipFill>
+                        <pic:spPr bwMode="auto">
+                          <a:xfrm>
+                            <a:off x="0" y="0"/>
+                            <a:ext cx="2873260" cy="1436631"/>
+                          </a:xfrm>
+                          <a:prstGeom prst="rect">
+                            <a:avLst/>
+                          </a:prstGeom>
+                          <a:noFill/>
+                          <a:ln>
+                            <a:noFill/>
+                          </a:ln>
+                        </pic:spPr>
+                      </pic:pic>
+                    </a:graphicData>
+                  </a:graphic>
+                </wp:inline>
+              </w:drawing>
+            </w:r>
+          </w:p>
+        </w:tc>
+      </w:tr>
+    </w:tbl>
+    <w:p/>
+    <w:p>
+      <w:pPr>
+        <w:spacing w:after="200" w:line="276" w:lineRule="auto"/>
+        <w:ind w:firstLine="0"/>
+        <w:jc w:val="left"/>
+      </w:pPr>
+      <w:r>
+        <w:br w:type="page"/>
+      </w:r>
+    </w:p>
+    <w:p>
+      <w:r>
+        <w:rPr>
+          <w:rFonts w:cs="Times New Roman"/>
+          <w:szCs w:val="28"/>
+        </w:rPr>
+        <w:lastRenderedPageBreak/>
+        <w:t xml:space="preserve">Продолжение таблицы - </w:t>
+      </w:r>
+      <w:r>
+        <w:rPr>
+          <w:rFonts w:cs="Times New Roman"/>
+          <w:szCs w:val="28"/>
+        </w:rPr>
+        <w:t>Результаты обработки изображений</w:t>
+      </w:r>
+    </w:p>
+    <w:tbl>
+      <w:tblPr>
+        <w:tblStyle w:val="ad"/>
+        <w:tblW w:w="0" w:type="auto"/>
+        <w:tblLook w:val="04A0" w:firstRow="1" w:lastRow="0" w:firstColumn="1" w:lastColumn="0" w:noHBand="0" w:noVBand="1"/>
+      </w:tblPr>
+      <w:tblGrid>
+        <w:gridCol w:w="4479"/>
+        <w:gridCol w:w="4866"/>
+      </w:tblGrid>
+      <w:tr>
+        <w:tc>
+          <w:tcPr>
+            <w:tcW w:w="4479" w:type="dxa"/>
+          </w:tcPr>
+          <w:p>
+            <w:pPr>
+              <w:ind w:firstLine="0"/>
+              <w:rPr>
+                <w:lang w:val="en-US" w:eastAsia="ru-RU"/>
+              </w:rPr>
+            </w:pPr>
+            <w:r>
+              <w:rPr>
+                <w:lang w:val="en-US" w:eastAsia="ru-RU"/>
+              </w:rPr>
+              <w:t>Mdb144_1</w:t>
+            </w:r>
+          </w:p>
+        </w:tc>
+        <w:tc>
+          <w:tcPr>
+            <w:tcW w:w="4866" w:type="dxa"/>
+          </w:tcPr>
+          <w:p>
+            <w:pPr>
+              <w:ind w:firstLine="0"/>
+              <w:rPr>
+                <w:noProof/>
+                <w:lang w:eastAsia="ru-RU"/>
+              </w:rPr>
+            </w:pPr>
+            <w:r>
+              <w:rPr>
+                <w:noProof/>
+              </w:rPr>
+              <w:drawing>
+                <wp:inline distT="0" distB="0" distL="0" distR="0" wp14:anchorId="6A954C12" wp14:editId="53925424">
+                  <wp:extent cx="2857500" cy="1428750"/>
+                  <wp:effectExtent l="0" t="0" r="0" b="0"/>
+                  <wp:docPr id="126" name="Рисунок 126"/>
+                  <wp:cNvGraphicFramePr>
+                    <a:graphicFrameLocks xmlns:a="http://schemas.openxmlformats.org/drawingml/2006/main" noChangeAspect="1"/>
+                  </wp:cNvGraphicFramePr>
+                  <a:graphic xmlns:a="http://schemas.openxmlformats.org/drawingml/2006/main">
+                    <a:graphicData uri="http://schemas.openxmlformats.org/drawingml/2006/picture">
+                      <pic:pic xmlns:pic="http://schemas.openxmlformats.org/drawingml/2006/picture">
+                        <pic:nvPicPr>
+                          <pic:cNvPr id="0" name="Picture 65"/>
+                          <pic:cNvPicPr>
+                            <a:picLocks noChangeAspect="1" noChangeArrowheads="1"/>
+                          </pic:cNvPicPr>
+                        </pic:nvPicPr>
+                        <pic:blipFill>
+                          <a:blip r:embed="rId47">
+                            <a:extLst>
+                              <a:ext uri="{28A0092B-C50C-407E-A947-70E740481C1C}">
+                                <a14:useLocalDpi xmlns:a14="http://schemas.microsoft.com/office/drawing/2010/main" val="0"/>
+                              </a:ext>
+                            </a:extLst>
+                          </a:blip>
+                          <a:srcRect/>
+                          <a:stretch>
+                            <a:fillRect/>
+                          </a:stretch>
+                        </pic:blipFill>
+                        <pic:spPr bwMode="auto">
+                          <a:xfrm>
+                            <a:off x="0" y="0"/>
+                            <a:ext cx="2857850" cy="1428925"/>
+                          </a:xfrm>
+                          <a:prstGeom prst="rect">
+                            <a:avLst/>
+                          </a:prstGeom>
+                          <a:noFill/>
+                          <a:ln>
+                            <a:noFill/>
+                          </a:ln>
+                        </pic:spPr>
+                      </pic:pic>
+                    </a:graphicData>
+                  </a:graphic>
+                </wp:inline>
+              </w:drawing>
+            </w:r>
+          </w:p>
+        </w:tc>
+      </w:tr>
+      <w:tr>
+        <w:tc>
+          <w:tcPr>
+            <w:tcW w:w="4479" w:type="dxa"/>
+          </w:tcPr>
+          <w:p>
+            <w:pPr>
+              <w:ind w:firstLine="0"/>
+              <w:rPr>
+                <w:lang w:val="en-US" w:eastAsia="ru-RU"/>
+              </w:rPr>
+            </w:pPr>
+            <w:r>
+              <w:rPr>
+                <w:lang w:val="en-US" w:eastAsia="ru-RU"/>
+              </w:rPr>
+              <w:t>Mdb145</w:t>
+            </w:r>
+          </w:p>
+        </w:tc>
+        <w:tc>
+          <w:tcPr>
+            <w:tcW w:w="4866" w:type="dxa"/>
+          </w:tcPr>
+          <w:p>
+            <w:pPr>
+              <w:ind w:firstLine="0"/>
+              <w:rPr>
+                <w:lang w:eastAsia="ru-RU"/>
+              </w:rPr>
+            </w:pPr>
+            <w:r>
+              <w:rPr>
+                <w:noProof/>
+                <w:lang w:eastAsia="ru-RU"/>
+              </w:rPr>
+              <w:drawing>
+                <wp:inline distT="0" distB="0" distL="0" distR="0" wp14:anchorId="2BC72440" wp14:editId="2013A2D1">
+                  <wp:extent cx="2853062" cy="1428750"/>
+                  <wp:effectExtent l="0" t="0" r="4445" b="0"/>
+                  <wp:docPr id="52" name="Рисунок 52"/>
+                  <wp:cNvGraphicFramePr>
+                    <a:graphicFrameLocks xmlns:a="http://schemas.openxmlformats.org/drawingml/2006/main" noChangeAspect="1"/>
+                  </wp:cNvGraphicFramePr>
+                  <a:graphic xmlns:a="http://schemas.openxmlformats.org/drawingml/2006/main">
+                    <a:graphicData uri="http://schemas.openxmlformats.org/drawingml/2006/picture">
+                      <pic:pic xmlns:pic="http://schemas.openxmlformats.org/drawingml/2006/picture">
+                        <pic:nvPicPr>
+                          <pic:cNvPr id="0" name="Picture 142"/>
+                          <pic:cNvPicPr>
+                            <a:picLocks noChangeAspect="1" noChangeArrowheads="1"/>
+                          </pic:cNvPicPr>
+                        </pic:nvPicPr>
+                        <pic:blipFill>
+                          <a:blip r:embed="rId48">
+                            <a:extLst>
+                              <a:ext uri="{28A0092B-C50C-407E-A947-70E740481C1C}">
+                                <a14:useLocalDpi xmlns:a14="http://schemas.microsoft.com/office/drawing/2010/main" val="0"/>
+                              </a:ext>
+                            </a:extLst>
+                          </a:blip>
+                          <a:srcRect/>
+                          <a:stretch>
+                            <a:fillRect/>
+                          </a:stretch>
+                        </pic:blipFill>
+                        <pic:spPr bwMode="auto">
+                          <a:xfrm>
+                            <a:off x="0" y="0"/>
+                            <a:ext cx="2900904" cy="1452708"/>
+                          </a:xfrm>
+                          <a:prstGeom prst="rect">
+                            <a:avLst/>
+                          </a:prstGeom>
+                          <a:noFill/>
+                          <a:ln>
+                            <a:noFill/>
+                          </a:ln>
+                        </pic:spPr>
+                      </pic:pic>
+                    </a:graphicData>
+                  </a:graphic>
+                </wp:inline>
+              </w:drawing>
+            </w:r>
+          </w:p>
+        </w:tc>
+      </w:tr>
+      <w:tr>
+        <w:tc>
+          <w:tcPr>
+            <w:tcW w:w="4479" w:type="dxa"/>
           </w:tcPr>
           <w:p>
             <w:pPr>
@@ -6478,7 +9482,7 @@
         </w:tc>
         <w:tc>
           <w:tcPr>
-            <w:tcW w:w="4786" w:type="dxa"/>
+            <w:tcW w:w="4866" w:type="dxa"/>
           </w:tcPr>
           <w:p>
             <w:pPr>
@@ -6493,9 +9497,9 @@
                 <w:lang w:eastAsia="ru-RU"/>
               </w:rPr>
               <w:drawing>
-                <wp:inline distT="0" distB="0" distL="0" distR="0" wp14:anchorId="1ED29CE2" wp14:editId="09CE40B1">
-                  <wp:extent cx="2716869" cy="1360548"/>
-                  <wp:effectExtent l="0" t="0" r="7620" b="0"/>
+                <wp:inline distT="0" distB="0" distL="0" distR="0" wp14:anchorId="1ED29CE2" wp14:editId="65250592">
+                  <wp:extent cx="2853062" cy="1428750"/>
+                  <wp:effectExtent l="0" t="0" r="4445" b="0"/>
                   <wp:docPr id="55" name="Рисунок 55"/>
                   <wp:cNvGraphicFramePr>
                     <a:graphicFrameLocks xmlns:a="http://schemas.openxmlformats.org/drawingml/2006/main" noChangeAspect="1"/>
@@ -6510,7 +9514,7 @@
                           </pic:cNvPicPr>
                         </pic:nvPicPr>
                         <pic:blipFill>
-                          <a:blip r:embed="rId19">
+                          <a:blip r:embed="rId49">
                             <a:extLst>
                               <a:ext uri="{28A0092B-C50C-407E-A947-70E740481C1C}">
                                 <a14:useLocalDpi xmlns:a14="http://schemas.microsoft.com/office/drawing/2010/main" val="0"/>
@@ -6525,7 +9529,394 @@
                         <pic:spPr bwMode="auto">
                           <a:xfrm>
                             <a:off x="0" y="0"/>
-                            <a:ext cx="2769831" cy="1387070"/>
+                            <a:ext cx="2910158" cy="1457342"/>
+                          </a:xfrm>
+                          <a:prstGeom prst="rect">
+                            <a:avLst/>
+                          </a:prstGeom>
+                          <a:noFill/>
+                          <a:ln>
+                            <a:noFill/>
+                          </a:ln>
+                        </pic:spPr>
+                      </pic:pic>
+                    </a:graphicData>
+                  </a:graphic>
+                </wp:inline>
+              </w:drawing>
+            </w:r>
+          </w:p>
+        </w:tc>
+      </w:tr>
+      <w:tr>
+        <w:tc>
+          <w:tcPr>
+            <w:tcW w:w="4479" w:type="dxa"/>
+          </w:tcPr>
+          <w:p>
+            <w:pPr>
+              <w:ind w:firstLine="0"/>
+              <w:rPr>
+                <w:lang w:val="en-US" w:eastAsia="ru-RU"/>
+              </w:rPr>
+            </w:pPr>
+            <w:r>
+              <w:rPr>
+                <w:lang w:val="en-US" w:eastAsia="ru-RU"/>
+              </w:rPr>
+              <w:t>Mdb155</w:t>
+            </w:r>
+          </w:p>
+        </w:tc>
+        <w:tc>
+          <w:tcPr>
+            <w:tcW w:w="4866" w:type="dxa"/>
+          </w:tcPr>
+          <w:p>
+            <w:pPr>
+              <w:ind w:firstLine="0"/>
+              <w:rPr>
+                <w:noProof/>
+                <w:lang w:eastAsia="ru-RU"/>
+              </w:rPr>
+            </w:pPr>
+            <w:r>
+              <w:rPr>
+                <w:noProof/>
+              </w:rPr>
+              <w:drawing>
+                <wp:inline distT="0" distB="0" distL="0" distR="0" wp14:anchorId="42434503" wp14:editId="47780004">
+                  <wp:extent cx="2876550" cy="1438275"/>
+                  <wp:effectExtent l="0" t="0" r="0" b="9525"/>
+                  <wp:docPr id="127" name="Рисунок 127"/>
+                  <wp:cNvGraphicFramePr>
+                    <a:graphicFrameLocks xmlns:a="http://schemas.openxmlformats.org/drawingml/2006/main" noChangeAspect="1"/>
+                  </wp:cNvGraphicFramePr>
+                  <a:graphic xmlns:a="http://schemas.openxmlformats.org/drawingml/2006/main">
+                    <a:graphicData uri="http://schemas.openxmlformats.org/drawingml/2006/picture">
+                      <pic:pic xmlns:pic="http://schemas.openxmlformats.org/drawingml/2006/picture">
+                        <pic:nvPicPr>
+                          <pic:cNvPr id="0" name="Picture 67"/>
+                          <pic:cNvPicPr>
+                            <a:picLocks noChangeAspect="1" noChangeArrowheads="1"/>
+                          </pic:cNvPicPr>
+                        </pic:nvPicPr>
+                        <pic:blipFill>
+                          <a:blip r:embed="rId50">
+                            <a:extLst>
+                              <a:ext uri="{28A0092B-C50C-407E-A947-70E740481C1C}">
+                                <a14:useLocalDpi xmlns:a14="http://schemas.microsoft.com/office/drawing/2010/main" val="0"/>
+                              </a:ext>
+                            </a:extLst>
+                          </a:blip>
+                          <a:srcRect/>
+                          <a:stretch>
+                            <a:fillRect/>
+                          </a:stretch>
+                        </pic:blipFill>
+                        <pic:spPr bwMode="auto">
+                          <a:xfrm>
+                            <a:off x="0" y="0"/>
+                            <a:ext cx="2877241" cy="1438621"/>
+                          </a:xfrm>
+                          <a:prstGeom prst="rect">
+                            <a:avLst/>
+                          </a:prstGeom>
+                          <a:noFill/>
+                          <a:ln>
+                            <a:noFill/>
+                          </a:ln>
+                        </pic:spPr>
+                      </pic:pic>
+                    </a:graphicData>
+                  </a:graphic>
+                </wp:inline>
+              </w:drawing>
+            </w:r>
+          </w:p>
+        </w:tc>
+      </w:tr>
+      <w:tr>
+        <w:tc>
+          <w:tcPr>
+            <w:tcW w:w="4479" w:type="dxa"/>
+          </w:tcPr>
+          <w:p>
+            <w:pPr>
+              <w:ind w:firstLine="0"/>
+              <w:rPr>
+                <w:lang w:val="en-US" w:eastAsia="ru-RU"/>
+              </w:rPr>
+            </w:pPr>
+            <w:r>
+              <w:rPr>
+                <w:lang w:val="en-US" w:eastAsia="ru-RU"/>
+              </w:rPr>
+              <w:t>Mdb155_1</w:t>
+            </w:r>
+          </w:p>
+        </w:tc>
+        <w:tc>
+          <w:tcPr>
+            <w:tcW w:w="4866" w:type="dxa"/>
+          </w:tcPr>
+          <w:p>
+            <w:pPr>
+              <w:ind w:firstLine="0"/>
+              <w:rPr>
+                <w:noProof/>
+                <w:lang w:eastAsia="ru-RU"/>
+              </w:rPr>
+            </w:pPr>
+            <w:r>
+              <w:rPr>
+                <w:noProof/>
+              </w:rPr>
+              <w:drawing>
+                <wp:inline distT="0" distB="0" distL="0" distR="0" wp14:anchorId="74C629BC" wp14:editId="28CAB5CE">
+                  <wp:extent cx="2895600" cy="1447800"/>
+                  <wp:effectExtent l="0" t="0" r="0" b="0"/>
+                  <wp:docPr id="128" name="Рисунок 128"/>
+                  <wp:cNvGraphicFramePr>
+                    <a:graphicFrameLocks xmlns:a="http://schemas.openxmlformats.org/drawingml/2006/main" noChangeAspect="1"/>
+                  </wp:cNvGraphicFramePr>
+                  <a:graphic xmlns:a="http://schemas.openxmlformats.org/drawingml/2006/main">
+                    <a:graphicData uri="http://schemas.openxmlformats.org/drawingml/2006/picture">
+                      <pic:pic xmlns:pic="http://schemas.openxmlformats.org/drawingml/2006/picture">
+                        <pic:nvPicPr>
+                          <pic:cNvPr id="0" name="Picture 69"/>
+                          <pic:cNvPicPr>
+                            <a:picLocks noChangeAspect="1" noChangeArrowheads="1"/>
+                          </pic:cNvPicPr>
+                        </pic:nvPicPr>
+                        <pic:blipFill>
+                          <a:blip r:embed="rId51">
+                            <a:extLst>
+                              <a:ext uri="{28A0092B-C50C-407E-A947-70E740481C1C}">
+                                <a14:useLocalDpi xmlns:a14="http://schemas.microsoft.com/office/drawing/2010/main" val="0"/>
+                              </a:ext>
+                            </a:extLst>
+                          </a:blip>
+                          <a:srcRect/>
+                          <a:stretch>
+                            <a:fillRect/>
+                          </a:stretch>
+                        </pic:blipFill>
+                        <pic:spPr bwMode="auto">
+                          <a:xfrm>
+                            <a:off x="0" y="0"/>
+                            <a:ext cx="2897250" cy="1448625"/>
+                          </a:xfrm>
+                          <a:prstGeom prst="rect">
+                            <a:avLst/>
+                          </a:prstGeom>
+                          <a:noFill/>
+                          <a:ln>
+                            <a:noFill/>
+                          </a:ln>
+                        </pic:spPr>
+                      </pic:pic>
+                    </a:graphicData>
+                  </a:graphic>
+                </wp:inline>
+              </w:drawing>
+            </w:r>
+          </w:p>
+        </w:tc>
+      </w:tr>
+    </w:tbl>
+    <w:p/>
+    <w:p>
+      <w:pPr>
+        <w:spacing w:after="200" w:line="276" w:lineRule="auto"/>
+        <w:ind w:firstLine="0"/>
+        <w:jc w:val="left"/>
+      </w:pPr>
+      <w:r>
+        <w:br w:type="page"/>
+      </w:r>
+    </w:p>
+    <w:p>
+      <w:r>
+        <w:lastRenderedPageBreak/>
+        <w:t xml:space="preserve">Окончание таблицы - </w:t>
+      </w:r>
+      <w:r>
+        <w:rPr>
+          <w:rFonts w:cs="Times New Roman"/>
+          <w:szCs w:val="28"/>
+        </w:rPr>
+        <w:t>Результаты обработки изображений</w:t>
+      </w:r>
+    </w:p>
+    <w:tbl>
+      <w:tblPr>
+        <w:tblStyle w:val="ad"/>
+        <w:tblW w:w="0" w:type="auto"/>
+        <w:tblLook w:val="04A0" w:firstRow="1" w:lastRow="0" w:firstColumn="1" w:lastColumn="0" w:noHBand="0" w:noVBand="1"/>
+      </w:tblPr>
+      <w:tblGrid>
+        <w:gridCol w:w="4479"/>
+        <w:gridCol w:w="4866"/>
+      </w:tblGrid>
+      <w:tr>
+        <w:tc>
+          <w:tcPr>
+            <w:tcW w:w="4479" w:type="dxa"/>
+          </w:tcPr>
+          <w:p>
+            <w:pPr>
+              <w:ind w:firstLine="0"/>
+              <w:rPr>
+                <w:lang w:val="en-US" w:eastAsia="ru-RU"/>
+              </w:rPr>
+            </w:pPr>
+            <w:r>
+              <w:rPr>
+                <w:lang w:val="en-US" w:eastAsia="ru-RU"/>
+              </w:rPr>
+              <w:t>Mdb158</w:t>
+            </w:r>
+          </w:p>
+        </w:tc>
+        <w:tc>
+          <w:tcPr>
+            <w:tcW w:w="4866" w:type="dxa"/>
+          </w:tcPr>
+          <w:p>
+            <w:pPr>
+              <w:ind w:firstLine="0"/>
+              <w:rPr>
+                <w:noProof/>
+                <w:lang w:eastAsia="ru-RU"/>
+              </w:rPr>
+            </w:pPr>
+            <w:r>
+              <w:rPr>
+                <w:noProof/>
+              </w:rPr>
+              <w:drawing>
+                <wp:inline distT="0" distB="0" distL="0" distR="0" wp14:anchorId="6BACBD7D" wp14:editId="4C1A2B37">
+                  <wp:extent cx="2924175" cy="1462088"/>
+                  <wp:effectExtent l="0" t="0" r="0" b="5080"/>
+                  <wp:docPr id="129" name="Рисунок 129"/>
+                  <wp:cNvGraphicFramePr>
+                    <a:graphicFrameLocks xmlns:a="http://schemas.openxmlformats.org/drawingml/2006/main" noChangeAspect="1"/>
+                  </wp:cNvGraphicFramePr>
+                  <a:graphic xmlns:a="http://schemas.openxmlformats.org/drawingml/2006/main">
+                    <a:graphicData uri="http://schemas.openxmlformats.org/drawingml/2006/picture">
+                      <pic:pic xmlns:pic="http://schemas.openxmlformats.org/drawingml/2006/picture">
+                        <pic:nvPicPr>
+                          <pic:cNvPr id="0" name="Picture 71"/>
+                          <pic:cNvPicPr>
+                            <a:picLocks noChangeAspect="1" noChangeArrowheads="1"/>
+                          </pic:cNvPicPr>
+                        </pic:nvPicPr>
+                        <pic:blipFill>
+                          <a:blip r:embed="rId52">
+                            <a:extLst>
+                              <a:ext uri="{28A0092B-C50C-407E-A947-70E740481C1C}">
+                                <a14:useLocalDpi xmlns:a14="http://schemas.microsoft.com/office/drawing/2010/main" val="0"/>
+                              </a:ext>
+                            </a:extLst>
+                          </a:blip>
+                          <a:srcRect/>
+                          <a:stretch>
+                            <a:fillRect/>
+                          </a:stretch>
+                        </pic:blipFill>
+                        <pic:spPr bwMode="auto">
+                          <a:xfrm>
+                            <a:off x="0" y="0"/>
+                            <a:ext cx="2931161" cy="1465581"/>
+                          </a:xfrm>
+                          <a:prstGeom prst="rect">
+                            <a:avLst/>
+                          </a:prstGeom>
+                          <a:noFill/>
+                          <a:ln>
+                            <a:noFill/>
+                          </a:ln>
+                        </pic:spPr>
+                      </pic:pic>
+                    </a:graphicData>
+                  </a:graphic>
+                </wp:inline>
+              </w:drawing>
+            </w:r>
+          </w:p>
+        </w:tc>
+      </w:tr>
+      <w:tr>
+        <w:tc>
+          <w:tcPr>
+            <w:tcW w:w="4479" w:type="dxa"/>
+          </w:tcPr>
+          <w:p>
+            <w:pPr>
+              <w:ind w:firstLine="0"/>
+              <w:rPr>
+                <w:lang w:val="en-US" w:eastAsia="ru-RU"/>
+              </w:rPr>
+            </w:pPr>
+            <w:r>
+              <w:rPr>
+                <w:lang w:val="en-US" w:eastAsia="ru-RU"/>
+              </w:rPr>
+              <w:t>Mdb158_1</w:t>
+            </w:r>
+          </w:p>
+        </w:tc>
+        <w:tc>
+          <w:tcPr>
+            <w:tcW w:w="4866" w:type="dxa"/>
+          </w:tcPr>
+          <w:p>
+            <w:pPr>
+              <w:ind w:firstLine="0"/>
+              <w:rPr>
+                <w:noProof/>
+                <w:lang w:eastAsia="ru-RU"/>
+              </w:rPr>
+            </w:pPr>
+            <w:r>
+              <w:rPr>
+                <w:noProof/>
+              </w:rPr>
+              <w:drawing>
+                <wp:inline distT="0" distB="0" distL="0" distR="0" wp14:anchorId="09EAB11E" wp14:editId="5F4FF40D">
+                  <wp:extent cx="2952750" cy="1476375"/>
+                  <wp:effectExtent l="0" t="0" r="0" b="9525"/>
+                  <wp:docPr id="131" name="Рисунок 131"/>
+                  <wp:cNvGraphicFramePr>
+                    <a:graphicFrameLocks xmlns:a="http://schemas.openxmlformats.org/drawingml/2006/main" noChangeAspect="1"/>
+                  </wp:cNvGraphicFramePr>
+                  <a:graphic xmlns:a="http://schemas.openxmlformats.org/drawingml/2006/main">
+                    <a:graphicData uri="http://schemas.openxmlformats.org/drawingml/2006/picture">
+                      <pic:pic xmlns:pic="http://schemas.openxmlformats.org/drawingml/2006/picture">
+                        <pic:nvPicPr>
+                          <pic:cNvPr id="0" name="Picture 73"/>
+                          <pic:cNvPicPr>
+                            <a:picLocks noChangeAspect="1" noChangeArrowheads="1"/>
+                          </pic:cNvPicPr>
+                        </pic:nvPicPr>
+                        <pic:blipFill>
+                          <a:blip r:embed="rId53">
+                            <a:extLst>
+                              <a:ext uri="{28A0092B-C50C-407E-A947-70E740481C1C}">
+                                <a14:useLocalDpi xmlns:a14="http://schemas.microsoft.com/office/drawing/2010/main" val="0"/>
+                              </a:ext>
+                            </a:extLst>
+                          </a:blip>
+                          <a:srcRect/>
+                          <a:stretch>
+                            <a:fillRect/>
+                          </a:stretch>
+                        </pic:blipFill>
+                        <pic:spPr bwMode="auto">
+                          <a:xfrm>
+                            <a:off x="0" y="0"/>
+                            <a:ext cx="2954788" cy="1477394"/>
                           </a:xfrm>
                           <a:prstGeom prst="rect">
                             <a:avLst/>
@@ -6593,35 +9984,34 @@
         <w:t>на изображениях,</w:t>
       </w:r>
       <w:r>
-        <w:t xml:space="preserve"> обработанных пирамидальной сегментацией в силу того, что после неё происходит фильтрация возможных шумов на изображении и становится возможным более четко определить границы контуров опухоли. Таким образом, </w:t>
-      </w:r>
-      <w:r>
-        <w:t>оп</w:t>
-      </w:r>
-      <w:r>
-        <w:t>ухоль была сегментирована на</w:t>
-      </w:r>
-      <w:r>
-        <w:t xml:space="preserve"> 8</w:t>
-      </w:r>
-      <w:r>
-        <w:t xml:space="preserve"> </w:t>
-      </w:r>
-      <w:r>
-        <w:t xml:space="preserve">тестовых </w:t>
-      </w:r>
-      <w:r>
-        <w:t>снимках из</w:t>
-      </w:r>
-      <w:r>
-        <w:t xml:space="preserve"> 8</w:t>
+        <w:t xml:space="preserve"> обработанных пирамидальной сегментацией в силу того, что после неё происходит фильтрация возможных шумов на изображении и становится возможным более четко определить границы контуров опухоли. </w:t>
+      </w:r>
+      <w:r>
+        <w:t xml:space="preserve">Данный метод сегментации имеет </w:t>
+      </w:r>
+      <w:r>
+        <w:t xml:space="preserve">большую эффективность, чем метод оценки </w:t>
+      </w:r>
+      <w:r>
+        <w:t>размера фрактала</w:t>
+      </w:r>
+      <w:r>
+        <w:t xml:space="preserve"> по длине контура</w:t>
+      </w:r>
+      <w:r>
+        <w:t>, а также он</w:t>
+      </w:r>
+      <w:r>
+        <w:t xml:space="preserve"> многих случаях позволяет решить проблему разделения областей, имеющих границу с разрывами</w:t>
+      </w:r>
+      <w:r>
+        <w:t xml:space="preserve"> (в отличие от метода броуновской функции)</w:t>
       </w:r>
       <w:r>
         <w:t>.</w:t>
       </w:r>
-      <w:r>
-        <w:t xml:space="preserve"> </w:t>
-      </w:r>
+      <w:bookmarkStart w:id="9" w:name="_GoBack"/>
+      <w:bookmarkEnd w:id="9"/>
     </w:p>
     <w:p>
       <w:pPr>
@@ -7045,7 +10435,7 @@
       <w:r>
         <w:t xml:space="preserve">Режим доступа: </w:t>
       </w:r>
-      <w:hyperlink r:id="rId20" w:history="1">
+      <w:hyperlink r:id="rId54" w:history="1">
         <w:r>
           <w:rPr>
             <w:rStyle w:val="ac"/>
@@ -7646,8 +11036,8 @@
       </w:pPr>
     </w:p>
     <w:sectPr>
-      <w:headerReference w:type="default" r:id="rId21"/>
-      <w:headerReference w:type="first" r:id="rId22"/>
+      <w:headerReference w:type="default" r:id="rId55"/>
+      <w:headerReference w:type="first" r:id="rId56"/>
       <w:pgSz w:w="11906" w:h="16838"/>
       <w:pgMar w:top="1134" w:right="850" w:bottom="1418" w:left="1701" w:header="708" w:footer="708" w:gutter="0"/>
       <w:pgNumType w:start="3"/>
@@ -12018,14 +15408,7 @@
                                 <w:sz w:val="18"/>
                                 <w:lang w:val="ru-RU"/>
                               </w:rPr>
-                              <w:t>1</w:t>
-                            </w:r>
-                            <w:r>
-                              <w:rPr>
-                                <w:sz w:val="18"/>
-                                <w:lang w:val="ru-RU"/>
-                              </w:rPr>
-                              <w:t>5</w:t>
+                              <w:t>15</w:t>
                             </w:r>
                           </w:p>
                         </w:txbxContent>
@@ -13307,14 +16690,7 @@
                           <w:sz w:val="18"/>
                           <w:lang w:val="ru-RU"/>
                         </w:rPr>
-                        <w:t>1</w:t>
-                      </w:r>
-                      <w:r>
-                        <w:rPr>
-                          <w:sz w:val="18"/>
-                          <w:lang w:val="ru-RU"/>
-                        </w:rPr>
-                        <w:t>5</w:t>
+                        <w:t>15</w:t>
                       </w:r>
                     </w:p>
                   </w:txbxContent>
@@ -16408,7 +19784,7 @@
 </file>
 
 <file path=customXml/itemProps1.xml><?xml version="1.0" encoding="utf-8"?>
-<ds:datastoreItem xmlns:ds="http://schemas.openxmlformats.org/officeDocument/2006/customXml" ds:itemID="{13475C0A-2130-4C84-B1F6-75AE2F79C9BF}">
+<ds:datastoreItem xmlns:ds="http://schemas.openxmlformats.org/officeDocument/2006/customXml" ds:itemID="{F42A7526-A964-4CD0-A84C-BC1E205E2B57}">
   <ds:schemaRefs>
     <ds:schemaRef ds:uri="http://schemas.openxmlformats.org/officeDocument/2006/bibliography"/>
   </ds:schemaRefs>

</xml_diff>

<commit_message>
links to sources, updated grid
</commit_message>
<xml_diff>
--- a/Нирс ПЗ.docx
+++ b/Нирс ПЗ.docx
@@ -429,7 +429,7 @@
                 <w:webHidden/>
                 <w:sz w:val="28"/>
               </w:rPr>
-              <w:t>9</w:t>
+              <w:t>11</w:t>
             </w:r>
             <w:r>
               <w:rPr>
@@ -528,7 +528,7 @@
                 <w:webHidden/>
                 <w:sz w:val="28"/>
               </w:rPr>
-              <w:t>12</w:t>
+              <w:t>14</w:t>
             </w:r>
             <w:r>
               <w:rPr>
@@ -627,7 +627,7 @@
                 <w:webHidden/>
                 <w:sz w:val="28"/>
               </w:rPr>
-              <w:t>14</w:t>
+              <w:t>23</w:t>
             </w:r>
             <w:r>
               <w:rPr>
@@ -726,7 +726,7 @@
                 <w:webHidden/>
                 <w:sz w:val="28"/>
               </w:rPr>
-              <w:t>15</w:t>
+              <w:t>24</w:t>
             </w:r>
             <w:r>
               <w:rPr>
@@ -765,8 +765,6 @@
         </w:rPr>
         <w:br w:type="page"/>
       </w:r>
-      <w:bookmarkStart w:id="1" w:name="_GoBack"/>
-      <w:bookmarkEnd w:id="1"/>
       <w:r>
         <w:rPr>
           <w:rFonts w:cs="Times New Roman"/>
@@ -800,13 +798,13 @@
         <w:lastRenderedPageBreak/>
         <w:fldChar w:fldCharType="end"/>
       </w:r>
-      <w:bookmarkStart w:id="2" w:name="_Toc59095445"/>
-      <w:bookmarkStart w:id="3" w:name="_Toc66792711"/>
+      <w:bookmarkStart w:id="1" w:name="_Toc59095445"/>
+      <w:bookmarkStart w:id="2" w:name="_Toc66792711"/>
       <w:r>
         <w:t>Введение</w:t>
       </w:r>
+      <w:bookmarkEnd w:id="1"/>
       <w:bookmarkEnd w:id="2"/>
-      <w:bookmarkEnd w:id="3"/>
     </w:p>
     <w:p>
       <w:pPr>
@@ -1179,14 +1177,14 @@
         </w:numPr>
         <w:spacing w:after="0"/>
       </w:pPr>
-      <w:bookmarkStart w:id="4" w:name="_Toc59095446"/>
-      <w:bookmarkStart w:id="5" w:name="_Toc66792712"/>
+      <w:bookmarkStart w:id="3" w:name="_Toc59095446"/>
+      <w:bookmarkStart w:id="4" w:name="_Toc66792712"/>
       <w:r>
         <w:lastRenderedPageBreak/>
         <w:t>Теоретическая часть</w:t>
       </w:r>
+      <w:bookmarkEnd w:id="3"/>
       <w:bookmarkEnd w:id="4"/>
-      <w:bookmarkEnd w:id="5"/>
     </w:p>
     <w:p>
       <w:pPr>
@@ -1426,7 +1424,16 @@
         <w:t>D</w:t>
       </w:r>
       <w:r>
-        <w:t xml:space="preserve"> при условии ее НЧ-фильтрации. Исключение некоторых интервалов из рассмотрения при оценке размера фрактала приводит к неразличимости фракталов, имеющих разный размер. Для изотропных текстур большей эффективностью обладает алгоритм оценки размера фрактала по строкам и по столбцам.</w:t>
+        <w:t xml:space="preserve"> при условии ее НЧ-фильтрации</w:t>
+      </w:r>
+      <w:r>
+        <w:t xml:space="preserve"> </w:t>
+      </w:r>
+      <w:r>
+        <w:t>[4]</w:t>
+      </w:r>
+      <w:r>
+        <w:t>. Исключение некоторых интервалов из рассмотрения при оценке размера фрактала приводит к неразличимости фракталов, имеющих разный размер. Для изотропных текстур большей эффективностью обладает алгоритм оценки размера фрактала по строкам и по столбцам.</w:t>
       </w:r>
     </w:p>
     <w:p>
@@ -2159,6 +2166,9 @@
         <w:t>фильтрации оценки размера фрактала</w:t>
       </w:r>
       <w:r>
+        <w:t xml:space="preserve"> [4]</w:t>
+      </w:r>
+      <w:r>
         <w:t>. О</w:t>
       </w:r>
       <w:r>
@@ -2191,7 +2201,19 @@
         <w:rPr>
           <w:lang w:eastAsia="ru-RU"/>
         </w:rPr>
-        <w:t>Рассматриваемый алгоритм содержит два уровня (стадии). На первом изображение разбивается на множество мелких кластеров с помощью пирамидального алгоритма, а на втором происходит их окончательное слияние.</w:t>
+        <w:t>Рассматриваемый алгоритм содержит два уровня (стадии). На первом изображение разбивается на множество мелких кластеров с помощью пирамидального алгоритма, а на втором происходит их окончательное слияние</w:t>
+      </w:r>
+      <w:r>
+        <w:rPr>
+          <w:lang w:eastAsia="ru-RU"/>
+        </w:rPr>
+        <w:t xml:space="preserve"> [3]</w:t>
+      </w:r>
+      <w:r>
+        <w:rPr>
+          <w:lang w:eastAsia="ru-RU"/>
+        </w:rPr>
+        <w:t>.</w:t>
       </w:r>
     </w:p>
     <w:p>
@@ -2257,6 +2279,7 @@
       <w:r>
         <w:rPr>
           <w:noProof/>
+          <w:lang w:eastAsia="ru-RU"/>
         </w:rPr>
         <w:drawing>
           <wp:inline distT="0" distB="0" distL="0" distR="0" wp14:anchorId="7F98E056" wp14:editId="52EB9285">
@@ -2395,7 +2418,19 @@
         <w:rPr>
           <w:lang w:eastAsia="ru-RU"/>
         </w:rPr>
-        <w:t xml:space="preserve">, охватывающего расположенные под ним элементы изображения, и содержит информацию о поддеревьях предыдущего уровня. </w:t>
+        <w:t>, охватывающего расположенные под ним элементы изображения, и содержит информацию о поддеревьях предыдущего уровня</w:t>
+      </w:r>
+      <w:r>
+        <w:rPr>
+          <w:lang w:eastAsia="ru-RU"/>
+        </w:rPr>
+        <w:t xml:space="preserve"> [3]</w:t>
+      </w:r>
+      <w:r>
+        <w:rPr>
+          <w:lang w:eastAsia="ru-RU"/>
+        </w:rPr>
+        <w:t xml:space="preserve">. </w:t>
       </w:r>
     </w:p>
     <w:p>
@@ -2408,14 +2443,8 @@
         <w:rPr>
           <w:lang w:eastAsia="ru-RU"/>
         </w:rPr>
-        <w:t xml:space="preserve">Основной задачей пирамидального этапа сегментации является объединение соседних элементов, имеющих близкие признаки и не </w:t>
-      </w:r>
-      <w:r>
-        <w:rPr>
-          <w:lang w:eastAsia="ru-RU"/>
-        </w:rPr>
         <w:lastRenderedPageBreak/>
-        <w:t xml:space="preserve">разделенных контуром. Эта процедура требует прослеживания контурных линий на всех уровнях пирамиды. </w:t>
+        <w:t xml:space="preserve">Основной задачей пирамидального этапа сегментации является объединение соседних элементов, имеющих близкие признаки и не разделенных контуром. Эта процедура требует прослеживания контурных линий на всех уровнях пирамиды. </w:t>
       </w:r>
     </w:p>
     <w:p>
@@ -2556,14 +2585,14 @@
         <w:rPr>
           <w:lang w:eastAsia="ru-RU"/>
         </w:rPr>
-        <w:t xml:space="preserve">После окончания прямого прохода по всему квадродереву, каждый узел любого уровня (кроме корневого узла) будет либо принадлежать поддереву, начинающемуся на одном из верхних уровней, либо сам являться корнем некоторого поддерева. При обратном проходе вниз по квадродереву происходит синтез первичных кластеров. На каждом из уровней вершинам новых поддеревьев (т.е. тем, которые оказались «подвешены» на шаге 2 прямого прохода) присваиваются новые номера кластеров; данные номера распространяются вниз на все элементы, связанные с данным поддеревом. Эта </w:t>
+        <w:t xml:space="preserve">После окончания прямого прохода по всему квадродереву, каждый узел любого уровня (кроме корневого узла) будет либо принадлежать поддереву, начинающемуся на одном из верхних уровней, либо сам являться корнем некоторого поддерева. При обратном проходе вниз по квадродереву происходит синтез первичных кластеров. На каждом из уровней вершинам новых поддеревьев (т.е. тем, которые оказались «подвешены» на шаге 2 </w:t>
       </w:r>
       <w:r>
         <w:rPr>
           <w:lang w:eastAsia="ru-RU"/>
         </w:rPr>
         <w:lastRenderedPageBreak/>
-        <w:t>процедура рекурсивно распространяется на все дерево с верхнего уровня (вершины дерева) до нижнего (самого изображения); элементы изображения, получившие при этом одинаковые номера, образуют первичные кластеры (первичные сегменты) обрабатываемого изображения.</w:t>
+        <w:t>прямого прохода) присваиваются новые номера кластеров; данные номера распространяются вниз на все элементы, связанные с данным поддеревом. Эта процедура рекурсивно распространяется на все дерево с верхнего уровня (вершины дерева) до нижнего (самого изображения); элементы изображения, получившие при этом одинаковые номера, образуют первичные кластеры (первичные сегменты) обрабатываемого изображения.</w:t>
       </w:r>
     </w:p>
     <w:p>
@@ -2681,7 +2710,19 @@
         <w:rPr>
           <w:lang w:eastAsia="ru-RU"/>
         </w:rPr>
-        <w:t xml:space="preserve">Результатом данной процедуры является первичная карта кластеров сегментируемого изображения. </w:t>
+        <w:t>Результатом данной процедуры является первичная карта кластеров сегментируемого изображения</w:t>
+      </w:r>
+      <w:r>
+        <w:rPr>
+          <w:lang w:eastAsia="ru-RU"/>
+        </w:rPr>
+        <w:t xml:space="preserve"> [3]</w:t>
+      </w:r>
+      <w:r>
+        <w:rPr>
+          <w:lang w:eastAsia="ru-RU"/>
+        </w:rPr>
+        <w:t xml:space="preserve">. </w:t>
       </w:r>
     </w:p>
     <w:p>
@@ -2694,7 +2735,19 @@
         <w:rPr>
           <w:lang w:eastAsia="ru-RU"/>
         </w:rPr>
-        <w:t>Согласно структуре алгоритма сегментации, разбиение образовавшихся кластеров на более мелкие части в дальнейшем невозможно. Следовательно, результаты первой стадии должны удовлетворять двум следующим требованиям (качественному и количественному). Качественное требование состоит в том, что первичный набор кластеров должен быть как можно более детализированным, чтобы обеспечить разделение всех областей изображения, которые должны быть отдельными на финальной карте сегментов. Количественное требование заключается в том, что число кластеров первичного набора не должно быть излишне большим, чтобы предотвратить перегруженность процедуры анализа на второй стадии.</w:t>
+        <w:t>Согласно структуре алгоритма сегментации, разбиение образовавшихся кластеров на более мелкие части в дальнейшем невозможно. Следовательно, результаты первой стадии должны удовлетворять двум следующим требованиям (качественному и количественному). Качественное требование состоит в том, что первичный набор кластеров должен быть как можно более детализированным, чтобы обеспечить разделение всех областей изображения, которые должны быть отдельными на финальной карте сегментов. Количественное требование заключается в том, что число кластеров первичного набора не должно быть излишне большим, чтобы предотвратить перегруженность процедуры анализа на второй стадии</w:t>
+      </w:r>
+      <w:r>
+        <w:rPr>
+          <w:lang w:eastAsia="ru-RU"/>
+        </w:rPr>
+        <w:t xml:space="preserve"> [4]</w:t>
+      </w:r>
+      <w:r>
+        <w:rPr>
+          <w:lang w:eastAsia="ru-RU"/>
+        </w:rPr>
+        <w:t>.</w:t>
       </w:r>
     </w:p>
     <w:p>
@@ -2729,8 +2782,8 @@
           <w:lang w:val="en-US"/>
         </w:rPr>
       </w:pPr>
-      <w:bookmarkStart w:id="6" w:name="_Toc59095447"/>
-      <w:bookmarkStart w:id="7" w:name="_Toc66792713"/>
+      <w:bookmarkStart w:id="5" w:name="_Toc59095447"/>
+      <w:bookmarkStart w:id="6" w:name="_Toc66792713"/>
       <w:r>
         <w:lastRenderedPageBreak/>
         <w:t>Программная</w:t>
@@ -2744,8 +2797,8 @@
       <w:r>
         <w:t>реализация</w:t>
       </w:r>
+      <w:bookmarkEnd w:id="5"/>
       <w:bookmarkEnd w:id="6"/>
-      <w:bookmarkEnd w:id="7"/>
     </w:p>
     <w:p>
       <w:pPr>
@@ -3195,27 +3248,7 @@
           <w:szCs w:val="18"/>
           <w:lang w:val="en-US" w:eastAsia="ru-RU"/>
         </w:rPr>
-        <w:t xml:space="preserve">    for </w:t>
-      </w:r>
-      <w:proofErr w:type="spellStart"/>
-      <w:r>
-        <w:rPr>
-          <w:rFonts w:ascii="Courier New" w:hAnsi="Courier New" w:cs="Courier New"/>
-          <w:sz w:val="18"/>
-          <w:szCs w:val="18"/>
-          <w:lang w:val="en-US" w:eastAsia="ru-RU"/>
-        </w:rPr>
-        <w:t>i</w:t>
-      </w:r>
-      <w:proofErr w:type="spellEnd"/>
-      <w:r>
-        <w:rPr>
-          <w:rFonts w:ascii="Courier New" w:hAnsi="Courier New" w:cs="Courier New"/>
-          <w:sz w:val="18"/>
-          <w:szCs w:val="18"/>
-          <w:lang w:val="en-US" w:eastAsia="ru-RU"/>
-        </w:rPr>
-        <w:t xml:space="preserve"> in range(level):</w:t>
+        <w:t xml:space="preserve">    for i in range(level):</w:t>
       </w:r>
     </w:p>
     <w:p>
@@ -3397,27 +3430,7 @@
           <w:szCs w:val="18"/>
           <w:lang w:val="en-US" w:eastAsia="ru-RU"/>
         </w:rPr>
-        <w:t xml:space="preserve">    for </w:t>
-      </w:r>
-      <w:proofErr w:type="spellStart"/>
-      <w:r>
-        <w:rPr>
-          <w:rFonts w:ascii="Courier New" w:hAnsi="Courier New" w:cs="Courier New"/>
-          <w:sz w:val="18"/>
-          <w:szCs w:val="18"/>
-          <w:lang w:val="en-US" w:eastAsia="ru-RU"/>
-        </w:rPr>
-        <w:t>i</w:t>
-      </w:r>
-      <w:proofErr w:type="spellEnd"/>
-      <w:r>
-        <w:rPr>
-          <w:rFonts w:ascii="Courier New" w:hAnsi="Courier New" w:cs="Courier New"/>
-          <w:sz w:val="18"/>
-          <w:szCs w:val="18"/>
-          <w:lang w:val="en-US" w:eastAsia="ru-RU"/>
-        </w:rPr>
-        <w:t xml:space="preserve"> in </w:t>
+        <w:t xml:space="preserve">    for i in </w:t>
       </w:r>
       <w:proofErr w:type="gramStart"/>
       <w:r>
@@ -3681,27 +3694,7 @@
           <w:szCs w:val="18"/>
           <w:lang w:val="en-US" w:eastAsia="ru-RU"/>
         </w:rPr>
-        <w:t xml:space="preserve">    for </w:t>
-      </w:r>
-      <w:proofErr w:type="spellStart"/>
-      <w:r>
-        <w:rPr>
-          <w:rFonts w:ascii="Courier New" w:hAnsi="Courier New" w:cs="Courier New"/>
-          <w:sz w:val="18"/>
-          <w:szCs w:val="18"/>
-          <w:lang w:val="en-US" w:eastAsia="ru-RU"/>
-        </w:rPr>
-        <w:t>i</w:t>
-      </w:r>
-      <w:proofErr w:type="spellEnd"/>
-      <w:r>
-        <w:rPr>
-          <w:rFonts w:ascii="Courier New" w:hAnsi="Courier New" w:cs="Courier New"/>
-          <w:sz w:val="18"/>
-          <w:szCs w:val="18"/>
-          <w:lang w:val="en-US" w:eastAsia="ru-RU"/>
-        </w:rPr>
-        <w:t xml:space="preserve"> in range(</w:t>
+        <w:t xml:space="preserve">    for i in range(</w:t>
       </w:r>
       <w:proofErr w:type="gramStart"/>
       <w:r>
@@ -4776,7 +4769,6 @@
         <w:t xml:space="preserve"> = </w:t>
       </w:r>
       <w:proofErr w:type="spellStart"/>
-      <w:proofErr w:type="gramStart"/>
       <w:r>
         <w:rPr>
           <w:rFonts w:ascii="Courier New" w:hAnsi="Courier New" w:cs="Courier New"/>
@@ -4797,7 +4789,6 @@
         <w:t>(</w:t>
       </w:r>
       <w:proofErr w:type="spellStart"/>
-      <w:proofErr w:type="gramEnd"/>
       <w:r>
         <w:rPr>
           <w:rFonts w:ascii="Courier New" w:hAnsi="Courier New" w:cs="Courier New"/>
@@ -5222,6 +5213,7 @@
       <w:r>
         <w:rPr>
           <w:noProof/>
+          <w:lang w:eastAsia="ru-RU"/>
         </w:rPr>
         <w:drawing>
           <wp:inline distT="0" distB="0" distL="0" distR="0" wp14:anchorId="3CC58CB7" wp14:editId="66E80198">
@@ -5353,6 +5345,7 @@
       <w:r>
         <w:rPr>
           <w:noProof/>
+          <w:lang w:eastAsia="ru-RU"/>
         </w:rPr>
         <w:drawing>
           <wp:inline distT="0" distB="0" distL="0" distR="0" wp14:anchorId="2718B02C" wp14:editId="2C89023C">
@@ -5460,6 +5453,7 @@
       <w:r>
         <w:rPr>
           <w:noProof/>
+          <w:lang w:eastAsia="ru-RU"/>
         </w:rPr>
         <w:drawing>
           <wp:inline distT="0" distB="0" distL="0" distR="0" wp14:anchorId="3D2A3D7F" wp14:editId="43F4B08B">
@@ -5672,8 +5666,8 @@
           <w:szCs w:val="28"/>
         </w:rPr>
       </w:pPr>
-      <w:bookmarkStart w:id="8" w:name="_Toc59095448"/>
-      <w:bookmarkStart w:id="9" w:name="_Toc66792714"/>
+      <w:bookmarkStart w:id="7" w:name="_Toc59095448"/>
+      <w:bookmarkStart w:id="8" w:name="_Toc66792714"/>
       <w:r>
         <w:lastRenderedPageBreak/>
         <w:t>3</w:t>
@@ -5687,8 +5681,8 @@
         </w:rPr>
         <w:t>Тестирование</w:t>
       </w:r>
+      <w:bookmarkEnd w:id="7"/>
       <w:bookmarkEnd w:id="8"/>
-      <w:bookmarkEnd w:id="9"/>
     </w:p>
     <w:p>
       <w:pPr>
@@ -5700,7 +5694,7 @@
     </w:p>
     <w:p>
       <w:pPr>
-        <w:ind w:firstLine="708"/>
+        <w:ind w:firstLine="0"/>
         <w:rPr>
           <w:rFonts w:cs="Times New Roman"/>
           <w:szCs w:val="28"/>
@@ -5739,6 +5733,7 @@
           <w:p>
             <w:pPr>
               <w:ind w:firstLine="0"/>
+              <w:jc w:val="center"/>
               <w:rPr>
                 <w:lang w:eastAsia="ru-RU"/>
               </w:rPr>
@@ -5758,6 +5753,7 @@
           <w:p>
             <w:pPr>
               <w:ind w:firstLine="0"/>
+              <w:jc w:val="center"/>
               <w:rPr>
                 <w:lang w:eastAsia="ru-RU"/>
               </w:rPr>
@@ -5773,6 +5769,50 @@
                 <w:lang w:eastAsia="ru-RU"/>
               </w:rPr>
               <w:t xml:space="preserve"> обработки</w:t>
+            </w:r>
+          </w:p>
+        </w:tc>
+      </w:tr>
+      <w:tr>
+        <w:tc>
+          <w:tcPr>
+            <w:tcW w:w="4479" w:type="dxa"/>
+          </w:tcPr>
+          <w:p>
+            <w:pPr>
+              <w:ind w:firstLine="0"/>
+              <w:jc w:val="center"/>
+              <w:rPr>
+                <w:lang w:eastAsia="ru-RU"/>
+              </w:rPr>
+            </w:pPr>
+            <w:r>
+              <w:rPr>
+                <w:lang w:eastAsia="ru-RU"/>
+              </w:rPr>
+              <w:t>1</w:t>
+            </w:r>
+            <w:bookmarkStart w:id="9" w:name="_GoBack"/>
+            <w:bookmarkEnd w:id="9"/>
+          </w:p>
+        </w:tc>
+        <w:tc>
+          <w:tcPr>
+            <w:tcW w:w="4866" w:type="dxa"/>
+          </w:tcPr>
+          <w:p>
+            <w:pPr>
+              <w:ind w:firstLine="0"/>
+              <w:jc w:val="center"/>
+              <w:rPr>
+                <w:lang w:eastAsia="ru-RU"/>
+              </w:rPr>
+            </w:pPr>
+            <w:r>
+              <w:rPr>
+                <w:lang w:eastAsia="ru-RU"/>
+              </w:rPr>
+              <w:t>2</w:t>
             </w:r>
           </w:p>
         </w:tc>
@@ -5899,7 +5939,7 @@
             <w:r>
               <w:rPr>
                 <w:noProof/>
-                <w:lang w:val="en-US" w:eastAsia="ru-RU"/>
+                <w:lang w:eastAsia="ru-RU"/>
               </w:rPr>
               <w:drawing>
                 <wp:inline distT="0" distB="0" distL="0" distR="0" wp14:anchorId="0707172B" wp14:editId="68122137">
@@ -5988,7 +6028,7 @@
             <w:r>
               <w:rPr>
                 <w:noProof/>
-                <w:lang w:val="en-US" w:eastAsia="ru-RU"/>
+                <w:lang w:eastAsia="ru-RU"/>
               </w:rPr>
               <w:drawing>
                 <wp:inline distT="0" distB="0" distL="0" distR="0" wp14:anchorId="55BD0348" wp14:editId="6BAAA8BE">
@@ -6077,7 +6117,7 @@
             <w:r>
               <w:rPr>
                 <w:noProof/>
-                <w:lang w:val="en-US" w:eastAsia="ru-RU"/>
+                <w:lang w:eastAsia="ru-RU"/>
               </w:rPr>
               <w:drawing>
                 <wp:inline distT="0" distB="0" distL="0" distR="0" wp14:anchorId="1C804367" wp14:editId="024AB2DA">
@@ -6166,7 +6206,7 @@
             <w:r>
               <w:rPr>
                 <w:noProof/>
-                <w:lang w:val="en-US" w:eastAsia="ru-RU"/>
+                <w:lang w:eastAsia="ru-RU"/>
               </w:rPr>
               <w:drawing>
                 <wp:inline distT="0" distB="0" distL="0" distR="0" wp14:anchorId="15228B01" wp14:editId="2D1731F0">
@@ -6221,9 +6261,15 @@
         </w:tc>
       </w:tr>
     </w:tbl>
-    <w:p/>
-    <w:p/>
     <w:p>
+      <w:pPr>
+        <w:ind w:firstLine="0"/>
+      </w:pPr>
+    </w:p>
+    <w:p>
+      <w:pPr>
+        <w:ind w:firstLine="0"/>
+      </w:pPr>
       <w:r>
         <w:rPr>
           <w:rFonts w:cs="Times New Roman"/>
@@ -6258,6 +6304,50 @@
           <w:p>
             <w:pPr>
               <w:ind w:firstLine="0"/>
+              <w:jc w:val="center"/>
+              <w:rPr>
+                <w:lang w:eastAsia="ru-RU"/>
+              </w:rPr>
+            </w:pPr>
+            <w:r>
+              <w:rPr>
+                <w:lang w:eastAsia="ru-RU"/>
+              </w:rPr>
+              <w:t>1</w:t>
+            </w:r>
+          </w:p>
+        </w:tc>
+        <w:tc>
+          <w:tcPr>
+            <w:tcW w:w="4866" w:type="dxa"/>
+          </w:tcPr>
+          <w:p>
+            <w:pPr>
+              <w:ind w:firstLine="0"/>
+              <w:jc w:val="center"/>
+              <w:rPr>
+                <w:noProof/>
+                <w:lang w:eastAsia="ru-RU"/>
+              </w:rPr>
+            </w:pPr>
+            <w:r>
+              <w:rPr>
+                <w:noProof/>
+                <w:lang w:eastAsia="ru-RU"/>
+              </w:rPr>
+              <w:t>2</w:t>
+            </w:r>
+          </w:p>
+        </w:tc>
+      </w:tr>
+      <w:tr>
+        <w:tc>
+          <w:tcPr>
+            <w:tcW w:w="4479" w:type="dxa"/>
+          </w:tcPr>
+          <w:p>
+            <w:pPr>
+              <w:ind w:firstLine="0"/>
               <w:rPr>
                 <w:lang w:val="en-US" w:eastAsia="ru-RU"/>
               </w:rPr>
@@ -6279,16 +6369,16 @@
               <w:ind w:firstLine="0"/>
               <w:rPr>
                 <w:noProof/>
-                <w:lang w:val="en-US" w:eastAsia="ru-RU"/>
+                <w:lang w:eastAsia="ru-RU"/>
               </w:rPr>
             </w:pPr>
             <w:r>
               <w:rPr>
                 <w:noProof/>
-                <w:lang w:val="en-US" w:eastAsia="ru-RU"/>
+                <w:lang w:eastAsia="ru-RU"/>
               </w:rPr>
               <w:drawing>
-                <wp:inline distT="0" distB="0" distL="0" distR="0" wp14:anchorId="54EF5A71" wp14:editId="65DD9DC4">
+                <wp:inline distT="0" distB="0" distL="0" distR="0" wp14:anchorId="3ADC447C" wp14:editId="2F3C225D">
                   <wp:extent cx="2771775" cy="1385888"/>
                   <wp:effectExtent l="0" t="0" r="0" b="5080"/>
                   <wp:docPr id="11" name="Рисунок 11"/>
@@ -6531,13 +6621,7 @@
               <w:rPr>
                 <w:lang w:val="en-US" w:eastAsia="ru-RU"/>
               </w:rPr>
-              <w:t>Mdb0</w:t>
-            </w:r>
-            <w:r>
-              <w:rPr>
-                <w:lang w:val="en-US" w:eastAsia="ru-RU"/>
-              </w:rPr>
-              <w:t>92</w:t>
+              <w:t>Mdb092</w:t>
             </w:r>
           </w:p>
         </w:tc>
@@ -6556,7 +6640,7 @@
             <w:r>
               <w:rPr>
                 <w:noProof/>
-                <w:lang w:val="en-US" w:eastAsia="ru-RU"/>
+                <w:lang w:eastAsia="ru-RU"/>
               </w:rPr>
               <w:drawing>
                 <wp:inline distT="0" distB="0" distL="0" distR="0" wp14:anchorId="6A2098A4" wp14:editId="723C0087">
@@ -6626,19 +6710,7 @@
               <w:rPr>
                 <w:lang w:val="en-US" w:eastAsia="ru-RU"/>
               </w:rPr>
-              <w:t>Mdb0</w:t>
-            </w:r>
-            <w:r>
-              <w:rPr>
-                <w:lang w:val="en-US" w:eastAsia="ru-RU"/>
-              </w:rPr>
-              <w:t>92</w:t>
-            </w:r>
-            <w:r>
-              <w:rPr>
-                <w:lang w:val="en-US" w:eastAsia="ru-RU"/>
-              </w:rPr>
-              <w:t>_1</w:t>
+              <w:t>Mdb092_1</w:t>
             </w:r>
           </w:p>
         </w:tc>
@@ -6657,7 +6729,7 @@
             <w:r>
               <w:rPr>
                 <w:noProof/>
-                <w:lang w:val="en-US" w:eastAsia="ru-RU"/>
+                <w:lang w:eastAsia="ru-RU"/>
               </w:rPr>
               <w:drawing>
                 <wp:inline distT="0" distB="0" distL="0" distR="0" wp14:anchorId="44070AA4" wp14:editId="1AEA9D93">
@@ -6724,6 +6796,9 @@
       </w:r>
     </w:p>
     <w:p>
+      <w:pPr>
+        <w:ind w:firstLine="0"/>
+      </w:pPr>
       <w:r>
         <w:rPr>
           <w:rFonts w:cs="Times New Roman"/>
@@ -6758,21 +6833,16 @@
           <w:p>
             <w:pPr>
               <w:ind w:firstLine="0"/>
-              <w:rPr>
-                <w:lang w:val="en-US" w:eastAsia="ru-RU"/>
+              <w:jc w:val="center"/>
+              <w:rPr>
+                <w:lang w:eastAsia="ru-RU"/>
               </w:rPr>
             </w:pPr>
             <w:r>
               <w:rPr>
-                <w:lang w:val="en-US" w:eastAsia="ru-RU"/>
-              </w:rPr>
-              <w:t>Mdb0</w:t>
-            </w:r>
-            <w:r>
-              <w:rPr>
-                <w:lang w:val="en-US" w:eastAsia="ru-RU"/>
-              </w:rPr>
-              <w:t>95</w:t>
+                <w:lang w:eastAsia="ru-RU"/>
+              </w:rPr>
+              <w:t>1</w:t>
             </w:r>
           </w:p>
         </w:tc>
@@ -6783,6 +6853,7 @@
           <w:p>
             <w:pPr>
               <w:ind w:firstLine="0"/>
+              <w:jc w:val="center"/>
               <w:rPr>
                 <w:noProof/>
                 <w:lang w:eastAsia="ru-RU"/>
@@ -6791,10 +6862,52 @@
             <w:r>
               <w:rPr>
                 <w:noProof/>
+                <w:lang w:eastAsia="ru-RU"/>
+              </w:rPr>
+              <w:t>2</w:t>
+            </w:r>
+          </w:p>
+        </w:tc>
+      </w:tr>
+      <w:tr>
+        <w:tc>
+          <w:tcPr>
+            <w:tcW w:w="4479" w:type="dxa"/>
+          </w:tcPr>
+          <w:p>
+            <w:pPr>
+              <w:ind w:firstLine="0"/>
+              <w:rPr>
                 <w:lang w:val="en-US" w:eastAsia="ru-RU"/>
               </w:rPr>
+            </w:pPr>
+            <w:r>
+              <w:rPr>
+                <w:lang w:val="en-US" w:eastAsia="ru-RU"/>
+              </w:rPr>
+              <w:t>Mdb095</w:t>
+            </w:r>
+          </w:p>
+        </w:tc>
+        <w:tc>
+          <w:tcPr>
+            <w:tcW w:w="4866" w:type="dxa"/>
+          </w:tcPr>
+          <w:p>
+            <w:pPr>
+              <w:ind w:firstLine="0"/>
+              <w:rPr>
+                <w:noProof/>
+                <w:lang w:eastAsia="ru-RU"/>
+              </w:rPr>
+            </w:pPr>
+            <w:r>
+              <w:rPr>
+                <w:noProof/>
+                <w:lang w:eastAsia="ru-RU"/>
+              </w:rPr>
               <w:drawing>
-                <wp:inline distT="0" distB="0" distL="0" distR="0" wp14:anchorId="71951045" wp14:editId="5A012B0E">
+                <wp:inline distT="0" distB="0" distL="0" distR="0" wp14:anchorId="23CBBE82" wp14:editId="5A583A19">
                   <wp:extent cx="2771775" cy="1385888"/>
                   <wp:effectExtent l="0" t="0" r="0" b="5080"/>
                   <wp:docPr id="59" name="Рисунок 59"/>
@@ -6861,19 +6974,7 @@
               <w:rPr>
                 <w:lang w:val="en-US" w:eastAsia="ru-RU"/>
               </w:rPr>
-              <w:t>Mdb0</w:t>
-            </w:r>
-            <w:r>
-              <w:rPr>
-                <w:lang w:val="en-US" w:eastAsia="ru-RU"/>
-              </w:rPr>
-              <w:t>95</w:t>
-            </w:r>
-            <w:r>
-              <w:rPr>
-                <w:lang w:val="en-US" w:eastAsia="ru-RU"/>
-              </w:rPr>
-              <w:t>_1</w:t>
+              <w:t>Mdb095_1</w:t>
             </w:r>
           </w:p>
         </w:tc>
@@ -6892,7 +6993,7 @@
             <w:r>
               <w:rPr>
                 <w:noProof/>
-                <w:lang w:val="en-US" w:eastAsia="ru-RU"/>
+                <w:lang w:eastAsia="ru-RU"/>
               </w:rPr>
               <w:drawing>
                 <wp:inline distT="0" distB="0" distL="0" distR="0" wp14:anchorId="2D149F86" wp14:editId="1E0DC444">
@@ -6962,13 +7063,7 @@
               <w:rPr>
                 <w:lang w:val="en-US" w:eastAsia="ru-RU"/>
               </w:rPr>
-              <w:t>Mdb</w:t>
-            </w:r>
-            <w:r>
-              <w:rPr>
-                <w:lang w:val="en-US" w:eastAsia="ru-RU"/>
-              </w:rPr>
-              <w:t>102</w:t>
+              <w:t>Mdb102</w:t>
             </w:r>
           </w:p>
         </w:tc>
@@ -6987,7 +7082,7 @@
             <w:r>
               <w:rPr>
                 <w:noProof/>
-                <w:lang w:val="en-US" w:eastAsia="ru-RU"/>
+                <w:lang w:eastAsia="ru-RU"/>
               </w:rPr>
               <w:drawing>
                 <wp:inline distT="0" distB="0" distL="0" distR="0" wp14:anchorId="3D8C9896" wp14:editId="1720E7FD">
@@ -7057,19 +7152,7 @@
               <w:rPr>
                 <w:lang w:val="en-US" w:eastAsia="ru-RU"/>
               </w:rPr>
-              <w:t>Mdb</w:t>
-            </w:r>
-            <w:r>
-              <w:rPr>
-                <w:lang w:val="en-US" w:eastAsia="ru-RU"/>
-              </w:rPr>
-              <w:t>102</w:t>
-            </w:r>
-            <w:r>
-              <w:rPr>
-                <w:lang w:val="en-US" w:eastAsia="ru-RU"/>
-              </w:rPr>
-              <w:t>_1</w:t>
+              <w:t>Mdb102_1</w:t>
             </w:r>
           </w:p>
         </w:tc>
@@ -7088,6 +7171,7 @@
             <w:r>
               <w:rPr>
                 <w:noProof/>
+                <w:lang w:eastAsia="ru-RU"/>
               </w:rPr>
               <w:drawing>
                 <wp:inline distT="0" distB="0" distL="0" distR="0" wp14:anchorId="08BCA113" wp14:editId="6F356929">
@@ -7157,13 +7241,7 @@
               <w:rPr>
                 <w:lang w:val="en-US" w:eastAsia="ru-RU"/>
               </w:rPr>
-              <w:t>Mdb</w:t>
-            </w:r>
-            <w:r>
-              <w:rPr>
-                <w:lang w:val="en-US" w:eastAsia="ru-RU"/>
-              </w:rPr>
-              <w:t>104</w:t>
+              <w:t>Mdb104</w:t>
             </w:r>
           </w:p>
         </w:tc>
@@ -7182,6 +7260,7 @@
             <w:r>
               <w:rPr>
                 <w:noProof/>
+                <w:lang w:eastAsia="ru-RU"/>
               </w:rPr>
               <w:drawing>
                 <wp:inline distT="0" distB="0" distL="0" distR="0" wp14:anchorId="7C3B99BA" wp14:editId="0BB45CBD">
@@ -7248,6 +7327,9 @@
       </w:r>
     </w:p>
     <w:p>
+      <w:pPr>
+        <w:ind w:firstLine="0"/>
+      </w:pPr>
       <w:r>
         <w:rPr>
           <w:rFonts w:cs="Times New Roman"/>
@@ -7282,27 +7364,16 @@
           <w:p>
             <w:pPr>
               <w:ind w:firstLine="0"/>
-              <w:rPr>
-                <w:lang w:val="en-US" w:eastAsia="ru-RU"/>
+              <w:jc w:val="center"/>
+              <w:rPr>
+                <w:lang w:eastAsia="ru-RU"/>
               </w:rPr>
             </w:pPr>
             <w:r>
               <w:rPr>
-                <w:lang w:val="en-US" w:eastAsia="ru-RU"/>
-              </w:rPr>
-              <w:t>Mdb</w:t>
-            </w:r>
-            <w:r>
-              <w:rPr>
-                <w:lang w:val="en-US" w:eastAsia="ru-RU"/>
-              </w:rPr>
-              <w:t>104</w:t>
-            </w:r>
-            <w:r>
-              <w:rPr>
-                <w:lang w:val="en-US" w:eastAsia="ru-RU"/>
-              </w:rPr>
-              <w:t>_1</w:t>
+                <w:lang w:eastAsia="ru-RU"/>
+              </w:rPr>
+              <w:t>1</w:t>
             </w:r>
           </w:p>
         </w:tc>
@@ -7313,6 +7384,7 @@
           <w:p>
             <w:pPr>
               <w:ind w:firstLine="0"/>
+              <w:jc w:val="center"/>
               <w:rPr>
                 <w:noProof/>
                 <w:lang w:eastAsia="ru-RU"/>
@@ -7321,9 +7393,52 @@
             <w:r>
               <w:rPr>
                 <w:noProof/>
+                <w:lang w:eastAsia="ru-RU"/>
+              </w:rPr>
+              <w:t>2</w:t>
+            </w:r>
+          </w:p>
+        </w:tc>
+      </w:tr>
+      <w:tr>
+        <w:tc>
+          <w:tcPr>
+            <w:tcW w:w="4479" w:type="dxa"/>
+          </w:tcPr>
+          <w:p>
+            <w:pPr>
+              <w:ind w:firstLine="0"/>
+              <w:rPr>
+                <w:lang w:val="en-US" w:eastAsia="ru-RU"/>
+              </w:rPr>
+            </w:pPr>
+            <w:r>
+              <w:rPr>
+                <w:lang w:val="en-US" w:eastAsia="ru-RU"/>
+              </w:rPr>
+              <w:t>Mdb104_1</w:t>
+            </w:r>
+          </w:p>
+        </w:tc>
+        <w:tc>
+          <w:tcPr>
+            <w:tcW w:w="4866" w:type="dxa"/>
+          </w:tcPr>
+          <w:p>
+            <w:pPr>
+              <w:ind w:firstLine="0"/>
+              <w:rPr>
+                <w:noProof/>
+                <w:lang w:eastAsia="ru-RU"/>
+              </w:rPr>
+            </w:pPr>
+            <w:r>
+              <w:rPr>
+                <w:noProof/>
+                <w:lang w:eastAsia="ru-RU"/>
               </w:rPr>
               <w:drawing>
-                <wp:inline distT="0" distB="0" distL="0" distR="0" wp14:anchorId="473BBE23" wp14:editId="6BC6B9D4">
+                <wp:inline distT="0" distB="0" distL="0" distR="0" wp14:anchorId="7DE3171D" wp14:editId="0BFAB1B8">
                   <wp:extent cx="2819398" cy="1409700"/>
                   <wp:effectExtent l="0" t="0" r="635" b="0"/>
                   <wp:docPr id="64" name="Рисунок 64"/>
@@ -7390,13 +7505,7 @@
               <w:rPr>
                 <w:lang w:val="en-US" w:eastAsia="ru-RU"/>
               </w:rPr>
-              <w:t>Mdb</w:t>
-            </w:r>
-            <w:r>
-              <w:rPr>
-                <w:lang w:val="en-US" w:eastAsia="ru-RU"/>
-              </w:rPr>
-              <w:t>105</w:t>
+              <w:t>Mdb105</w:t>
             </w:r>
           </w:p>
         </w:tc>
@@ -7415,6 +7524,7 @@
             <w:r>
               <w:rPr>
                 <w:noProof/>
+                <w:lang w:eastAsia="ru-RU"/>
               </w:rPr>
               <w:drawing>
                 <wp:inline distT="0" distB="0" distL="0" distR="0" wp14:anchorId="6F202B44" wp14:editId="2ACCB2DA">
@@ -7484,31 +7594,7 @@
               <w:rPr>
                 <w:lang w:val="en-US" w:eastAsia="ru-RU"/>
               </w:rPr>
-              <w:t>Mdb</w:t>
-            </w:r>
-            <w:r>
-              <w:rPr>
-                <w:lang w:val="en-US" w:eastAsia="ru-RU"/>
-              </w:rPr>
-              <w:t>1</w:t>
-            </w:r>
-            <w:r>
-              <w:rPr>
-                <w:lang w:val="en-US" w:eastAsia="ru-RU"/>
-              </w:rPr>
-              <w:t>0</w:t>
-            </w:r>
-            <w:r>
-              <w:rPr>
-                <w:lang w:val="en-US" w:eastAsia="ru-RU"/>
-              </w:rPr>
-              <w:t>5</w:t>
-            </w:r>
-            <w:r>
-              <w:rPr>
-                <w:lang w:val="en-US" w:eastAsia="ru-RU"/>
-              </w:rPr>
-              <w:t>_1</w:t>
+              <w:t>Mdb105_1</w:t>
             </w:r>
           </w:p>
         </w:tc>
@@ -7527,6 +7613,7 @@
             <w:r>
               <w:rPr>
                 <w:noProof/>
+                <w:lang w:eastAsia="ru-RU"/>
               </w:rPr>
               <w:drawing>
                 <wp:inline distT="0" distB="0" distL="0" distR="0" wp14:anchorId="0397AF80" wp14:editId="22AF6C76">
@@ -7596,13 +7683,7 @@
               <w:rPr>
                 <w:lang w:val="en-US" w:eastAsia="ru-RU"/>
               </w:rPr>
-              <w:t>Mdb</w:t>
-            </w:r>
-            <w:r>
-              <w:rPr>
-                <w:lang w:val="en-US" w:eastAsia="ru-RU"/>
-              </w:rPr>
-              <w:t>110</w:t>
+              <w:t>Mdb110</w:t>
             </w:r>
           </w:p>
         </w:tc>
@@ -7621,6 +7702,7 @@
             <w:r>
               <w:rPr>
                 <w:noProof/>
+                <w:lang w:eastAsia="ru-RU"/>
               </w:rPr>
               <w:drawing>
                 <wp:inline distT="0" distB="0" distL="0" distR="0" wp14:anchorId="4C2573D1" wp14:editId="05C4A3B3">
@@ -7690,19 +7772,7 @@
               <w:rPr>
                 <w:lang w:val="en-US" w:eastAsia="ru-RU"/>
               </w:rPr>
-              <w:t>Mdb</w:t>
-            </w:r>
-            <w:r>
-              <w:rPr>
-                <w:lang w:val="en-US" w:eastAsia="ru-RU"/>
-              </w:rPr>
-              <w:t>11</w:t>
-            </w:r>
-            <w:r>
-              <w:rPr>
-                <w:lang w:val="en-US" w:eastAsia="ru-RU"/>
-              </w:rPr>
-              <w:t>0_1</w:t>
+              <w:t>Mdb110_1</w:t>
             </w:r>
           </w:p>
         </w:tc>
@@ -7721,6 +7791,7 @@
             <w:r>
               <w:rPr>
                 <w:noProof/>
+                <w:lang w:eastAsia="ru-RU"/>
               </w:rPr>
               <w:drawing>
                 <wp:inline distT="0" distB="0" distL="0" distR="0" wp14:anchorId="1DAF6AFE" wp14:editId="34936049">
@@ -7787,6 +7858,9 @@
       </w:r>
     </w:p>
     <w:p>
+      <w:pPr>
+        <w:ind w:firstLine="0"/>
+      </w:pPr>
       <w:r>
         <w:rPr>
           <w:rFonts w:cs="Times New Roman"/>
@@ -7821,21 +7895,16 @@
           <w:p>
             <w:pPr>
               <w:ind w:firstLine="0"/>
-              <w:rPr>
-                <w:lang w:val="en-US" w:eastAsia="ru-RU"/>
+              <w:jc w:val="center"/>
+              <w:rPr>
+                <w:lang w:eastAsia="ru-RU"/>
               </w:rPr>
             </w:pPr>
             <w:r>
               <w:rPr>
-                <w:lang w:val="en-US" w:eastAsia="ru-RU"/>
-              </w:rPr>
-              <w:t>Mdb</w:t>
-            </w:r>
-            <w:r>
-              <w:rPr>
-                <w:lang w:val="en-US" w:eastAsia="ru-RU"/>
-              </w:rPr>
-              <w:t>111</w:t>
+                <w:lang w:eastAsia="ru-RU"/>
+              </w:rPr>
+              <w:t>1</w:t>
             </w:r>
           </w:p>
         </w:tc>
@@ -7846,6 +7915,7 @@
           <w:p>
             <w:pPr>
               <w:ind w:firstLine="0"/>
+              <w:jc w:val="center"/>
               <w:rPr>
                 <w:noProof/>
                 <w:lang w:eastAsia="ru-RU"/>
@@ -7854,9 +7924,52 @@
             <w:r>
               <w:rPr>
                 <w:noProof/>
+                <w:lang w:eastAsia="ru-RU"/>
+              </w:rPr>
+              <w:t>2</w:t>
+            </w:r>
+          </w:p>
+        </w:tc>
+      </w:tr>
+      <w:tr>
+        <w:tc>
+          <w:tcPr>
+            <w:tcW w:w="4479" w:type="dxa"/>
+          </w:tcPr>
+          <w:p>
+            <w:pPr>
+              <w:ind w:firstLine="0"/>
+              <w:rPr>
+                <w:lang w:val="en-US" w:eastAsia="ru-RU"/>
+              </w:rPr>
+            </w:pPr>
+            <w:r>
+              <w:rPr>
+                <w:lang w:val="en-US" w:eastAsia="ru-RU"/>
+              </w:rPr>
+              <w:t>Mdb111</w:t>
+            </w:r>
+          </w:p>
+        </w:tc>
+        <w:tc>
+          <w:tcPr>
+            <w:tcW w:w="4866" w:type="dxa"/>
+          </w:tcPr>
+          <w:p>
+            <w:pPr>
+              <w:ind w:firstLine="0"/>
+              <w:rPr>
+                <w:noProof/>
+                <w:lang w:eastAsia="ru-RU"/>
+              </w:rPr>
+            </w:pPr>
+            <w:r>
+              <w:rPr>
+                <w:noProof/>
+                <w:lang w:eastAsia="ru-RU"/>
               </w:rPr>
               <w:drawing>
-                <wp:inline distT="0" distB="0" distL="0" distR="0" wp14:anchorId="6B5FC2C4" wp14:editId="3C2C859D">
+                <wp:inline distT="0" distB="0" distL="0" distR="0" wp14:anchorId="187A347B" wp14:editId="233C032A">
                   <wp:extent cx="2847975" cy="1423988"/>
                   <wp:effectExtent l="0" t="0" r="0" b="5080"/>
                   <wp:docPr id="69" name="Рисунок 69"/>
@@ -7923,19 +8036,7 @@
               <w:rPr>
                 <w:lang w:val="en-US" w:eastAsia="ru-RU"/>
               </w:rPr>
-              <w:t>Mdb</w:t>
-            </w:r>
-            <w:r>
-              <w:rPr>
-                <w:lang w:val="en-US" w:eastAsia="ru-RU"/>
-              </w:rPr>
-              <w:t>111</w:t>
-            </w:r>
-            <w:r>
-              <w:rPr>
-                <w:lang w:val="en-US" w:eastAsia="ru-RU"/>
-              </w:rPr>
-              <w:t>_1</w:t>
+              <w:t>Mdb111_1</w:t>
             </w:r>
           </w:p>
         </w:tc>
@@ -7954,6 +8055,7 @@
             <w:r>
               <w:rPr>
                 <w:noProof/>
+                <w:lang w:eastAsia="ru-RU"/>
               </w:rPr>
               <w:drawing>
                 <wp:inline distT="0" distB="0" distL="0" distR="0" wp14:anchorId="51911E3A" wp14:editId="4B782956">
@@ -8023,13 +8125,7 @@
               <w:rPr>
                 <w:lang w:val="en-US" w:eastAsia="ru-RU"/>
               </w:rPr>
-              <w:t>Mdb</w:t>
-            </w:r>
-            <w:r>
-              <w:rPr>
-                <w:lang w:val="en-US" w:eastAsia="ru-RU"/>
-              </w:rPr>
-              <w:t>115</w:t>
+              <w:t>Mdb115</w:t>
             </w:r>
           </w:p>
         </w:tc>
@@ -8048,6 +8144,7 @@
             <w:r>
               <w:rPr>
                 <w:noProof/>
+                <w:lang w:eastAsia="ru-RU"/>
               </w:rPr>
               <w:drawing>
                 <wp:inline distT="0" distB="0" distL="0" distR="0" wp14:anchorId="124B2E89" wp14:editId="5B83CEBD">
@@ -8117,19 +8214,7 @@
               <w:rPr>
                 <w:lang w:val="en-US" w:eastAsia="ru-RU"/>
               </w:rPr>
-              <w:t>Mdb</w:t>
-            </w:r>
-            <w:r>
-              <w:rPr>
-                <w:lang w:val="en-US" w:eastAsia="ru-RU"/>
-              </w:rPr>
-              <w:t>115</w:t>
-            </w:r>
-            <w:r>
-              <w:rPr>
-                <w:lang w:val="en-US" w:eastAsia="ru-RU"/>
-              </w:rPr>
-              <w:t>_1</w:t>
+              <w:t>Mdb115_1</w:t>
             </w:r>
           </w:p>
         </w:tc>
@@ -8148,6 +8233,7 @@
             <w:r>
               <w:rPr>
                 <w:noProof/>
+                <w:lang w:eastAsia="ru-RU"/>
               </w:rPr>
               <w:drawing>
                 <wp:inline distT="0" distB="0" distL="0" distR="0" wp14:anchorId="55D303D7" wp14:editId="1542D3B7">
@@ -8302,6 +8388,9 @@
       </w:r>
     </w:p>
     <w:p>
+      <w:pPr>
+        <w:ind w:firstLine="0"/>
+      </w:pPr>
       <w:r>
         <w:rPr>
           <w:rFonts w:cs="Times New Roman"/>
@@ -8336,8 +8425,50 @@
           <w:p>
             <w:pPr>
               <w:ind w:firstLine="0"/>
+              <w:jc w:val="center"/>
               <w:rPr>
                 <w:lang w:eastAsia="ru-RU"/>
+              </w:rPr>
+            </w:pPr>
+            <w:r>
+              <w:rPr>
+                <w:lang w:eastAsia="ru-RU"/>
+              </w:rPr>
+              <w:t>1</w:t>
+            </w:r>
+          </w:p>
+        </w:tc>
+        <w:tc>
+          <w:tcPr>
+            <w:tcW w:w="4866" w:type="dxa"/>
+          </w:tcPr>
+          <w:p>
+            <w:pPr>
+              <w:ind w:firstLine="0"/>
+              <w:jc w:val="center"/>
+              <w:rPr>
+                <w:lang w:eastAsia="ru-RU"/>
+              </w:rPr>
+            </w:pPr>
+            <w:r>
+              <w:rPr>
+                <w:lang w:eastAsia="ru-RU"/>
+              </w:rPr>
+              <w:t>2</w:t>
+            </w:r>
+          </w:p>
+        </w:tc>
+      </w:tr>
+      <w:tr>
+        <w:tc>
+          <w:tcPr>
+            <w:tcW w:w="4479" w:type="dxa"/>
+          </w:tcPr>
+          <w:p>
+            <w:pPr>
+              <w:ind w:firstLine="0"/>
+              <w:rPr>
+                <w:lang w:val="en-US" w:eastAsia="ru-RU"/>
               </w:rPr>
             </w:pPr>
             <w:r>
@@ -8356,6 +8487,7 @@
             <w:pPr>
               <w:ind w:firstLine="0"/>
               <w:rPr>
+                <w:noProof/>
                 <w:lang w:eastAsia="ru-RU"/>
               </w:rPr>
             </w:pPr>
@@ -8365,7 +8497,7 @@
                 <w:lang w:eastAsia="ru-RU"/>
               </w:rPr>
               <w:drawing>
-                <wp:inline distT="0" distB="0" distL="0" distR="0" wp14:anchorId="5CE57A98" wp14:editId="6B90F29D">
+                <wp:inline distT="0" distB="0" distL="0" distR="0" wp14:anchorId="1B285A40" wp14:editId="761B0171">
                   <wp:extent cx="2834005" cy="1419207"/>
                   <wp:effectExtent l="0" t="0" r="4445" b="0"/>
                   <wp:docPr id="51" name="Рисунок 51"/>
@@ -8451,6 +8583,7 @@
             <w:r>
               <w:rPr>
                 <w:noProof/>
+                <w:lang w:eastAsia="ru-RU"/>
               </w:rPr>
               <w:drawing>
                 <wp:inline distT="0" distB="0" distL="0" distR="0" wp14:anchorId="55EDDE90" wp14:editId="097A5C0A">
@@ -8539,6 +8672,7 @@
             <w:r>
               <w:rPr>
                 <w:noProof/>
+                <w:lang w:eastAsia="ru-RU"/>
               </w:rPr>
               <w:drawing>
                 <wp:inline distT="0" distB="0" distL="0" distR="0" wp14:anchorId="5445B72F" wp14:editId="216CCE6A">
@@ -8627,6 +8761,7 @@
             <w:r>
               <w:rPr>
                 <w:noProof/>
+                <w:lang w:eastAsia="ru-RU"/>
               </w:rPr>
               <w:drawing>
                 <wp:inline distT="0" distB="0" distL="0" distR="0" wp14:anchorId="69584567" wp14:editId="6793FC11">
@@ -8715,6 +8850,7 @@
             <w:r>
               <w:rPr>
                 <w:noProof/>
+                <w:lang w:eastAsia="ru-RU"/>
               </w:rPr>
               <w:drawing>
                 <wp:inline distT="0" distB="0" distL="0" distR="0" wp14:anchorId="39070B44" wp14:editId="03EFA97A">
@@ -8781,6 +8917,9 @@
       </w:r>
     </w:p>
     <w:p>
+      <w:pPr>
+        <w:ind w:firstLine="0"/>
+      </w:pPr>
       <w:r>
         <w:rPr>
           <w:rFonts w:cs="Times New Roman"/>
@@ -8815,6 +8954,50 @@
           <w:p>
             <w:pPr>
               <w:ind w:firstLine="0"/>
+              <w:jc w:val="center"/>
+              <w:rPr>
+                <w:lang w:eastAsia="ru-RU"/>
+              </w:rPr>
+            </w:pPr>
+            <w:r>
+              <w:rPr>
+                <w:lang w:eastAsia="ru-RU"/>
+              </w:rPr>
+              <w:t>1</w:t>
+            </w:r>
+          </w:p>
+        </w:tc>
+        <w:tc>
+          <w:tcPr>
+            <w:tcW w:w="4866" w:type="dxa"/>
+          </w:tcPr>
+          <w:p>
+            <w:pPr>
+              <w:ind w:firstLine="0"/>
+              <w:jc w:val="center"/>
+              <w:rPr>
+                <w:noProof/>
+                <w:lang w:eastAsia="ru-RU"/>
+              </w:rPr>
+            </w:pPr>
+            <w:r>
+              <w:rPr>
+                <w:noProof/>
+                <w:lang w:eastAsia="ru-RU"/>
+              </w:rPr>
+              <w:t>2</w:t>
+            </w:r>
+          </w:p>
+        </w:tc>
+      </w:tr>
+      <w:tr>
+        <w:tc>
+          <w:tcPr>
+            <w:tcW w:w="4479" w:type="dxa"/>
+          </w:tcPr>
+          <w:p>
+            <w:pPr>
+              <w:ind w:firstLine="0"/>
               <w:rPr>
                 <w:lang w:val="en-US" w:eastAsia="ru-RU"/>
               </w:rPr>
@@ -8842,9 +9025,10 @@
             <w:r>
               <w:rPr>
                 <w:noProof/>
+                <w:lang w:eastAsia="ru-RU"/>
               </w:rPr>
               <w:drawing>
-                <wp:inline distT="0" distB="0" distL="0" distR="0" wp14:anchorId="30A18BBC" wp14:editId="490BA1C0">
+                <wp:inline distT="0" distB="0" distL="0" distR="0" wp14:anchorId="5A1F0890" wp14:editId="7398527A">
                   <wp:extent cx="2838450" cy="1419225"/>
                   <wp:effectExtent l="0" t="0" r="0" b="9525"/>
                   <wp:docPr id="77" name="Рисунок 77"/>
@@ -8930,6 +9114,7 @@
             <w:r>
               <w:rPr>
                 <w:noProof/>
+                <w:lang w:eastAsia="ru-RU"/>
               </w:rPr>
               <w:drawing>
                 <wp:inline distT="0" distB="0" distL="0" distR="0" wp14:anchorId="4D338779" wp14:editId="0540C131">
@@ -9018,6 +9203,7 @@
             <w:r>
               <w:rPr>
                 <w:noProof/>
+                <w:lang w:eastAsia="ru-RU"/>
               </w:rPr>
               <w:drawing>
                 <wp:inline distT="0" distB="0" distL="0" distR="0" wp14:anchorId="212BCC70" wp14:editId="6EDB7CB9">
@@ -9106,6 +9292,7 @@
             <w:r>
               <w:rPr>
                 <w:noProof/>
+                <w:lang w:eastAsia="ru-RU"/>
               </w:rPr>
               <w:drawing>
                 <wp:inline distT="0" distB="0" distL="0" distR="0" wp14:anchorId="70F03B2F" wp14:editId="6630191C">
@@ -9194,6 +9381,7 @@
             <w:r>
               <w:rPr>
                 <w:noProof/>
+                <w:lang w:eastAsia="ru-RU"/>
               </w:rPr>
               <w:drawing>
                 <wp:inline distT="0" distB="0" distL="0" distR="0" wp14:anchorId="11741777" wp14:editId="53F9A9B8">
@@ -9260,6 +9448,9 @@
       </w:r>
     </w:p>
     <w:p>
+      <w:pPr>
+        <w:ind w:firstLine="0"/>
+      </w:pPr>
       <w:r>
         <w:rPr>
           <w:rFonts w:cs="Times New Roman"/>
@@ -9294,6 +9485,50 @@
           <w:p>
             <w:pPr>
               <w:ind w:firstLine="0"/>
+              <w:jc w:val="center"/>
+              <w:rPr>
+                <w:lang w:eastAsia="ru-RU"/>
+              </w:rPr>
+            </w:pPr>
+            <w:r>
+              <w:rPr>
+                <w:lang w:eastAsia="ru-RU"/>
+              </w:rPr>
+              <w:t>1</w:t>
+            </w:r>
+          </w:p>
+        </w:tc>
+        <w:tc>
+          <w:tcPr>
+            <w:tcW w:w="4866" w:type="dxa"/>
+          </w:tcPr>
+          <w:p>
+            <w:pPr>
+              <w:ind w:firstLine="0"/>
+              <w:jc w:val="center"/>
+              <w:rPr>
+                <w:noProof/>
+                <w:lang w:eastAsia="ru-RU"/>
+              </w:rPr>
+            </w:pPr>
+            <w:r>
+              <w:rPr>
+                <w:noProof/>
+                <w:lang w:eastAsia="ru-RU"/>
+              </w:rPr>
+              <w:t>2</w:t>
+            </w:r>
+          </w:p>
+        </w:tc>
+      </w:tr>
+      <w:tr>
+        <w:tc>
+          <w:tcPr>
+            <w:tcW w:w="4479" w:type="dxa"/>
+          </w:tcPr>
+          <w:p>
+            <w:pPr>
+              <w:ind w:firstLine="0"/>
               <w:rPr>
                 <w:lang w:val="en-US" w:eastAsia="ru-RU"/>
               </w:rPr>
@@ -9321,9 +9556,10 @@
             <w:r>
               <w:rPr>
                 <w:noProof/>
+                <w:lang w:eastAsia="ru-RU"/>
               </w:rPr>
               <w:drawing>
-                <wp:inline distT="0" distB="0" distL="0" distR="0" wp14:anchorId="6A954C12" wp14:editId="53925424">
+                <wp:inline distT="0" distB="0" distL="0" distR="0" wp14:anchorId="712DCDF1" wp14:editId="054285F9">
                   <wp:extent cx="2857500" cy="1428750"/>
                   <wp:effectExtent l="0" t="0" r="0" b="0"/>
                   <wp:docPr id="126" name="Рисунок 126"/>
@@ -9585,6 +9821,7 @@
             <w:r>
               <w:rPr>
                 <w:noProof/>
+                <w:lang w:eastAsia="ru-RU"/>
               </w:rPr>
               <w:drawing>
                 <wp:inline distT="0" distB="0" distL="0" distR="0" wp14:anchorId="42434503" wp14:editId="47780004">
@@ -9673,6 +9910,7 @@
             <w:r>
               <w:rPr>
                 <w:noProof/>
+                <w:lang w:eastAsia="ru-RU"/>
               </w:rPr>
               <w:drawing>
                 <wp:inline distT="0" distB="0" distL="0" distR="0" wp14:anchorId="74C629BC" wp14:editId="28CAB5CE">
@@ -9739,6 +9977,9 @@
       </w:r>
     </w:p>
     <w:p>
+      <w:pPr>
+        <w:ind w:firstLine="0"/>
+      </w:pPr>
       <w:r>
         <w:lastRenderedPageBreak/>
         <w:t xml:space="preserve">Окончание таблицы - </w:t>
@@ -9769,6 +10010,50 @@
           <w:p>
             <w:pPr>
               <w:ind w:firstLine="0"/>
+              <w:jc w:val="center"/>
+              <w:rPr>
+                <w:lang w:eastAsia="ru-RU"/>
+              </w:rPr>
+            </w:pPr>
+            <w:r>
+              <w:rPr>
+                <w:lang w:eastAsia="ru-RU"/>
+              </w:rPr>
+              <w:t>1</w:t>
+            </w:r>
+          </w:p>
+        </w:tc>
+        <w:tc>
+          <w:tcPr>
+            <w:tcW w:w="4866" w:type="dxa"/>
+          </w:tcPr>
+          <w:p>
+            <w:pPr>
+              <w:ind w:firstLine="0"/>
+              <w:jc w:val="center"/>
+              <w:rPr>
+                <w:noProof/>
+                <w:lang w:eastAsia="ru-RU"/>
+              </w:rPr>
+            </w:pPr>
+            <w:r>
+              <w:rPr>
+                <w:noProof/>
+                <w:lang w:eastAsia="ru-RU"/>
+              </w:rPr>
+              <w:t>2</w:t>
+            </w:r>
+          </w:p>
+        </w:tc>
+      </w:tr>
+      <w:tr>
+        <w:tc>
+          <w:tcPr>
+            <w:tcW w:w="4479" w:type="dxa"/>
+          </w:tcPr>
+          <w:p>
+            <w:pPr>
+              <w:ind w:firstLine="0"/>
               <w:rPr>
                 <w:lang w:val="en-US" w:eastAsia="ru-RU"/>
               </w:rPr>
@@ -9796,9 +10081,10 @@
             <w:r>
               <w:rPr>
                 <w:noProof/>
+                <w:lang w:eastAsia="ru-RU"/>
               </w:rPr>
               <w:drawing>
-                <wp:inline distT="0" distB="0" distL="0" distR="0" wp14:anchorId="6BACBD7D" wp14:editId="4C1A2B37">
+                <wp:inline distT="0" distB="0" distL="0" distR="0" wp14:anchorId="2F8F28BD" wp14:editId="221AB600">
                   <wp:extent cx="2924175" cy="1462088"/>
                   <wp:effectExtent l="0" t="0" r="0" b="5080"/>
                   <wp:docPr id="129" name="Рисунок 129"/>
@@ -9884,6 +10170,7 @@
             <w:r>
               <w:rPr>
                 <w:noProof/>
+                <w:lang w:eastAsia="ru-RU"/>
               </w:rPr>
               <w:drawing>
                 <wp:inline distT="0" distB="0" distL="0" distR="0" wp14:anchorId="09EAB11E" wp14:editId="5F4FF40D">
@@ -10831,7 +11118,29 @@
         <w:rPr>
           <w:lang w:eastAsia="ru-RU"/>
         </w:rPr>
-        <w:t xml:space="preserve">3. </w:t>
+        <w:t xml:space="preserve">3. В.Т. Фисенко, Т.Ю. Фисенко. Фрактальные методы сегментации текстурных изображений. - </w:t>
+      </w:r>
+      <w:r>
+        <w:t>ИЗВ. ВУЗОВ. ПРИБОРОСТРОЕНИЕ. 2013. Т. 56, № 5. – с.63-70.</w:t>
+      </w:r>
+    </w:p>
+    <w:p>
+      <w:pPr>
+        <w:rPr>
+          <w:lang w:eastAsia="ru-RU"/>
+        </w:rPr>
+      </w:pPr>
+      <w:r>
+        <w:rPr>
+          <w:lang w:eastAsia="ru-RU"/>
+        </w:rPr>
+        <w:t>4</w:t>
+      </w:r>
+      <w:r>
+        <w:rPr>
+          <w:lang w:eastAsia="ru-RU"/>
+        </w:rPr>
+        <w:t xml:space="preserve">. </w:t>
       </w:r>
       <w:r>
         <w:rPr>
@@ -12072,7 +12381,7 @@
                               <w:rPr>
                                 <w:noProof/>
                               </w:rPr>
-                              <w:t>5</w:t>
+                              <w:t>11</w:t>
                             </w:r>
                             <w:r>
                               <w:rPr>
@@ -12409,7 +12718,7 @@
                         <w:rPr>
                           <w:noProof/>
                         </w:rPr>
-                        <w:t>5</w:t>
+                        <w:t>11</w:t>
                       </w:r>
                       <w:r>
                         <w:rPr>
@@ -18544,7 +18853,6 @@
     <w:lsdException w:name="HTML Sample" w:semiHidden="1" w:unhideWhenUsed="1"/>
     <w:lsdException w:name="HTML Typewriter" w:semiHidden="1" w:unhideWhenUsed="1"/>
     <w:lsdException w:name="HTML Variable" w:semiHidden="1" w:unhideWhenUsed="1"/>
-    <w:lsdException w:name="Normal Table" w:semiHidden="1" w:unhideWhenUsed="1"/>
     <w:lsdException w:name="annotation subject" w:semiHidden="1" w:unhideWhenUsed="1"/>
     <w:lsdException w:name="No List" w:semiHidden="1" w:unhideWhenUsed="1"/>
     <w:lsdException w:name="Outline List 1" w:semiHidden="1" w:unhideWhenUsed="1"/>
@@ -18588,10 +18896,8 @@
     <w:lsdException w:name="Table Elegant" w:semiHidden="1" w:unhideWhenUsed="1"/>
     <w:lsdException w:name="Table Professional" w:semiHidden="1" w:unhideWhenUsed="1"/>
     <w:lsdException w:name="Table Subtle 1" w:semiHidden="1" w:unhideWhenUsed="1"/>
-    <w:lsdException w:name="Table Subtle 2" w:semiHidden="1" w:unhideWhenUsed="1"/>
     <w:lsdException w:name="Table Web 1" w:semiHidden="1" w:unhideWhenUsed="1"/>
     <w:lsdException w:name="Table Web 2" w:semiHidden="1" w:unhideWhenUsed="1"/>
-    <w:lsdException w:name="Table Web 3" w:semiHidden="1" w:unhideWhenUsed="1"/>
     <w:lsdException w:name="Balloon Text" w:semiHidden="1" w:unhideWhenUsed="1"/>
     <w:lsdException w:name="Table Grid" w:uiPriority="59"/>
     <w:lsdException w:name="Table Theme" w:semiHidden="1" w:unhideWhenUsed="1"/>
@@ -19448,8 +19754,8 @@
       <w:szCs w:val="18"/>
     </w:rPr>
   </w:style>
-  <w:style w:type="character" w:styleId="af7">
-    <w:name w:val="Unresolved Mention"/>
+  <w:style w:type="character" w:customStyle="1" w:styleId="12">
+    <w:name w:val="Неразрешенное упоминание1"/>
     <w:basedOn w:val="a0"/>
     <w:uiPriority w:val="99"/>
     <w:semiHidden/>
@@ -19460,7 +19766,7 @@
       <w:shd w:val="clear" w:color="auto" w:fill="E1DFDD"/>
     </w:rPr>
   </w:style>
-  <w:style w:type="character" w:styleId="af8">
+  <w:style w:type="character" w:styleId="af7">
     <w:name w:val="Placeholder Text"/>
     <w:basedOn w:val="a0"/>
     <w:uiPriority w:val="99"/>
@@ -19763,7 +20069,7 @@
 </file>
 
 <file path=customXml/itemProps1.xml><?xml version="1.0" encoding="utf-8"?>
-<ds:datastoreItem xmlns:ds="http://schemas.openxmlformats.org/officeDocument/2006/customXml" ds:itemID="{0F3FCA38-4930-4729-80EF-F175A91333D6}">
+<ds:datastoreItem xmlns:ds="http://schemas.openxmlformats.org/officeDocument/2006/customXml" ds:itemID="{0E13B30F-041A-4C20-8CC8-98137A41AD14}">
   <ds:schemaRefs>
     <ds:schemaRef ds:uri="http://schemas.openxmlformats.org/officeDocument/2006/bibliography"/>
   </ds:schemaRefs>

</xml_diff>